<commit_message>
Unit 8 figure fix
</commit_message>
<xml_diff>
--- a/docs/LDRS-664.docx
+++ b/docs/LDRS-664.docx
@@ -2113,7 +2113,7 @@
         <w:pStyle w:val="Heading3"/>
       </w:pPr>
       <w:r>
-        <w:t xml:space="preserve">Activity: Strategies for Creating an Authentic Learning Environment</w:t>
+        <w:t xml:space="preserve">1.4.1 Activity: Strategies for Creating an Authentic Learning Environment</w:t>
       </w:r>
     </w:p>
     <w:p>
@@ -2432,7 +2432,7 @@
         <w:pStyle w:val="Heading3"/>
       </w:pPr>
       <w:r>
-        <w:t xml:space="preserve">1.4.1 Activity: Reflective Discussion</w:t>
+        <w:t xml:space="preserve">1.4.2 Activity: Reflective Discussion</w:t>
       </w:r>
     </w:p>
     <w:p>
@@ -10721,7 +10721,7 @@
         <w:pStyle w:val="Heading3"/>
       </w:pPr>
       <w:r>
-        <w:t xml:space="preserve">Activity: Trinity Community of Inquiry</w:t>
+        <w:t xml:space="preserve">4.4.1 Activity: Trinity Community of Inquiry</w:t>
       </w:r>
     </w:p>
     <w:p>
@@ -10854,7 +10854,7 @@
         <w:pStyle w:val="Heading3"/>
       </w:pPr>
       <w:r>
-        <w:t xml:space="preserve">4.4.1 Activity: Reflection &amp; Discussion</w:t>
+        <w:t xml:space="preserve">4.4.2 Activity: Reflection &amp; Discussion</w:t>
       </w:r>
     </w:p>
     <w:p>
@@ -17555,7 +17555,7 @@
       <w:r>
         <w:drawing>
           <wp:inline>
-            <wp:extent cx="5334000" cy="3000375"/>
+            <wp:extent cx="5334000" cy="2258615"/>
             <wp:effectExtent b="0" l="0" r="0" t="0"/>
             <wp:docPr descr="" title="" id="115" name="Picture"/>
             <a:graphic>
@@ -17576,7 +17576,7 @@
                   <pic:spPr bwMode="auto">
                     <a:xfrm>
                       <a:off x="0" y="0"/>
-                      <a:ext cx="5334000" cy="3000375"/>
+                      <a:ext cx="5334000" cy="2258615"/>
                     </a:xfrm>
                     <a:prstGeom prst="rect">
                       <a:avLst/>
@@ -19906,7 +19906,7 @@
         <w:pStyle w:val="Heading3"/>
       </w:pPr>
       <w:r>
-        <w:t xml:space="preserve">Activity: Hold Hands with Strangers</w:t>
+        <w:t xml:space="preserve">9.1.1 Activity: Hold Hands with Strangers</w:t>
       </w:r>
     </w:p>
     <w:p>
@@ -20132,7 +20132,7 @@
         <w:pStyle w:val="Heading3"/>
       </w:pPr>
       <w:r>
-        <w:t xml:space="preserve">Activity: Intrigue - How to Create Interest and Connect with Anyone</w:t>
+        <w:t xml:space="preserve">9.1.2 Activity: Intrigue - How to Create Interest and Connect with Anyone</w:t>
       </w:r>
     </w:p>
     <w:p>

</xml_diff>

<commit_message>
Updating for Issue #18
</commit_message>
<xml_diff>
--- a/docs/LDRS-664.docx
+++ b/docs/LDRS-664.docx
@@ -23,7 +23,7 @@
         <w:pStyle w:val="Date"/>
       </w:pPr>
       <w:r>
-        <w:t xml:space="preserve">Jan 31, 2026</w:t>
+        <w:t xml:space="preserve">Feb 9, 2026</w:t>
       </w:r>
     </w:p>
     <w:p>
@@ -807,55 +807,23 @@
     </w:p>
     <w:p>
       <w:pPr>
+        <w:pStyle w:val="Heading2"/>
+      </w:pPr>
+      <w:r>
+        <w:t xml:space="preserve">1.1 Prelude</w:t>
+      </w:r>
+    </w:p>
+    <w:p>
+      <w:pPr>
         <w:pStyle w:val="FirstParagraph"/>
       </w:pPr>
       <w:r>
-        <w:rPr>
-          <w:i/>
-          <w:iCs/>
-        </w:rPr>
-        <w:t xml:space="preserve">Note:</w:t>
-      </w:r>
-      <w:r>
-        <w:t xml:space="preserve"> </w:t>
-      </w:r>
-      <w:r>
-        <w:t xml:space="preserve">The e-book of this book title may be available through the</w:t>
+        <w:t xml:space="preserve">For this course, you will keep a reflective journal which can be useful as a learning tool. Writing can be a powerful learning experience, as we engage in reflection and critical analysis of the new concepts we discover. Through regular writing, we are challenged to think critically, organize, and integrate these new concepts with our prior understanding, as you prepare for your future teaching, coaching, or facilitation. Whether it’s paper-based or electronic, start your reflective journaling today as you continue your learning journey. To learn more about reflective journaling, see</w:t>
       </w:r>
       <w:r>
         <w:t xml:space="preserve"> </w:t>
       </w:r>
       <w:hyperlink r:id="rId20">
-        <w:r>
-          <w:rPr>
-            <w:rStyle w:val="Hyperlink"/>
-          </w:rPr>
-          <w:t xml:space="preserve">TWU library</w:t>
-        </w:r>
-      </w:hyperlink>
-      <w:r>
-        <w:t xml:space="preserve">.</w:t>
-      </w:r>
-    </w:p>
-    <w:p>
-      <w:pPr>
-        <w:pStyle w:val="Heading2"/>
-      </w:pPr>
-      <w:r>
-        <w:t xml:space="preserve">1.1 Prelude</w:t>
-      </w:r>
-    </w:p>
-    <w:p>
-      <w:pPr>
-        <w:pStyle w:val="FirstParagraph"/>
-      </w:pPr>
-      <w:r>
-        <w:t xml:space="preserve">For this course, you will keep a reflective journal which can be useful as a learning tool. Writing can be a powerful learning experience, as we engage in reflection and critical analysis of the new concepts we discover. Through regular writing, we are challenged to think critically, organize, and integrate these new concepts with our prior understanding, as you prepare for your future teaching, coaching, or facilitation. Whether it’s paper-based or electronic, start your reflective journaling today as you continue your learning journey. To learn more about reflective journaling, see</w:t>
-      </w:r>
-      <w:r>
-        <w:t xml:space="preserve"> </w:t>
-      </w:r>
-      <w:hyperlink r:id="rId21">
         <w:r>
           <w:rPr>
             <w:rStyle w:val="Hyperlink"/>
@@ -886,7 +854,7 @@
           <w:numId w:val="1007"/>
         </w:numPr>
       </w:pPr>
-      <w:hyperlink r:id="rId22">
+      <w:hyperlink r:id="rId21">
         <w:r>
           <w:rPr>
             <w:rStyle w:val="Hyperlink"/>
@@ -1023,6 +991,20 @@
       </w:pPr>
       <w:r>
         <w:rPr>
+          <w:color w:val="577ecb"/>
+          <w:sz w:val="24"/>
+          <w:szCs w:val="24"/>
+          <w:b/>
+        </w:rPr>
+        <w:t xml:space="preserve">&lt;Begin note&gt;</w:t>
+      </w:r>
+    </w:p>
+    <w:p>
+      <w:pPr>
+        <w:pStyle w:val="BodyText"/>
+      </w:pPr>
+      <w:r>
+        <w:rPr>
           <w:i/>
           <w:iCs/>
         </w:rPr>
@@ -1045,6 +1027,20 @@
       </w:r>
       <w:r>
         <w:t xml:space="preserve">encompasses much more than the role of a teacher. It can include various forms of coaching, facilitation, and leadership. Consider your own experiences: whether coaching your client, facilitating a discussion, or leading a team, each of these roles embodies the essence of teaching.</w:t>
+      </w:r>
+    </w:p>
+    <w:p>
+      <w:pPr>
+        <w:pStyle w:val="BodyText"/>
+      </w:pPr>
+      <w:r>
+        <w:rPr>
+          <w:color w:val="577ecb"/>
+          <w:sz w:val="24"/>
+          <w:szCs w:val="24"/>
+          <w:b/>
+        </w:rPr>
+        <w:t xml:space="preserve">&lt;End note&gt;</w:t>
       </w:r>
     </w:p>
     <w:p>
@@ -1336,18 +1332,18 @@
                 <wp:inline>
                   <wp:extent cx="2752825" cy="3118585"/>
                   <wp:effectExtent b="0" l="0" r="0" t="0"/>
-                  <wp:docPr descr="" title="" id="24" name="Picture"/>
+                  <wp:docPr descr="" title="" id="23" name="Picture"/>
                   <a:graphic>
                     <a:graphicData uri="http://schemas.openxmlformats.org/drawingml/2006/picture">
                       <pic:pic>
                         <pic:nvPicPr>
-                          <pic:cNvPr descr="assets/u1/image1.png" id="25" name="Picture"/>
+                          <pic:cNvPr descr="assets/u1/image1.png" id="24" name="Picture"/>
                           <pic:cNvPicPr>
                             <a:picLocks noChangeArrowheads="1" noChangeAspect="1"/>
                           </pic:cNvPicPr>
                         </pic:nvPicPr>
                         <pic:blipFill>
-                          <a:blip r:embed="rId23"/>
+                          <a:blip r:embed="rId22"/>
                           <a:stretch>
                             <a:fillRect/>
                           </a:stretch>
@@ -1789,7 +1785,7 @@
       <w:r>
         <w:t xml:space="preserve"> </w:t>
       </w:r>
-      <w:hyperlink r:id="rId26">
+      <w:hyperlink r:id="rId25">
         <w:r>
           <w:rPr>
             <w:rStyle w:val="Hyperlink"/>
@@ -1929,7 +1925,7 @@
       <w:r>
         <w:t xml:space="preserve">“</w:t>
       </w:r>
-      <w:hyperlink r:id="rId27">
+      <w:hyperlink r:id="rId26">
         <w:r>
           <w:rPr>
             <w:rStyle w:val="Hyperlink"/>
@@ -1974,7 +1970,7 @@
       <w:pPr>
         <w:pStyle w:val="FirstParagraph"/>
       </w:pPr>
-      <w:hyperlink r:id="rId27">
+      <w:hyperlink r:id="rId26">
         <w:r>
           <w:rPr>
             <w:rStyle w:val="Hyperlink"/>
@@ -2007,7 +2003,7 @@
       <w:pPr>
         <w:pStyle w:val="BodyText"/>
       </w:pPr>
-      <w:hyperlink r:id="rId28">
+      <w:hyperlink r:id="rId27">
         <w:r>
           <w:rPr>
             <w:rStyle w:val="Hyperlink"/>
@@ -2019,7 +2015,7 @@
     <w:tbl>
       <w:tblPr>
         <w:tblStyle w:val="Table"/>
-        <w:tblLook w:firstRow="0" w:lastRow="0" w:firstColumn="0" w:lastColumn="0" w:noHBand="0" w:noVBand="0" w:val="0000"/>
+        <w:tblInd w:w="164" w:type="dxa"/>
         <w:tblBorders>
           <w:left w:val="single" w:sz="24" w:space="0" w:color="CC1914"/>
         </w:tblBorders>
@@ -2027,8 +2023,11 @@
           <w:left w:w="0" w:type="dxa"/>
           <w:right w:w="0" w:type="dxa"/>
         </w:tblCellMar>
-        <w:tblInd w:w="164" w:type="dxa"/>
+        <w:tblLook w:firstRow="0" w:lastRow="0" w:firstColumn="0" w:lastColumn="0" w:noHBand="0" w:noVBand="0" w:val="0000"/>
       </w:tblPr>
+      <w:tblGrid>
+        <w:gridCol w:w="7920"/>
+      </w:tblGrid>
       <w:tr>
         <w:trPr>
           <w:cantSplit/>
@@ -2053,18 +2052,18 @@
                 <wp:inline>
                   <wp:extent cx="152400" cy="152400"/>
                   <wp:effectExtent b="0" l="0" r="0" t="0"/>
-                  <wp:docPr descr="" title="" id="30" name="Picture"/>
+                  <wp:docPr descr="" title="" id="29" name="Picture"/>
                   <a:graphic>
                     <a:graphicData uri="http://schemas.openxmlformats.org/drawingml/2006/picture">
                       <pic:pic>
                         <pic:nvPicPr>
-                          <pic:cNvPr descr="C:\Users\janel\AppData\Local\Programs\Quarto\share\formats\docx\important.png" id="31" name="Picture"/>
+                          <pic:cNvPr descr="C:\Users\Inok\AppData\Local\Programs\Quarto\share\formats\docx\important.png" id="30" name="Picture"/>
                           <pic:cNvPicPr>
                             <a:picLocks noChangeArrowheads="1" noChangeAspect="1"/>
                           </pic:cNvPicPr>
                         </pic:nvPicPr>
                         <pic:blipFill>
-                          <a:blip r:embed="rId29"/>
+                          <a:blip r:embed="rId28"/>
                           <a:stretch>
                             <a:fillRect/>
                           </a:stretch>
@@ -2466,7 +2465,7 @@
       <w:r>
         <w:t xml:space="preserve"> </w:t>
       </w:r>
-      <w:hyperlink r:id="rId32">
+      <w:hyperlink r:id="rId31">
         <w:r>
           <w:rPr>
             <w:rStyle w:val="Hyperlink"/>
@@ -2478,6 +2477,9 @@
         <w:t xml:space="preserve">.</w:t>
       </w:r>
       <w:r>
+        <w:t xml:space="preserve"> </w:t>
+      </w:r>
+      <w:r>
         <w:rPr>
           <w:i/>
           <w:iCs/>
@@ -2487,17 +2489,6 @@
       <w:r>
         <w:t xml:space="preserve">(3), 23–48.</w:t>
       </w:r>
-      <w:r>
-        <w:t xml:space="preserve"> </w:t>
-      </w:r>
-      <w:hyperlink r:id="rId33">
-        <w:r>
-          <w:rPr>
-            <w:rStyle w:val="Hyperlink"/>
-          </w:rPr>
-          <w:t xml:space="preserve">https://research.ebsco.com/linkprocessor/plink?id=0b590818-9d5a-3ec3-9b67-01281ae9f03d</w:t>
-        </w:r>
-      </w:hyperlink>
     </w:p>
     <w:p>
       <w:pPr>
@@ -2522,7 +2513,7 @@
       <w:r>
         <w:t xml:space="preserve"> </w:t>
       </w:r>
-      <w:hyperlink r:id="rId34">
+      <w:hyperlink r:id="rId32">
         <w:r>
           <w:rPr>
             <w:rStyle w:val="Hyperlink"/>
@@ -3741,7 +3732,7 @@
         <w:pStyle w:val="BodyText"/>
       </w:pPr>
       <w:r>
-        <w:t xml:space="preserve">Northouse (2027) describes self-awareness as a</w:t>
+        <w:t xml:space="preserve">Northouse (2022) describes self-awareness as a</w:t>
       </w:r>
       <w:r>
         <w:t xml:space="preserve"> </w:t>
@@ -4072,7 +4063,7 @@
       <w:r>
         <w:t xml:space="preserve"> </w:t>
       </w:r>
-      <w:hyperlink r:id="rId35">
+      <w:hyperlink r:id="rId33">
         <w:r>
           <w:rPr>
             <w:rStyle w:val="Hyperlink"/>
@@ -4335,7 +4326,7 @@
       <w:r>
         <w:t xml:space="preserve"> </w:t>
       </w:r>
-      <w:hyperlink r:id="rId36">
+      <w:hyperlink r:id="rId34">
         <w:r>
           <w:rPr>
             <w:rStyle w:val="Hyperlink"/>
@@ -4369,7 +4360,7 @@
       <w:pPr>
         <w:pStyle w:val="FirstParagraph"/>
       </w:pPr>
-      <w:hyperlink r:id="rId37">
+      <w:hyperlink r:id="rId35">
         <w:r>
           <w:rPr>
             <w:rStyle w:val="Hyperlink"/>
@@ -4381,7 +4372,7 @@
     <w:tbl>
       <w:tblPr>
         <w:tblStyle w:val="Table"/>
-        <w:tblLook w:firstRow="0" w:lastRow="0" w:firstColumn="0" w:lastColumn="0" w:noHBand="0" w:noVBand="0" w:val="0000"/>
+        <w:tblInd w:w="164" w:type="dxa"/>
         <w:tblBorders>
           <w:left w:val="single" w:sz="24" w:space="0" w:color="CC1914"/>
         </w:tblBorders>
@@ -4389,8 +4380,11 @@
           <w:left w:w="0" w:type="dxa"/>
           <w:right w:w="0" w:type="dxa"/>
         </w:tblCellMar>
-        <w:tblInd w:w="164" w:type="dxa"/>
+        <w:tblLook w:firstRow="0" w:lastRow="0" w:firstColumn="0" w:lastColumn="0" w:noHBand="0" w:noVBand="0" w:val="0000"/>
       </w:tblPr>
+      <w:tblGrid>
+        <w:gridCol w:w="7920"/>
+      </w:tblGrid>
       <w:tr>
         <w:trPr>
           <w:cantSplit/>
@@ -4415,18 +4409,18 @@
                 <wp:inline>
                   <wp:extent cx="152400" cy="152400"/>
                   <wp:effectExtent b="0" l="0" r="0" t="0"/>
-                  <wp:docPr descr="" title="" id="38" name="Picture"/>
+                  <wp:docPr descr="" title="" id="36" name="Picture"/>
                   <a:graphic>
                     <a:graphicData uri="http://schemas.openxmlformats.org/drawingml/2006/picture">
                       <pic:pic>
                         <pic:nvPicPr>
-                          <pic:cNvPr descr="C:\Users\janel\AppData\Local\Programs\Quarto\share\formats\docx\important.png" id="39" name="Picture"/>
+                          <pic:cNvPr descr="C:\Users\Inok\AppData\Local\Programs\Quarto\share\formats\docx\important.png" id="37" name="Picture"/>
                           <pic:cNvPicPr>
                             <a:picLocks noChangeArrowheads="1" noChangeAspect="1"/>
                           </pic:cNvPicPr>
                         </pic:nvPicPr>
                         <pic:blipFill>
-                          <a:blip r:embed="rId29"/>
+                          <a:blip r:embed="rId28"/>
                           <a:stretch>
                             <a:fillRect/>
                           </a:stretch>
@@ -4495,7 +4489,7 @@
       <w:r>
         <w:t xml:space="preserve"> </w:t>
       </w:r>
-      <w:hyperlink r:id="rId40">
+      <w:hyperlink r:id="rId38">
         <w:r>
           <w:rPr>
             <w:rStyle w:val="Hyperlink"/>
@@ -4702,7 +4696,7 @@
       <w:r>
         <w:t xml:space="preserve"> </w:t>
       </w:r>
-      <w:hyperlink r:id="rId41">
+      <w:hyperlink r:id="rId39">
         <w:r>
           <w:rPr>
             <w:rStyle w:val="Hyperlink"/>
@@ -4742,7 +4736,7 @@
       <w:pPr>
         <w:pStyle w:val="BodyText"/>
       </w:pPr>
-      <w:hyperlink r:id="rId42">
+      <w:hyperlink r:id="rId40">
         <w:r>
           <w:rPr>
             <w:rStyle w:val="Hyperlink"/>
@@ -5243,7 +5237,7 @@
       <w:r>
         <w:t xml:space="preserve"> </w:t>
       </w:r>
-      <w:hyperlink r:id="rId43">
+      <w:hyperlink r:id="rId41">
         <w:r>
           <w:rPr>
             <w:rStyle w:val="Hyperlink"/>
@@ -5274,13 +5268,26 @@
       <w:pPr>
         <w:pStyle w:val="BodyText"/>
       </w:pPr>
+      <w:hyperlink r:id="rId42">
+        <w:r>
+          <w:rPr>
+            <w:rStyle w:val="Hyperlink"/>
+          </w:rPr>
+          <w:t xml:space="preserve">https://www.youtube-nocookie.com/embed/QUQsqBqxoR4</w:t>
+        </w:r>
+      </w:hyperlink>
+    </w:p>
+    <w:p>
+      <w:pPr>
+        <w:pStyle w:val="BodyText"/>
+      </w:pPr>
       <w:r>
         <w:t xml:space="preserve">Watch</w:t>
       </w:r>
       <w:r>
         <w:t xml:space="preserve"> </w:t>
       </w:r>
-      <w:hyperlink r:id="rId44">
+      <w:hyperlink r:id="rId43">
         <w:r>
           <w:rPr>
             <w:rStyle w:val="Hyperlink"/>
@@ -5305,7 +5312,7 @@
       <w:pPr>
         <w:pStyle w:val="BodyText"/>
       </w:pPr>
-      <w:hyperlink r:id="rId45">
+      <w:hyperlink r:id="rId44">
         <w:r>
           <w:rPr>
             <w:rStyle w:val="Hyperlink"/>
@@ -5317,7 +5324,7 @@
     <w:tbl>
       <w:tblPr>
         <w:tblStyle w:val="Table"/>
-        <w:tblLook w:firstRow="0" w:lastRow="0" w:firstColumn="0" w:lastColumn="0" w:noHBand="0" w:noVBand="0" w:val="0000"/>
+        <w:tblInd w:w="164" w:type="dxa"/>
         <w:tblBorders>
           <w:left w:val="single" w:sz="24" w:space="0" w:color="CC1914"/>
         </w:tblBorders>
@@ -5325,8 +5332,11 @@
           <w:left w:w="0" w:type="dxa"/>
           <w:right w:w="0" w:type="dxa"/>
         </w:tblCellMar>
-        <w:tblInd w:w="164" w:type="dxa"/>
+        <w:tblLook w:firstRow="0" w:lastRow="0" w:firstColumn="0" w:lastColumn="0" w:noHBand="0" w:noVBand="0" w:val="0000"/>
       </w:tblPr>
+      <w:tblGrid>
+        <w:gridCol w:w="7920"/>
+      </w:tblGrid>
       <w:tr>
         <w:trPr>
           <w:cantSplit/>
@@ -5351,18 +5361,18 @@
                 <wp:inline>
                   <wp:extent cx="152400" cy="152400"/>
                   <wp:effectExtent b="0" l="0" r="0" t="0"/>
-                  <wp:docPr descr="" title="" id="46" name="Picture"/>
+                  <wp:docPr descr="" title="" id="45" name="Picture"/>
                   <a:graphic>
                     <a:graphicData uri="http://schemas.openxmlformats.org/drawingml/2006/picture">
                       <pic:pic>
                         <pic:nvPicPr>
-                          <pic:cNvPr descr="C:\Users\janel\AppData\Local\Programs\Quarto\share\formats\docx\important.png" id="47" name="Picture"/>
+                          <pic:cNvPr descr="C:\Users\Inok\AppData\Local\Programs\Quarto\share\formats\docx\important.png" id="46" name="Picture"/>
                           <pic:cNvPicPr>
                             <a:picLocks noChangeArrowheads="1" noChangeAspect="1"/>
                           </pic:cNvPicPr>
                         </pic:nvPicPr>
                         <pic:blipFill>
-                          <a:blip r:embed="rId29"/>
+                          <a:blip r:embed="rId28"/>
                           <a:stretch>
                             <a:fillRect/>
                           </a:stretch>
@@ -5539,7 +5549,7 @@
       <w:r>
         <w:t xml:space="preserve"> </w:t>
       </w:r>
-      <w:hyperlink r:id="rId48">
+      <w:hyperlink r:id="rId47">
         <w:r>
           <w:rPr>
             <w:rStyle w:val="Hyperlink"/>
@@ -5625,7 +5635,7 @@
       <w:r>
         <w:t xml:space="preserve"> </w:t>
       </w:r>
-      <w:hyperlink r:id="rId49">
+      <w:hyperlink r:id="rId48">
         <w:r>
           <w:rPr>
             <w:rStyle w:val="Hyperlink"/>
@@ -5659,7 +5669,7 @@
       <w:r>
         <w:t xml:space="preserve"> </w:t>
       </w:r>
-      <w:hyperlink r:id="rId50">
+      <w:hyperlink r:id="rId49">
         <w:r>
           <w:rPr>
             <w:rStyle w:val="Hyperlink"/>
@@ -5690,7 +5700,7 @@
       <w:r>
         <w:t xml:space="preserve"> </w:t>
       </w:r>
-      <w:hyperlink r:id="rId51">
+      <w:hyperlink r:id="rId50">
         <w:r>
           <w:rPr>
             <w:rStyle w:val="Hyperlink"/>
@@ -5779,7 +5789,7 @@
       <w:pPr>
         <w:pStyle w:val="BodyText"/>
       </w:pPr>
-      <w:hyperlink r:id="rId52">
+      <w:hyperlink r:id="rId51">
         <w:r>
           <w:rPr>
             <w:rStyle w:val="Hyperlink"/>
@@ -6788,7 +6798,7 @@
       <w:r>
         <w:t xml:space="preserve"> </w:t>
       </w:r>
-      <w:hyperlink r:id="rId53">
+      <w:hyperlink r:id="rId52">
         <w:r>
           <w:rPr>
             <w:rStyle w:val="Hyperlink"/>
@@ -7142,7 +7152,7 @@
       <w:r>
         <w:t xml:space="preserve"> </w:t>
       </w:r>
-      <w:hyperlink r:id="rId54">
+      <w:hyperlink r:id="rId53">
         <w:r>
           <w:rPr>
             <w:rStyle w:val="Hyperlink"/>
@@ -7313,18 +7323,18 @@
           <wp:inline>
             <wp:extent cx="5334000" cy="3000375"/>
             <wp:effectExtent b="0" l="0" r="0" t="0"/>
-            <wp:docPr descr="" title="" id="56" name="Picture"/>
+            <wp:docPr descr="" title="" id="55" name="Picture"/>
             <a:graphic>
               <a:graphicData uri="http://schemas.openxmlformats.org/drawingml/2006/picture">
                 <pic:pic>
                   <pic:nvPicPr>
-                    <pic:cNvPr descr="assets/u3/image1.png" id="57" name="Picture"/>
+                    <pic:cNvPr descr="assets/u3/image1.png" id="56" name="Picture"/>
                     <pic:cNvPicPr>
                       <a:picLocks noChangeArrowheads="1" noChangeAspect="1"/>
                     </pic:cNvPicPr>
                   </pic:nvPicPr>
                   <pic:blipFill>
-                    <a:blip r:embed="rId55"/>
+                    <a:blip r:embed="rId54"/>
                     <a:stretch>
                       <a:fillRect/>
                     </a:stretch>
@@ -7541,7 +7551,7 @@
         <w:pStyle w:val="Heading3"/>
       </w:pPr>
       <w:r>
-        <w:t xml:space="preserve">Activity: A Culture of Fear</w:t>
+        <w:t xml:space="preserve">3.2.3 Activity: A Culture of Fear</w:t>
       </w:r>
     </w:p>
     <w:p>
@@ -7704,7 +7714,7 @@
         <w:pStyle w:val="Heading3"/>
       </w:pPr>
       <w:r>
-        <w:t xml:space="preserve">3.2.3 Activity: Scenario-Based Reflection</w:t>
+        <w:t xml:space="preserve">3.2.4 Activity: Scenario-Based Reflection</w:t>
       </w:r>
     </w:p>
     <w:p>
@@ -7759,7 +7769,7 @@
       <w:r>
         <w:t xml:space="preserve"> </w:t>
       </w:r>
-      <w:hyperlink r:id="rId58">
+      <w:hyperlink r:id="rId57">
         <w:r>
           <w:rPr>
             <w:rStyle w:val="Hyperlink"/>
@@ -7838,7 +7848,7 @@
         <w:pStyle w:val="Heading3"/>
       </w:pPr>
       <w:r>
-        <w:t xml:space="preserve">3.2.4 Activity: Belonging Learning Activity</w:t>
+        <w:t xml:space="preserve">3.2.5 Activity: Belonging Learning Activity</w:t>
       </w:r>
     </w:p>
     <w:p>
@@ -8398,18 +8408,18 @@
           <wp:inline>
             <wp:extent cx="5334000" cy="1458515"/>
             <wp:effectExtent b="0" l="0" r="0" t="0"/>
-            <wp:docPr descr="" title="" id="60" name="Picture"/>
+            <wp:docPr descr="" title="" id="59" name="Picture"/>
             <a:graphic>
               <a:graphicData uri="http://schemas.openxmlformats.org/drawingml/2006/picture">
                 <pic:pic>
                   <pic:nvPicPr>
-                    <pic:cNvPr descr="assets/u4/image1.png" id="61" name="Picture"/>
+                    <pic:cNvPr descr="assets/u4/image1.png" id="60" name="Picture"/>
                     <pic:cNvPicPr>
                       <a:picLocks noChangeArrowheads="1" noChangeAspect="1"/>
                     </pic:cNvPicPr>
                   </pic:nvPicPr>
                   <pic:blipFill>
-                    <a:blip r:embed="rId59"/>
+                    <a:blip r:embed="rId58"/>
                     <a:stretch>
                       <a:fillRect/>
                     </a:stretch>
@@ -9110,12 +9120,36 @@
       <w:r>
         <w:t xml:space="preserve"> </w:t>
       </w:r>
-      <w:hyperlink r:id="rId62">
+      <w:hyperlink r:id="rId61">
         <w:r>
           <w:rPr>
             <w:rStyle w:val="Hyperlink"/>
           </w:rPr>
-          <w:t xml:space="preserve">“What IS a Learning Community?”</w:t>
+          <w:t xml:space="preserve">“What</w:t>
+        </w:r>
+        <w:r>
+          <w:rPr>
+            <w:rStyle w:val="Hyperlink"/>
+          </w:rPr>
+          <w:t xml:space="preserve"> </w:t>
+        </w:r>
+        <w:r>
+          <w:rPr>
+            <w:rStyle w:val="Hyperlink"/>
+          </w:rPr>
+          <w:t xml:space="preserve">‘Is’</w:t>
+        </w:r>
+        <w:r>
+          <w:rPr>
+            <w:rStyle w:val="Hyperlink"/>
+          </w:rPr>
+          <w:t xml:space="preserve"> </w:t>
+        </w:r>
+        <w:r>
+          <w:rPr>
+            <w:rStyle w:val="Hyperlink"/>
+          </w:rPr>
+          <w:t xml:space="preserve">a Learning Community? Toward a Comprehensive Model.”</w:t>
         </w:r>
         <w:r>
           <w:rPr>
@@ -9527,33 +9561,6 @@
       </w:pPr>
       <w:r>
         <w:rPr>
-          <w:b/>
-          <w:bCs/>
-        </w:rPr>
-        <w:t xml:space="preserve">Figure</w:t>
-      </w:r>
-      <w:r>
-        <w:t xml:space="preserve"> </w:t>
-      </w:r>
-      <w:r>
-        <w:t xml:space="preserve">The Objectivist My of Knowing (left) and The Community of Truth (right)</w:t>
-      </w:r>
-      <w:r>
-        <w:t xml:space="preserve"> </w:t>
-      </w:r>
-      <w:r>
-        <w:t xml:space="preserve">(Palmer, 2017, pp. 103, 105)</w:t>
-      </w:r>
-      <w:r>
-        <w:t xml:space="preserve">.</w:t>
-      </w:r>
-    </w:p>
-    <w:p>
-      <w:pPr>
-        <w:pStyle w:val="BodyText"/>
-      </w:pPr>
-      <w:r>
-        <w:rPr>
           <w:color w:val="7f1caa"/>
           <w:sz w:val="24"/>
           <w:szCs w:val="24"/>
@@ -9777,18 +9784,18 @@
           <wp:inline>
             <wp:extent cx="5334000" cy="4657859"/>
             <wp:effectExtent b="0" l="0" r="0" t="0"/>
-            <wp:docPr descr="The Objectivist My of Knowing" title="" id="64" name="Picture"/>
+            <wp:docPr descr="The Objectivist My of Knowing" title="" id="63" name="Picture"/>
             <a:graphic>
               <a:graphicData uri="http://schemas.openxmlformats.org/drawingml/2006/picture">
                 <pic:pic>
                   <pic:nvPicPr>
-                    <pic:cNvPr descr="assets/u4/image2.jpg" id="65" name="Picture"/>
+                    <pic:cNvPr descr="assets/u4/image2.jpg" id="64" name="Picture"/>
                     <pic:cNvPicPr>
                       <a:picLocks noChangeArrowheads="1" noChangeAspect="1"/>
                     </pic:cNvPicPr>
                   </pic:nvPicPr>
                   <pic:blipFill>
-                    <a:blip r:embed="rId63"/>
+                    <a:blip r:embed="rId62"/>
                     <a:stretch>
                       <a:fillRect/>
                     </a:stretch>
@@ -9988,18 +9995,18 @@
           <wp:inline>
             <wp:extent cx="5334000" cy="4657859"/>
             <wp:effectExtent b="0" l="0" r="0" t="0"/>
-            <wp:docPr descr="The Community of Truth" title="" id="67" name="Picture"/>
+            <wp:docPr descr="The Community of Truth" title="" id="66" name="Picture"/>
             <a:graphic>
               <a:graphicData uri="http://schemas.openxmlformats.org/drawingml/2006/picture">
                 <pic:pic>
                   <pic:nvPicPr>
-                    <pic:cNvPr descr="assets/u4/image3.jpg" id="68" name="Picture"/>
+                    <pic:cNvPr descr="assets/u4/image3.jpg" id="67" name="Picture"/>
                     <pic:cNvPicPr>
                       <a:picLocks noChangeArrowheads="1" noChangeAspect="1"/>
                     </pic:cNvPicPr>
                   </pic:nvPicPr>
                   <pic:blipFill>
-                    <a:blip r:embed="rId66"/>
+                    <a:blip r:embed="rId65"/>
                     <a:stretch>
                       <a:fillRect/>
                     </a:stretch>
@@ -10638,18 +10645,18 @@
           <wp:inline>
             <wp:extent cx="3810000" cy="3697303"/>
             <wp:effectExtent b="0" l="0" r="0" t="0"/>
-            <wp:docPr descr="Community of Inquiry Framework" title="" id="70" name="Picture"/>
+            <wp:docPr descr="Community of Inquiry Framework" title="" id="69" name="Picture"/>
             <a:graphic>
               <a:graphicData uri="http://schemas.openxmlformats.org/drawingml/2006/picture">
                 <pic:pic>
                   <pic:nvPicPr>
-                    <pic:cNvPr descr="assets/u4/image4.png" id="71" name="Picture"/>
+                    <pic:cNvPr descr="assets/u4/image4.png" id="70" name="Picture"/>
                     <pic:cNvPicPr>
                       <a:picLocks noChangeArrowheads="1" noChangeAspect="1"/>
                     </pic:cNvPicPr>
                   </pic:nvPicPr>
                   <pic:blipFill>
-                    <a:blip r:embed="rId69"/>
+                    <a:blip r:embed="rId68"/>
                     <a:stretch>
                       <a:fillRect/>
                     </a:stretch>
@@ -11030,7 +11037,7 @@
       <w:r>
         <w:t xml:space="preserve"> </w:t>
       </w:r>
-      <w:hyperlink r:id="rId72">
+      <w:hyperlink r:id="rId71">
         <w:r>
           <w:rPr>
             <w:rStyle w:val="Hyperlink"/>
@@ -11054,7 +11061,7 @@
       <w:pPr>
         <w:pStyle w:val="BodyText"/>
       </w:pPr>
-      <w:hyperlink r:id="rId73">
+      <w:hyperlink r:id="rId72">
         <w:r>
           <w:rPr>
             <w:rStyle w:val="Hyperlink"/>
@@ -11079,7 +11086,7 @@
           <w:numId w:val="1046"/>
         </w:numPr>
       </w:pPr>
-      <w:hyperlink r:id="rId74">
+      <w:hyperlink r:id="rId73">
         <w:r>
           <w:rPr>
             <w:rStyle w:val="Hyperlink"/>
@@ -11102,7 +11109,7 @@
           <w:numId w:val="1046"/>
         </w:numPr>
       </w:pPr>
-      <w:hyperlink r:id="rId75">
+      <w:hyperlink r:id="rId74">
         <w:r>
           <w:rPr>
             <w:rStyle w:val="Hyperlink"/>
@@ -11472,18 +11479,18 @@
           <wp:inline>
             <wp:extent cx="3810000" cy="3693160"/>
             <wp:effectExtent b="0" l="0" r="0" t="0"/>
-            <wp:docPr descr="Community of Transformational Learning" title="" id="77" name="Picture"/>
+            <wp:docPr descr="Community of Transformational Learning" title="" id="76" name="Picture"/>
             <a:graphic>
               <a:graphicData uri="http://schemas.openxmlformats.org/drawingml/2006/picture">
                 <pic:pic>
                   <pic:nvPicPr>
-                    <pic:cNvPr descr="assets/u4/image5.jpg" id="78" name="Picture"/>
+                    <pic:cNvPr descr="assets/u4/image5.jpg" id="77" name="Picture"/>
                     <pic:cNvPicPr>
                       <a:picLocks noChangeArrowheads="1" noChangeAspect="1"/>
                     </pic:cNvPicPr>
                   </pic:nvPicPr>
                   <pic:blipFill>
-                    <a:blip r:embed="rId76"/>
+                    <a:blip r:embed="rId75"/>
                     <a:stretch>
                       <a:fillRect/>
                     </a:stretch>
@@ -11577,7 +11584,7 @@
       <w:r>
         <w:t xml:space="preserve"> </w:t>
       </w:r>
-      <w:hyperlink r:id="rId79">
+      <w:hyperlink r:id="rId78">
         <w:r>
           <w:rPr>
             <w:rStyle w:val="Hyperlink"/>
@@ -11649,7 +11656,7 @@
       <w:r>
         <w:t xml:space="preserve"> </w:t>
       </w:r>
-      <w:hyperlink r:id="rId80">
+      <w:hyperlink r:id="rId79">
         <w:r>
           <w:rPr>
             <w:rStyle w:val="Hyperlink"/>
@@ -11822,7 +11829,7 @@
         <w:t xml:space="preserve"> </w:t>
       </w:r>
       <w:r>
-        <w:t xml:space="preserve">This activity serves as the discussion prompt for this unit. Share your response and connect with others in the Learning Community to deepen your understanding.*</w:t>
+        <w:t xml:space="preserve">This activity serves as the discussion prompt for this unit. Share your response and connect with others in the Learning Community to deepen your understanding.</w:t>
       </w:r>
     </w:p>
     <w:p>
@@ -12264,7 +12271,7 @@
       <w:r>
         <w:t xml:space="preserve">“</w:t>
       </w:r>
-      <w:hyperlink r:id="rId81">
+      <w:hyperlink r:id="rId80">
         <w:r>
           <w:rPr>
             <w:rStyle w:val="Hyperlink"/>
@@ -12299,7 +12306,7 @@
       <w:r>
         <w:t xml:space="preserve">“</w:t>
       </w:r>
-      <w:hyperlink r:id="rId43">
+      <w:hyperlink r:id="rId41">
         <w:r>
           <w:rPr>
             <w:rStyle w:val="Hyperlink"/>
@@ -13176,7 +13183,7 @@
           <w:numId w:val="1060"/>
         </w:numPr>
       </w:pPr>
-      <w:hyperlink r:id="rId82">
+      <w:hyperlink r:id="rId81">
         <w:r>
           <w:rPr>
             <w:rStyle w:val="Hyperlink"/>
@@ -13199,7 +13206,7 @@
           <w:numId w:val="1060"/>
         </w:numPr>
       </w:pPr>
-      <w:hyperlink r:id="rId83">
+      <w:hyperlink r:id="rId82">
         <w:r>
           <w:rPr>
             <w:rStyle w:val="Hyperlink"/>
@@ -13222,7 +13229,7 @@
           <w:numId w:val="1060"/>
         </w:numPr>
       </w:pPr>
-      <w:hyperlink r:id="rId84">
+      <w:hyperlink r:id="rId83">
         <w:r>
           <w:rPr>
             <w:rStyle w:val="Hyperlink"/>
@@ -13245,7 +13252,7 @@
           <w:numId w:val="1060"/>
         </w:numPr>
       </w:pPr>
-      <w:hyperlink r:id="rId85">
+      <w:hyperlink r:id="rId84">
         <w:r>
           <w:rPr>
             <w:rStyle w:val="Hyperlink"/>
@@ -13435,7 +13442,7 @@
       <w:r>
         <w:t xml:space="preserve">Read the article, “</w:t>
       </w:r>
-      <w:hyperlink r:id="rId86">
+      <w:hyperlink r:id="rId85">
         <w:r>
           <w:rPr>
             <w:rStyle w:val="Hyperlink"/>
@@ -13460,7 +13467,7 @@
       <w:r>
         <w:t xml:space="preserve">Next, read “</w:t>
       </w:r>
-      <w:hyperlink r:id="rId87">
+      <w:hyperlink r:id="rId86">
         <w:r>
           <w:rPr>
             <w:rStyle w:val="Hyperlink"/>
@@ -14005,7 +14012,7 @@
       <w:r>
         <w:t xml:space="preserve">First, watch “</w:t>
       </w:r>
-      <w:hyperlink r:id="rId81">
+      <w:hyperlink r:id="rId80">
         <w:r>
           <w:rPr>
             <w:rStyle w:val="Hyperlink"/>
@@ -14027,7 +14034,7 @@
       <w:pPr>
         <w:pStyle w:val="FirstParagraph"/>
       </w:pPr>
-      <w:hyperlink r:id="rId88">
+      <w:hyperlink r:id="rId87">
         <w:r>
           <w:rPr>
             <w:rStyle w:val="Hyperlink"/>
@@ -14050,7 +14057,7 @@
       <w:r>
         <w:t xml:space="preserve"> </w:t>
       </w:r>
-      <w:hyperlink r:id="rId89">
+      <w:hyperlink r:id="rId88">
         <w:r>
           <w:rPr>
             <w:rStyle w:val="Hyperlink"/>
@@ -14247,7 +14254,7 @@
           <w:numId w:val="1067"/>
         </w:numPr>
       </w:pPr>
-      <w:hyperlink r:id="rId90">
+      <w:hyperlink r:id="rId89">
         <w:r>
           <w:rPr>
             <w:rStyle w:val="Hyperlink"/>
@@ -14272,7 +14279,7 @@
           <w:numId w:val="1067"/>
         </w:numPr>
       </w:pPr>
-      <w:hyperlink r:id="rId91">
+      <w:hyperlink r:id="rId90">
         <w:r>
           <w:rPr>
             <w:rStyle w:val="Hyperlink"/>
@@ -14466,7 +14473,7 @@
       <w:r>
         <w:t xml:space="preserve"> </w:t>
       </w:r>
-      <w:hyperlink r:id="rId92">
+      <w:hyperlink r:id="rId91">
         <w:r>
           <w:rPr>
             <w:rStyle w:val="Hyperlink"/>
@@ -15014,13 +15021,16 @@
       <w:r>
         <w:t xml:space="preserve"> </w:t>
       </w:r>
-      <w:r>
-        <w:rPr>
-          <w:i/>
-          <w:iCs/>
-        </w:rPr>
-        <w:t xml:space="preserve">Small teaching online: Applying learning science in online classes.</w:t>
-      </w:r>
+      <w:hyperlink r:id="rId92">
+        <w:r>
+          <w:rPr>
+            <w:rStyle w:val="Hyperlink"/>
+            <w:i/>
+            <w:iCs/>
+          </w:rPr>
+          <w:t xml:space="preserve">Small teaching online: Applying learning science in online classes.</w:t>
+        </w:r>
+      </w:hyperlink>
       <w:r>
         <w:t xml:space="preserve"> </w:t>
       </w:r>
@@ -15118,7 +15128,7 @@
         <w:pStyle w:val="BodyText"/>
       </w:pPr>
       <w:r>
-        <w:t xml:space="preserve">For those learning online, of course, engagement will look different. When you facilitate learning in an online environment, you must be actively present in the discussions between students, supporting student learning by engaging their ideas and connecting with them personally. As Darby and Lang (2017) argue,</w:t>
+        <w:t xml:space="preserve">For those learning online, of course, engagement will look different. When you facilitate learning in an online environment, you must be actively present in the discussions between students, supporting student learning by engaging their ideas and connecting with them personally. As Darby and Lang (2019) argue,</w:t>
       </w:r>
       <w:r>
         <w:t xml:space="preserve"> </w:t>
@@ -15138,7 +15148,7 @@
         <w:pStyle w:val="BodyText"/>
       </w:pPr>
       <w:r>
-        <w:t xml:space="preserve">In online learning environments, students can often feel isolated—especially if the instructor has no visible presence. Darby and Lang (2017) use the analogy of a student showing up to an on campus class or to an employee training session, only to walk into an empty room with no visible instructor. Throughout the course, your presence matters.</w:t>
+        <w:t xml:space="preserve">In online learning environments, students can often feel isolated—especially if the instructor has no visible presence. Darby and Lang (2019) use the analogy of a student showing up to an on campus class or to an employee training session, only to walk into an empty room with no visible instructor. Throughout the course, your presence matters.</w:t>
       </w:r>
       <w:r>
         <w:t xml:space="preserve"> </w:t>
@@ -16052,9 +16062,14 @@
           <w:numId w:val="1077"/>
         </w:numPr>
       </w:pPr>
-      <w:r>
-        <w:t xml:space="preserve">How to Give Constructive Feedback - Full Role Play</w:t>
-      </w:r>
+      <w:hyperlink r:id="rId101">
+        <w:r>
+          <w:rPr>
+            <w:rStyle w:val="Hyperlink"/>
+          </w:rPr>
+          <w:t xml:space="preserve">How to Give Constructive Feedback - Full Role Play</w:t>
+        </w:r>
+      </w:hyperlink>
       <w:r>
         <w:t xml:space="preserve"> </w:t>
       </w:r>
@@ -16071,6 +16086,19 @@
     <w:p>
       <w:pPr>
         <w:pStyle w:val="FirstParagraph"/>
+      </w:pPr>
+      <w:hyperlink r:id="rId102">
+        <w:r>
+          <w:rPr>
+            <w:rStyle w:val="Hyperlink"/>
+          </w:rPr>
+          <w:t xml:space="preserve">https://www.youtube-nocookie.com/embed/5cb8BeNuRCU</w:t>
+        </w:r>
+      </w:hyperlink>
+    </w:p>
+    <w:p>
+      <w:pPr>
+        <w:pStyle w:val="BodyText"/>
       </w:pPr>
       <w:r>
         <w:t xml:space="preserve">How do you find these tips and insights useful for your own context as a teacher, facilitator, coach, or leader? In what ways do they differ from or align with the approaches discussed in the earlier reading?</w:t>
@@ -16562,7 +16590,7 @@
       <w:r>
         <w:t xml:space="preserve"> </w:t>
       </w:r>
-      <w:hyperlink r:id="rId101">
+      <w:hyperlink r:id="rId103">
         <w:r>
           <w:rPr>
             <w:rStyle w:val="Hyperlink"/>
@@ -16724,7 +16752,7 @@
       <w:r>
         <w:t xml:space="preserve"> </w:t>
       </w:r>
-      <w:hyperlink r:id="rId102">
+      <w:hyperlink r:id="rId104">
         <w:r>
           <w:rPr>
             <w:rStyle w:val="Hyperlink"/>
@@ -17048,7 +17076,7 @@
     </w:p>
     <w:p>
       <w:pPr>
-        <w:pStyle w:val="BlockText"/>
+        <w:pStyle w:val="FirstParagraph"/>
       </w:pPr>
       <w:r>
         <w:t xml:space="preserve">Dr. Adrienne Castellon, an original author of this course, shared her reflections on the process of learning about and integration Indigenous perspectives into her teaching and learning.</w:t>
@@ -17056,7 +17084,7 @@
     </w:p>
     <w:p>
       <w:pPr>
-        <w:pStyle w:val="BlockText"/>
+        <w:pStyle w:val="BodyText"/>
       </w:pPr>
       <w:r>
         <w:t xml:space="preserve">More than a political mandate however, educators need to realize our moral responsibilities to relate accurately and acknowledge fully the nation’s regrettable past. I propose that the effort educators in Canada are undergoing requires servant leadership dispositions. For me, this has been, and continues to be, a process of developing knowledge of my own ignorance, discovering my own prejudices and myths and having the courage to change views and practices. It has required the disposition to work through intellectual and emotional complexities that have caused confusion and frustration. But I am willing to be disturbed and unsettled. As I strive to live servant leadership principles, approach this challenge with intellectual humility, curiosity and respect for all people which has taken much of the fear of</w:t>
@@ -17076,7 +17104,7 @@
     </w:p>
     <w:p>
       <w:pPr>
-        <w:pStyle w:val="FirstParagraph"/>
+        <w:pStyle w:val="BodyText"/>
       </w:pPr>
       <w:r>
         <w:t xml:space="preserve">Our world is in need of adult educators who strive to live servant leadership principles in their practice. The resulting wideness of spirit dedicated toward the welfare of others is magnanimity—what Aristotle called the crowing virtue in his hierarchy of virtues. The adult educator has an important role in creating a more peaceful world through education that serves people and influences others to do the same.</w:t>
@@ -17150,7 +17178,7 @@
       <w:r>
         <w:t xml:space="preserve"> </w:t>
       </w:r>
-      <w:hyperlink r:id="rId103">
+      <w:hyperlink r:id="rId105">
         <w:r>
           <w:rPr>
             <w:rStyle w:val="Hyperlink"/>
@@ -17172,7 +17200,7 @@
       <w:pPr>
         <w:pStyle w:val="BodyText"/>
       </w:pPr>
-      <w:hyperlink r:id="rId104">
+      <w:hyperlink r:id="rId106">
         <w:r>
           <w:rPr>
             <w:rStyle w:val="Hyperlink"/>
@@ -17866,7 +17894,7 @@
       <w:r>
         <w:t xml:space="preserve"> </w:t>
       </w:r>
-      <w:hyperlink r:id="rId101">
+      <w:hyperlink r:id="rId103">
         <w:r>
           <w:rPr>
             <w:rStyle w:val="Hyperlink"/>
@@ -18248,18 +18276,18 @@
           <wp:inline>
             <wp:extent cx="5334000" cy="3000375"/>
             <wp:effectExtent b="0" l="0" r="0" t="0"/>
-            <wp:docPr descr="" title="" id="106" name="Picture"/>
+            <wp:docPr descr="" title="" id="108" name="Picture"/>
             <a:graphic>
               <a:graphicData uri="http://schemas.openxmlformats.org/drawingml/2006/picture">
                 <pic:pic>
                   <pic:nvPicPr>
-                    <pic:cNvPr descr="assets/u8/image1.png" id="107" name="Picture"/>
+                    <pic:cNvPr descr="assets/u8/image1.png" id="109" name="Picture"/>
                     <pic:cNvPicPr>
                       <a:picLocks noChangeArrowheads="1" noChangeAspect="1"/>
                     </pic:cNvPicPr>
                   </pic:nvPicPr>
                   <pic:blipFill>
-                    <a:blip r:embed="rId105"/>
+                    <a:blip r:embed="rId107"/>
                     <a:stretch>
                       <a:fillRect/>
                     </a:stretch>
@@ -18334,7 +18362,7 @@
       <w:r>
         <w:t xml:space="preserve"> </w:t>
       </w:r>
-      <w:hyperlink r:id="rId108">
+      <w:hyperlink r:id="rId110">
         <w:r>
           <w:rPr>
             <w:rStyle w:val="Hyperlink"/>
@@ -18364,7 +18392,7 @@
       <w:r>
         <w:t xml:space="preserve"> </w:t>
       </w:r>
-      <w:hyperlink r:id="rId109">
+      <w:hyperlink r:id="rId111">
         <w:r>
           <w:rPr>
             <w:rStyle w:val="Hyperlink"/>
@@ -18384,7 +18412,7 @@
       <w:r>
         <w:t xml:space="preserve"> </w:t>
       </w:r>
-      <w:hyperlink r:id="rId110">
+      <w:hyperlink r:id="rId112">
         <w:r>
           <w:rPr>
             <w:rStyle w:val="Hyperlink"/>
@@ -18443,7 +18471,7 @@
       <w:pPr>
         <w:pStyle w:val="FirstParagraph"/>
       </w:pPr>
-      <w:hyperlink r:id="rId111">
+      <w:hyperlink r:id="rId113">
         <w:r>
           <w:rPr>
             <w:rStyle w:val="Hyperlink"/>
@@ -19036,18 +19064,18 @@
           <wp:inline>
             <wp:extent cx="5334000" cy="2258615"/>
             <wp:effectExtent b="0" l="0" r="0" t="0"/>
-            <wp:docPr descr="" title="" id="113" name="Picture"/>
+            <wp:docPr descr="" title="" id="115" name="Picture"/>
             <a:graphic>
               <a:graphicData uri="http://schemas.openxmlformats.org/drawingml/2006/picture">
                 <pic:pic>
                   <pic:nvPicPr>
-                    <pic:cNvPr descr="assets/u8/image2.png" id="114" name="Picture"/>
+                    <pic:cNvPr descr="assets/u8/image2.png" id="116" name="Picture"/>
                     <pic:cNvPicPr>
                       <a:picLocks noChangeArrowheads="1" noChangeAspect="1"/>
                     </pic:cNvPicPr>
                   </pic:nvPicPr>
                   <pic:blipFill>
-                    <a:blip r:embed="rId112"/>
+                    <a:blip r:embed="rId114"/>
                     <a:stretch>
                       <a:fillRect/>
                     </a:stretch>
@@ -19122,7 +19150,7 @@
       <w:r>
         <w:t xml:space="preserve"> </w:t>
       </w:r>
-      <w:hyperlink r:id="rId108">
+      <w:hyperlink r:id="rId110">
         <w:r>
           <w:rPr>
             <w:rStyle w:val="Hyperlink"/>
@@ -19279,7 +19307,7 @@
       <w:r>
         <w:t xml:space="preserve"> </w:t>
       </w:r>
-      <w:hyperlink r:id="rId115">
+      <w:hyperlink r:id="rId117">
         <w:r>
           <w:rPr>
             <w:rStyle w:val="Hyperlink"/>
@@ -19665,7 +19693,7 @@
       <w:r>
         <w:t xml:space="preserve"> </w:t>
       </w:r>
-      <w:hyperlink r:id="rId116">
+      <w:hyperlink r:id="rId118">
         <w:r>
           <w:rPr>
             <w:rStyle w:val="Hyperlink"/>
@@ -20114,7 +20142,7 @@
       <w:r>
         <w:t xml:space="preserve">“</w:t>
       </w:r>
-      <w:hyperlink r:id="rId117">
+      <w:hyperlink r:id="rId119">
         <w:r>
           <w:rPr>
             <w:rStyle w:val="Hyperlink"/>
@@ -20261,7 +20289,7 @@
       <w:r>
         <w:t xml:space="preserve">(</w:t>
       </w:r>
-      <w:hyperlink r:id="rId118">
+      <w:hyperlink r:id="rId120">
         <w:r>
           <w:rPr>
             <w:rStyle w:val="Hyperlink"/>
@@ -20322,7 +20350,7 @@
         <w:pStyle w:val="BodyText"/>
       </w:pPr>
       <w:r>
-        <w:t xml:space="preserve">Based on the reading, reflect on the following questions: {.unnumbered}</w:t>
+        <w:t xml:space="preserve">Based on the reading, reflect on the following questions:</w:t>
       </w:r>
     </w:p>
     <w:p>
@@ -20395,7 +20423,7 @@
       <w:r>
         <w:t xml:space="preserve"> </w:t>
       </w:r>
-      <w:hyperlink r:id="rId119">
+      <w:hyperlink r:id="rId121">
         <w:r>
           <w:rPr>
             <w:rStyle w:val="Hyperlink"/>
@@ -20412,7 +20440,7 @@
       <w:r>
         <w:t xml:space="preserve"> </w:t>
       </w:r>
-      <w:hyperlink r:id="rId120">
+      <w:hyperlink r:id="rId122">
         <w:r>
           <w:rPr>
             <w:rStyle w:val="Hyperlink"/>
@@ -21819,7 +21847,7 @@
       <w:r>
         <w:t xml:space="preserve"> </w:t>
       </w:r>
-      <w:hyperlink r:id="rId121">
+      <w:hyperlink r:id="rId123">
         <w:r>
           <w:rPr>
             <w:rStyle w:val="Hyperlink"/>
@@ -21844,7 +21872,7 @@
       <w:pPr>
         <w:pStyle w:val="BodyText"/>
       </w:pPr>
-      <w:hyperlink r:id="rId122">
+      <w:hyperlink r:id="rId124">
         <w:r>
           <w:rPr>
             <w:rStyle w:val="Hyperlink"/>
@@ -21970,7 +21998,7 @@
       <w:r>
         <w:t xml:space="preserve">Having a consciousness of the limits of one’s knowledge, including a sensitivity to circumstances in which one’s native egocentrism is likely to function self-deceptively; sensitivity to bias, prejudice, and limitations of one’s viewpoint. Intellectual humility depends on recognizing that one should not claim more than one actually knows. It does not imply spinelessness or submissiveness. It implies the lack of intellectual pretentiousness, boastfulness, or conceit, combined with insight into the logical foundations, or lack of such foundations, of one’s beliefs. (</w:t>
       </w:r>
-      <w:hyperlink r:id="rId123">
+      <w:hyperlink r:id="rId125">
         <w:r>
           <w:rPr>
             <w:rStyle w:val="Hyperlink"/>
@@ -22320,7 +22348,7 @@
       <w:r>
         <w:t xml:space="preserve"> </w:t>
       </w:r>
-      <w:hyperlink r:id="rId124">
+      <w:hyperlink r:id="rId126">
         <w:r>
           <w:rPr>
             <w:rStyle w:val="Hyperlink"/>
@@ -22372,7 +22400,7 @@
       <w:r>
         <w:t xml:space="preserve">“</w:t>
       </w:r>
-      <w:hyperlink r:id="rId125">
+      <w:hyperlink r:id="rId127">
         <w:r>
           <w:rPr>
             <w:rStyle w:val="Hyperlink"/>
@@ -22392,7 +22420,7 @@
       <w:r>
         <w:t xml:space="preserve"> </w:t>
       </w:r>
-      <w:hyperlink r:id="rId126">
+      <w:hyperlink r:id="rId128">
         <w:r>
           <w:rPr>
             <w:rStyle w:val="Hyperlink"/>
@@ -22517,7 +22545,7 @@
       <w:r>
         <w:t xml:space="preserve"> </w:t>
       </w:r>
-      <w:hyperlink r:id="rId127">
+      <w:hyperlink r:id="rId129">
         <w:r>
           <w:rPr>
             <w:rStyle w:val="Hyperlink"/>
@@ -22538,7 +22566,7 @@
     <w:tbl>
       <w:tblPr>
         <w:tblStyle w:val="Table"/>
-        <w:tblLook w:firstRow="0" w:lastRow="0" w:firstColumn="0" w:lastColumn="0" w:noHBand="0" w:noVBand="0" w:val="0000"/>
+        <w:tblInd w:w="164" w:type="dxa"/>
         <w:tblBorders>
           <w:left w:val="single" w:sz="24" w:space="0" w:color="CC1914"/>
         </w:tblBorders>
@@ -22546,8 +22574,11 @@
           <w:left w:w="0" w:type="dxa"/>
           <w:right w:w="0" w:type="dxa"/>
         </w:tblCellMar>
-        <w:tblInd w:w="164" w:type="dxa"/>
+        <w:tblLook w:firstRow="0" w:lastRow="0" w:firstColumn="0" w:lastColumn="0" w:noHBand="0" w:noVBand="0" w:val="0000"/>
       </w:tblPr>
+      <w:tblGrid>
+        <w:gridCol w:w="7920"/>
+      </w:tblGrid>
       <w:tr>
         <w:trPr>
           <w:cantSplit/>
@@ -22572,18 +22603,18 @@
                 <wp:inline>
                   <wp:extent cx="152400" cy="152400"/>
                   <wp:effectExtent b="0" l="0" r="0" t="0"/>
-                  <wp:docPr descr="" title="" id="128" name="Picture"/>
+                  <wp:docPr descr="" title="" id="130" name="Picture"/>
                   <a:graphic>
                     <a:graphicData uri="http://schemas.openxmlformats.org/drawingml/2006/picture">
                       <pic:pic>
                         <pic:nvPicPr>
-                          <pic:cNvPr descr="C:\Users\janel\AppData\Local\Programs\Quarto\share\formats\docx\important.png" id="129" name="Picture"/>
+                          <pic:cNvPr descr="C:\Users\Inok\AppData\Local\Programs\Quarto\share\formats\docx\important.png" id="131" name="Picture"/>
                           <pic:cNvPicPr>
                             <a:picLocks noChangeArrowheads="1" noChangeAspect="1"/>
                           </pic:cNvPicPr>
                         </pic:nvPicPr>
                         <pic:blipFill>
-                          <a:blip r:embed="rId29"/>
+                          <a:blip r:embed="rId28"/>
                           <a:stretch>
                             <a:fillRect/>
                           </a:stretch>
@@ -22768,7 +22799,7 @@
       <w:r>
         <w:t xml:space="preserve"> </w:t>
       </w:r>
-      <w:hyperlink r:id="rId130">
+      <w:hyperlink r:id="rId132">
         <w:r>
           <w:rPr>
             <w:rStyle w:val="Hyperlink"/>
@@ -22790,7 +22821,7 @@
       <w:pPr>
         <w:pStyle w:val="BodyText"/>
       </w:pPr>
-      <w:hyperlink r:id="rId131">
+      <w:hyperlink r:id="rId133">
         <w:r>
           <w:rPr>
             <w:rStyle w:val="Hyperlink"/>
@@ -22918,7 +22949,7 @@
         <w:pStyle w:val="Heading3"/>
       </w:pPr>
       <w:r>
-        <w:t xml:space="preserve">Activity: Reflection and Discussion</w:t>
+        <w:t xml:space="preserve">9.2.3 Activity: Reflection and Discussion</w:t>
       </w:r>
     </w:p>
     <w:p>
@@ -24572,18 +24603,18 @@
           <wp:inline>
             <wp:extent cx="5334000" cy="3000375"/>
             <wp:effectExtent b="0" l="0" r="0" t="0"/>
-            <wp:docPr descr="" title="" id="133" name="Picture"/>
+            <wp:docPr descr="" title="" id="135" name="Picture"/>
             <a:graphic>
               <a:graphicData uri="http://schemas.openxmlformats.org/drawingml/2006/picture">
                 <pic:pic>
                   <pic:nvPicPr>
-                    <pic:cNvPr descr="assets/u10/image1.png" id="134" name="Picture"/>
+                    <pic:cNvPr descr="assets/u10/image1.png" id="136" name="Picture"/>
                     <pic:cNvPicPr>
                       <a:picLocks noChangeArrowheads="1" noChangeAspect="1"/>
                     </pic:cNvPicPr>
                   </pic:nvPicPr>
                   <pic:blipFill>
-                    <a:blip r:embed="rId132"/>
+                    <a:blip r:embed="rId134"/>
                     <a:stretch>
                       <a:fillRect/>
                     </a:stretch>
@@ -24658,7 +24689,7 @@
       <w:r>
         <w:t xml:space="preserve"> </w:t>
       </w:r>
-      <w:hyperlink r:id="rId108">
+      <w:hyperlink r:id="rId110">
         <w:r>
           <w:rPr>
             <w:rStyle w:val="Hyperlink"/>
@@ -24880,7 +24911,20 @@
         </w:numPr>
       </w:pPr>
       <w:r>
-        <w:t xml:space="preserve">Review the instructions for Assignment 3: Authentic Learning Experience Design.</w:t>
+        <w:t xml:space="preserve">Review the instructions for</w:t>
+      </w:r>
+      <w:r>
+        <w:t xml:space="preserve"> </w:t>
+      </w:r>
+      <w:r>
+        <w:rPr>
+          <w:i/>
+          <w:iCs/>
+        </w:rPr>
+        <w:t xml:space="preserve">Assignment 3: Authentic Learning Experience Design</w:t>
+      </w:r>
+      <w:r>
+        <w:t xml:space="preserve">.</w:t>
       </w:r>
     </w:p>
     <w:p>
@@ -24965,7 +25009,7 @@
       <w:r>
         <w:t xml:space="preserve"> </w:t>
       </w:r>
-      <w:hyperlink r:id="rId135">
+      <w:hyperlink r:id="rId137">
         <w:r>
           <w:rPr>
             <w:rStyle w:val="Hyperlink"/>
@@ -24989,7 +25033,7 @@
       <w:pPr>
         <w:pStyle w:val="BodyText"/>
       </w:pPr>
-      <w:hyperlink r:id="rId136">
+      <w:hyperlink r:id="rId138">
         <w:r>
           <w:rPr>
             <w:rStyle w:val="Hyperlink"/>
@@ -25008,10 +25052,12 @@
       <w:r>
         <w:t xml:space="preserve"> </w:t>
       </w:r>
-      <w:hyperlink r:id="rId137">
+      <w:hyperlink r:id="rId139">
         <w:r>
           <w:rPr>
             <w:rStyle w:val="Hyperlink"/>
+            <w:i/>
+            <w:iCs/>
           </w:rPr>
           <w:t xml:space="preserve">Bloom’s Taxonomy for Learning: The Cognitive Domain</w:t>
         </w:r>
@@ -25060,30 +25106,22 @@
       <w:r>
         <w:t xml:space="preserve"> </w:t>
       </w:r>
-      <w:r>
-        <w:rPr>
-          <w:i/>
-          <w:iCs/>
-        </w:rPr>
-        <w:t xml:space="preserve">Learning outcomes.</w:t>
-      </w:r>
-      <w:r>
-        <w:t xml:space="preserve"> </w:t>
-      </w:r>
-      <w:r>
-        <w:t xml:space="preserve">Okanogan Campus.</w:t>
-      </w:r>
-      <w:r>
-        <w:t xml:space="preserve"> </w:t>
-      </w:r>
-      <w:hyperlink r:id="rId138">
+      <w:hyperlink r:id="rId140">
         <w:r>
           <w:rPr>
             <w:rStyle w:val="Hyperlink"/>
+            <w:i/>
+            <w:iCs/>
           </w:rPr>
-          <w:t xml:space="preserve">https://ctl.ok.ubc.ca/teaching/course-design/learning-outcomes/</w:t>
+          <w:t xml:space="preserve">Learning outcomes.</w:t>
         </w:r>
       </w:hyperlink>
+      <w:r>
+        <w:t xml:space="preserve"> </w:t>
+      </w:r>
+      <w:r>
+        <w:t xml:space="preserve">Okanagan Campus.</w:t>
+      </w:r>
     </w:p>
     <w:p>
       <w:pPr>
@@ -25108,7 +25146,7 @@
       <w:r>
         <w:t xml:space="preserve"> </w:t>
       </w:r>
-      <w:hyperlink r:id="rId139">
+      <w:hyperlink r:id="rId141">
         <w:r>
           <w:rPr>
             <w:rStyle w:val="Hyperlink"/>
@@ -25155,30 +25193,22 @@
       <w:r>
         <w:t xml:space="preserve"> </w:t>
       </w:r>
-      <w:r>
-        <w:rPr>
-          <w:i/>
-          <w:iCs/>
-        </w:rPr>
-        <w:t xml:space="preserve">Developing learning outcomes.</w:t>
-      </w:r>
-      <w:r>
-        <w:t xml:space="preserve"> </w:t>
-      </w:r>
-      <w:r>
-        <w:t xml:space="preserve">University of Toronto.</w:t>
-      </w:r>
-      <w:r>
-        <w:t xml:space="preserve"> </w:t>
-      </w:r>
-      <w:hyperlink r:id="rId140">
+      <w:hyperlink r:id="rId142">
         <w:r>
           <w:rPr>
             <w:rStyle w:val="Hyperlink"/>
+            <w:i/>
+            <w:iCs/>
           </w:rPr>
-          <w:t xml:space="preserve">https://teaching.utoronto.ca/resources/dlo/</w:t>
+          <w:t xml:space="preserve">Developing learning outcomes.</w:t>
         </w:r>
       </w:hyperlink>
+      <w:r>
+        <w:t xml:space="preserve"> </w:t>
+      </w:r>
+      <w:r>
+        <w:t xml:space="preserve">University of Toronto.</w:t>
+      </w:r>
     </w:p>
     <w:p>
       <w:pPr>
@@ -25200,49 +25230,28 @@
       <w:r>
         <w:t xml:space="preserve"> </w:t>
       </w:r>
-      <w:r>
-        <w:rPr>
-          <w:i/>
-          <w:iCs/>
-        </w:rPr>
-        <w:t xml:space="preserve">Writing learning outcomes</w:t>
-      </w:r>
-      <w:r>
-        <w:t xml:space="preserve"> </w:t>
-      </w:r>
-      <w:r>
-        <w:t xml:space="preserve">[Video]</w:t>
-      </w:r>
-      <w:r>
-        <w:rPr>
-          <w:i/>
-          <w:iCs/>
-        </w:rPr>
-        <w:t xml:space="preserve">.</w:t>
-      </w:r>
-      <w:r>
-        <w:t xml:space="preserve"> </w:t>
-      </w:r>
-      <w:r>
-        <w:t xml:space="preserve">YouTube.</w:t>
-      </w:r>
-      <w:r>
-        <w:t xml:space="preserve"> </w:t>
-      </w:r>
-      <w:hyperlink r:id="rId141">
+      <w:hyperlink r:id="rId143">
         <w:r>
           <w:rPr>
             <w:rStyle w:val="Hyperlink"/>
+            <w:i/>
+            <w:iCs/>
           </w:rPr>
-          <w:t xml:space="preserve">https://www.youtube.com/watch?v=u3ckk51czC4</w:t>
+          <w:t xml:space="preserve">Writing learning outcomes</w:t>
         </w:r>
       </w:hyperlink>
+      <w:r>
+        <w:t xml:space="preserve"> </w:t>
+      </w:r>
+      <w:r>
+        <w:t xml:space="preserve">[Video]. YouTube.</w:t>
+      </w:r>
     </w:p>
     <w:p>
       <w:pPr>
         <w:pStyle w:val="FirstParagraph"/>
       </w:pPr>
-      <w:hyperlink r:id="rId142">
+      <w:hyperlink r:id="rId144">
         <w:r>
           <w:rPr>
             <w:rStyle w:val="Hyperlink"/>
@@ -25254,7 +25263,7 @@
     <w:tbl>
       <w:tblPr>
         <w:tblStyle w:val="Table"/>
-        <w:tblLook w:firstRow="0" w:lastRow="0" w:firstColumn="0" w:lastColumn="0" w:noHBand="0" w:noVBand="0" w:val="0000"/>
+        <w:tblInd w:w="164" w:type="dxa"/>
         <w:tblBorders>
           <w:left w:val="single" w:sz="24" w:space="0" w:color="CC1914"/>
         </w:tblBorders>
@@ -25262,8 +25271,11 @@
           <w:left w:w="0" w:type="dxa"/>
           <w:right w:w="0" w:type="dxa"/>
         </w:tblCellMar>
-        <w:tblInd w:w="164" w:type="dxa"/>
+        <w:tblLook w:firstRow="0" w:lastRow="0" w:firstColumn="0" w:lastColumn="0" w:noHBand="0" w:noVBand="0" w:val="0000"/>
       </w:tblPr>
+      <w:tblGrid>
+        <w:gridCol w:w="7920"/>
+      </w:tblGrid>
       <w:tr>
         <w:trPr>
           <w:cantSplit/>
@@ -25288,18 +25300,18 @@
                 <wp:inline>
                   <wp:extent cx="152400" cy="152400"/>
                   <wp:effectExtent b="0" l="0" r="0" t="0"/>
-                  <wp:docPr descr="" title="" id="143" name="Picture"/>
+                  <wp:docPr descr="" title="" id="145" name="Picture"/>
                   <a:graphic>
                     <a:graphicData uri="http://schemas.openxmlformats.org/drawingml/2006/picture">
                       <pic:pic>
                         <pic:nvPicPr>
-                          <pic:cNvPr descr="C:\Users\janel\AppData\Local\Programs\Quarto\share\formats\docx\important.png" id="144" name="Picture"/>
+                          <pic:cNvPr descr="C:\Users\Inok\AppData\Local\Programs\Quarto\share\formats\docx\important.png" id="146" name="Picture"/>
                           <pic:cNvPicPr>
                             <a:picLocks noChangeArrowheads="1" noChangeAspect="1"/>
                           </pic:cNvPicPr>
                         </pic:nvPicPr>
                         <pic:blipFill>
-                          <a:blip r:embed="rId29"/>
+                          <a:blip r:embed="rId28"/>
                           <a:stretch>
                             <a:fillRect/>
                           </a:stretch>
@@ -25377,49 +25389,28 @@
       <w:r>
         <w:t xml:space="preserve"> </w:t>
       </w:r>
-      <w:r>
-        <w:rPr>
-          <w:i/>
-          <w:iCs/>
-        </w:rPr>
-        <w:t xml:space="preserve">How to write measurable learning outcomes</w:t>
-      </w:r>
-      <w:r>
-        <w:t xml:space="preserve"> </w:t>
-      </w:r>
-      <w:r>
-        <w:t xml:space="preserve">[Video]</w:t>
-      </w:r>
-      <w:r>
-        <w:rPr>
-          <w:i/>
-          <w:iCs/>
-        </w:rPr>
-        <w:t xml:space="preserve">.</w:t>
-      </w:r>
-      <w:r>
-        <w:t xml:space="preserve"> </w:t>
-      </w:r>
-      <w:r>
-        <w:t xml:space="preserve">YouTube.</w:t>
-      </w:r>
-      <w:r>
-        <w:t xml:space="preserve"> </w:t>
-      </w:r>
-      <w:hyperlink r:id="rId145">
+      <w:hyperlink r:id="rId147">
         <w:r>
           <w:rPr>
             <w:rStyle w:val="Hyperlink"/>
+            <w:i/>
+            <w:iCs/>
           </w:rPr>
-          <w:t xml:space="preserve">https://www.youtube.com/watch?v=NsPvMDnmWsc</w:t>
+          <w:t xml:space="preserve">How to write measurable learning outcomes</w:t>
         </w:r>
       </w:hyperlink>
+      <w:r>
+        <w:t xml:space="preserve"> </w:t>
+      </w:r>
+      <w:r>
+        <w:t xml:space="preserve">[Video]. YouTube.</w:t>
+      </w:r>
     </w:p>
     <w:p>
       <w:pPr>
         <w:pStyle w:val="FirstParagraph"/>
       </w:pPr>
-      <w:hyperlink r:id="rId146">
+      <w:hyperlink r:id="rId148">
         <w:r>
           <w:rPr>
             <w:rStyle w:val="Hyperlink"/>
@@ -25431,7 +25422,7 @@
     <w:tbl>
       <w:tblPr>
         <w:tblStyle w:val="Table"/>
-        <w:tblLook w:firstRow="0" w:lastRow="0" w:firstColumn="0" w:lastColumn="0" w:noHBand="0" w:noVBand="0" w:val="0000"/>
+        <w:tblInd w:w="164" w:type="dxa"/>
         <w:tblBorders>
           <w:left w:val="single" w:sz="24" w:space="0" w:color="CC1914"/>
         </w:tblBorders>
@@ -25439,8 +25430,11 @@
           <w:left w:w="0" w:type="dxa"/>
           <w:right w:w="0" w:type="dxa"/>
         </w:tblCellMar>
-        <w:tblInd w:w="164" w:type="dxa"/>
+        <w:tblLook w:firstRow="0" w:lastRow="0" w:firstColumn="0" w:lastColumn="0" w:noHBand="0" w:noVBand="0" w:val="0000"/>
       </w:tblPr>
+      <w:tblGrid>
+        <w:gridCol w:w="7920"/>
+      </w:tblGrid>
       <w:tr>
         <w:trPr>
           <w:cantSplit/>
@@ -25465,18 +25459,18 @@
                 <wp:inline>
                   <wp:extent cx="152400" cy="152400"/>
                   <wp:effectExtent b="0" l="0" r="0" t="0"/>
-                  <wp:docPr descr="" title="" id="147" name="Picture"/>
+                  <wp:docPr descr="" title="" id="149" name="Picture"/>
                   <a:graphic>
                     <a:graphicData uri="http://schemas.openxmlformats.org/drawingml/2006/picture">
                       <pic:pic>
                         <pic:nvPicPr>
-                          <pic:cNvPr descr="C:\Users\janel\AppData\Local\Programs\Quarto\share\formats\docx\important.png" id="148" name="Picture"/>
+                          <pic:cNvPr descr="C:\Users\Inok\AppData\Local\Programs\Quarto\share\formats\docx\important.png" id="150" name="Picture"/>
                           <pic:cNvPicPr>
                             <a:picLocks noChangeArrowheads="1" noChangeAspect="1"/>
                           </pic:cNvPicPr>
                         </pic:nvPicPr>
                         <pic:blipFill>
-                          <a:blip r:embed="rId29"/>
+                          <a:blip r:embed="rId28"/>
                           <a:stretch>
                             <a:fillRect/>
                           </a:stretch>
@@ -25898,7 +25892,7 @@
       <w:r>
         <w:t xml:space="preserve"> </w:t>
       </w:r>
-      <w:hyperlink r:id="rId149">
+      <w:hyperlink r:id="rId151">
         <w:r>
           <w:rPr>
             <w:rStyle w:val="Hyperlink"/>
@@ -25989,7 +25983,7 @@
       <w:r>
         <w:t xml:space="preserve"> </w:t>
       </w:r>
-      <w:hyperlink r:id="rId150">
+      <w:hyperlink r:id="rId152">
         <w:r>
           <w:rPr>
             <w:rStyle w:val="Hyperlink"/>
@@ -26046,7 +26040,7 @@
       <w:r>
         <w:t xml:space="preserve"> </w:t>
       </w:r>
-      <w:hyperlink r:id="rId151">
+      <w:hyperlink r:id="rId153">
         <w:r>
           <w:rPr>
             <w:rStyle w:val="Hyperlink"/>
@@ -26788,7 +26782,6 @@
     </w:p>
     <w:p>
       <w:pPr>
-        <w:pStyle w:val="Compact"/>
         <w:numPr>
           <w:ilvl w:val="0"/>
           <w:numId w:val="1147"/>
@@ -26812,7 +26805,7 @@
       <w:pPr>
         <w:pStyle w:val="Compact"/>
         <w:numPr>
-          <w:ilvl w:val="0"/>
+          <w:ilvl w:val="1"/>
           <w:numId w:val="1148"/>
         </w:numPr>
       </w:pPr>
@@ -26824,7 +26817,7 @@
       <w:pPr>
         <w:pStyle w:val="Compact"/>
         <w:numPr>
-          <w:ilvl w:val="0"/>
+          <w:ilvl w:val="1"/>
           <w:numId w:val="1148"/>
         </w:numPr>
       </w:pPr>
@@ -26836,7 +26829,7 @@
       <w:pPr>
         <w:pStyle w:val="Compact"/>
         <w:numPr>
-          <w:ilvl w:val="0"/>
+          <w:ilvl w:val="1"/>
           <w:numId w:val="1148"/>
         </w:numPr>
       </w:pPr>
@@ -26848,7 +26841,7 @@
       <w:pPr>
         <w:pStyle w:val="Compact"/>
         <w:numPr>
-          <w:ilvl w:val="0"/>
+          <w:ilvl w:val="1"/>
           <w:numId w:val="1148"/>
         </w:numPr>
       </w:pPr>
@@ -26860,42 +26853,135 @@
       <w:pPr>
         <w:numPr>
           <w:ilvl w:val="0"/>
+          <w:numId w:val="1147"/>
+        </w:numPr>
+      </w:pPr>
+      <w:r>
+        <w:rPr>
+          <w:b/>
+          <w:bCs/>
+        </w:rPr>
+        <w:t xml:space="preserve">Engage with the training.</w:t>
+      </w:r>
+      <w:r>
+        <w:t xml:space="preserve"> </w:t>
+      </w:r>
+      <w:r>
+        <w:t xml:space="preserve">Complete the training, paying attention to the learning design, facilitation, and organizational culture it represents.</w:t>
+      </w:r>
+    </w:p>
+    <w:p>
+      <w:pPr>
+        <w:numPr>
+          <w:ilvl w:val="0"/>
+          <w:numId w:val="1147"/>
+        </w:numPr>
+      </w:pPr>
+      <w:r>
+        <w:rPr>
+          <w:b/>
+          <w:bCs/>
+        </w:rPr>
+        <w:t xml:space="preserve">Submit evidence of completion.</w:t>
+      </w:r>
+      <w:r>
+        <w:t xml:space="preserve"> </w:t>
+      </w:r>
+      <w:r>
+        <w:t xml:space="preserve">Provide documentation showing your engagement with the training. Acceptable forms include:</w:t>
+      </w:r>
+    </w:p>
+    <w:p>
+      <w:pPr>
+        <w:pStyle w:val="Compact"/>
+        <w:numPr>
+          <w:ilvl w:val="1"/>
           <w:numId w:val="1149"/>
         </w:numPr>
       </w:pPr>
       <w:r>
+        <w:t xml:space="preserve">a LinkedIn Learning or Coursera badge/certificate</w:t>
+      </w:r>
+    </w:p>
+    <w:p>
+      <w:pPr>
+        <w:pStyle w:val="Compact"/>
+        <w:numPr>
+          <w:ilvl w:val="1"/>
+          <w:numId w:val="1149"/>
+        </w:numPr>
+      </w:pPr>
+      <w:r>
+        <w:t xml:space="preserve">a screenshot of a</w:t>
+      </w:r>
+      <w:r>
+        <w:t xml:space="preserve"> </w:t>
+      </w:r>
+      <w:r>
+        <w:t xml:space="preserve">“completed”</w:t>
+      </w:r>
+      <w:r>
+        <w:t xml:space="preserve"> </w:t>
+      </w:r>
+      <w:r>
+        <w:t xml:space="preserve">status page</w:t>
+      </w:r>
+    </w:p>
+    <w:p>
+      <w:pPr>
+        <w:pStyle w:val="Compact"/>
+        <w:numPr>
+          <w:ilvl w:val="1"/>
+          <w:numId w:val="1149"/>
+        </w:numPr>
+      </w:pPr>
+      <w:r>
+        <w:t xml:space="preserve">a certificate of participation</w:t>
+      </w:r>
+    </w:p>
+    <w:p>
+      <w:pPr>
+        <w:pStyle w:val="Compact"/>
+        <w:numPr>
+          <w:ilvl w:val="1"/>
+          <w:numId w:val="1149"/>
+        </w:numPr>
+      </w:pPr>
+      <w:r>
+        <w:t xml:space="preserve">a copy of the agenda or slides with a brief note on your attendance</w:t>
+      </w:r>
+    </w:p>
+    <w:p>
+      <w:pPr>
+        <w:pStyle w:val="Compact"/>
+        <w:numPr>
+          <w:ilvl w:val="1"/>
+          <w:numId w:val="1149"/>
+        </w:numPr>
+      </w:pPr>
+      <w:r>
+        <w:t xml:space="preserve">for workplace-required trainings, a screenshot or note from your HR/training portal</w:t>
+      </w:r>
+    </w:p>
+    <w:p>
+      <w:pPr>
+        <w:numPr>
+          <w:ilvl w:val="0"/>
+          <w:numId w:val="1147"/>
+        </w:numPr>
+      </w:pPr>
+      <w:r>
         <w:rPr>
           <w:b/>
           <w:bCs/>
         </w:rPr>
-        <w:t xml:space="preserve">Engage with the training.</w:t>
-      </w:r>
-      <w:r>
-        <w:t xml:space="preserve"> </w:t>
-      </w:r>
-      <w:r>
-        <w:t xml:space="preserve">Complete the training, paying attention to the learning design, facilitation, and organizational culture it represents.</w:t>
-      </w:r>
-    </w:p>
-    <w:p>
-      <w:pPr>
-        <w:numPr>
-          <w:ilvl w:val="0"/>
-          <w:numId w:val="1149"/>
-        </w:numPr>
-      </w:pPr>
-      <w:r>
-        <w:rPr>
-          <w:b/>
-          <w:bCs/>
-        </w:rPr>
-        <w:t xml:space="preserve">Submit evidence of completion.</w:t>
-      </w:r>
-      <w:r>
-        <w:t xml:space="preserve"> </w:t>
-      </w:r>
-      <w:r>
-        <w:t xml:space="preserve">Provide documentation showing your engagement with the training. Acceptable forms include:</w:t>
+        <w:t xml:space="preserve">Write a 4–6-page APA-formatted paper</w:t>
+      </w:r>
+      <w:r>
+        <w:t xml:space="preserve"> </w:t>
+      </w:r>
+      <w:r>
+        <w:t xml:space="preserve">in which you:</w:t>
       </w:r>
     </w:p>
     <w:p>
@@ -26907,7 +26993,7 @@
         </w:numPr>
       </w:pPr>
       <w:r>
-        <w:t xml:space="preserve">a LinkedIn Learning or Coursera badge/certificate</w:t>
+        <w:t xml:space="preserve">Describe the training format and access (live, asynchronous, badge-based, webinar, workshop) and how it shaped opportunities for belonging and connection.</w:t>
       </w:r>
     </w:p>
     <w:p>
@@ -26919,19 +27005,7 @@
         </w:numPr>
       </w:pPr>
       <w:r>
-        <w:t xml:space="preserve">a screenshot of a</w:t>
-      </w:r>
-      <w:r>
-        <w:t xml:space="preserve"> </w:t>
-      </w:r>
-      <w:r>
-        <w:t xml:space="preserve">“completed”</w:t>
-      </w:r>
-      <w:r>
-        <w:t xml:space="preserve"> </w:t>
-      </w:r>
-      <w:r>
-        <w:t xml:space="preserve">status page</w:t>
+        <w:t xml:space="preserve">Analyze how the training fostered (or failed to foster) a sense of community and belonging with the instructors and/or other participants.</w:t>
       </w:r>
     </w:p>
     <w:p>
@@ -26943,7 +27017,7 @@
         </w:numPr>
       </w:pPr>
       <w:r>
-        <w:t xml:space="preserve">a certificate of participation</w:t>
+        <w:t xml:space="preserve">Interpret the influence of facilitator authenticity and use of discussion strategies or provocative questions for depth.</w:t>
       </w:r>
     </w:p>
     <w:p>
@@ -26955,7 +27029,7 @@
         </w:numPr>
       </w:pPr>
       <w:r>
-        <w:t xml:space="preserve">a copy of the agenda or slides with a brief note on your attendance</w:t>
+        <w:t xml:space="preserve">Evaluate strategies that supported connections among participants and with the facilitator, either in real-time or asynchronously.</w:t>
       </w:r>
     </w:p>
     <w:p>
@@ -26967,14 +27041,50 @@
         </w:numPr>
       </w:pPr>
       <w:r>
-        <w:t xml:space="preserve">for workplace-required trainings, a screenshot or note from your HR/training portal</w:t>
-      </w:r>
-    </w:p>
-    <w:p>
-      <w:pPr>
-        <w:numPr>
-          <w:ilvl w:val="0"/>
-          <w:numId w:val="1149"/>
+        <w:t xml:space="preserve">Analyze how the training reflects organizational culture and impacts employee/faculty development.</w:t>
+      </w:r>
+    </w:p>
+    <w:p>
+      <w:pPr>
+        <w:pStyle w:val="Compact"/>
+        <w:numPr>
+          <w:ilvl w:val="1"/>
+          <w:numId w:val="1150"/>
+        </w:numPr>
+      </w:pPr>
+      <w:r>
+        <w:t xml:space="preserve">Articulate your own</w:t>
+      </w:r>
+      <w:r>
+        <w:t xml:space="preserve"> </w:t>
+      </w:r>
+      <w:r>
+        <w:t xml:space="preserve">“web of relationships”</w:t>
+      </w:r>
+      <w:r>
+        <w:t xml:space="preserve"> </w:t>
+      </w:r>
+      <w:r>
+        <w:t xml:space="preserve">that influenced how you interpreted the training and explain how your values shaped your perspective.</w:t>
+      </w:r>
+    </w:p>
+    <w:p>
+      <w:pPr>
+        <w:pStyle w:val="Compact"/>
+        <w:numPr>
+          <w:ilvl w:val="1"/>
+          <w:numId w:val="1150"/>
+        </w:numPr>
+      </w:pPr>
+      <w:r>
+        <w:t xml:space="preserve">Assess the overall effectiveness of the training in supporting authentic professional growth and development.</w:t>
+      </w:r>
+    </w:p>
+    <w:p>
+      <w:pPr>
+        <w:numPr>
+          <w:ilvl w:val="0"/>
+          <w:numId w:val="1147"/>
         </w:numPr>
       </w:pPr>
       <w:r>
@@ -26982,13 +27092,7 @@
           <w:b/>
           <w:bCs/>
         </w:rPr>
-        <w:t xml:space="preserve">Write a 4–6-page APA-formatted paper</w:t>
-      </w:r>
-      <w:r>
-        <w:t xml:space="preserve"> </w:t>
-      </w:r>
-      <w:r>
-        <w:t xml:space="preserve">in which you:</w:t>
+        <w:t xml:space="preserve">Use evidence</w:t>
       </w:r>
     </w:p>
     <w:p>
@@ -27000,98 +27104,14 @@
         </w:numPr>
       </w:pPr>
       <w:r>
-        <w:t xml:space="preserve">Describe the training format and access (live, asynchronous, badge-based, webinar, workshop) and how it shaped opportunities for belonging and connection.</w:t>
-      </w:r>
-    </w:p>
-    <w:p>
-      <w:pPr>
-        <w:pStyle w:val="Compact"/>
-        <w:numPr>
-          <w:ilvl w:val="1"/>
-          <w:numId w:val="1151"/>
-        </w:numPr>
-      </w:pPr>
-      <w:r>
-        <w:t xml:space="preserve">Analyze how the training fostered (or failed to foster) a sense of community and belonging with the instructors and/or other participants.</w:t>
-      </w:r>
-    </w:p>
-    <w:p>
-      <w:pPr>
-        <w:pStyle w:val="Compact"/>
-        <w:numPr>
-          <w:ilvl w:val="1"/>
-          <w:numId w:val="1151"/>
-        </w:numPr>
-      </w:pPr>
-      <w:r>
-        <w:t xml:space="preserve">Interpret the influence of facilitator authenticity and use of discussion strategies or provocative questions for depth.</w:t>
-      </w:r>
-    </w:p>
-    <w:p>
-      <w:pPr>
-        <w:pStyle w:val="Compact"/>
-        <w:numPr>
-          <w:ilvl w:val="1"/>
-          <w:numId w:val="1151"/>
-        </w:numPr>
-      </w:pPr>
-      <w:r>
-        <w:t xml:space="preserve">Evaluate strategies that supported connections among participants and with the facilitator, either in real-time or asynchronously.</w:t>
-      </w:r>
-    </w:p>
-    <w:p>
-      <w:pPr>
-        <w:pStyle w:val="Compact"/>
-        <w:numPr>
-          <w:ilvl w:val="1"/>
-          <w:numId w:val="1151"/>
-        </w:numPr>
-      </w:pPr>
-      <w:r>
-        <w:t xml:space="preserve">Analyze how the training reflects organizational culture and impacts employee/faculty development.</w:t>
-      </w:r>
-    </w:p>
-    <w:p>
-      <w:pPr>
-        <w:pStyle w:val="Compact"/>
-        <w:numPr>
-          <w:ilvl w:val="1"/>
-          <w:numId w:val="1151"/>
-        </w:numPr>
-      </w:pPr>
-      <w:r>
-        <w:t xml:space="preserve">Articulate your own</w:t>
-      </w:r>
-      <w:r>
-        <w:t xml:space="preserve"> </w:t>
-      </w:r>
-      <w:r>
-        <w:t xml:space="preserve">“web of relationships”</w:t>
-      </w:r>
-      <w:r>
-        <w:t xml:space="preserve"> </w:t>
-      </w:r>
-      <w:r>
-        <w:t xml:space="preserve">that influenced how you interpreted the training and explain how your values shaped your perspective.</w:t>
-      </w:r>
-    </w:p>
-    <w:p>
-      <w:pPr>
-        <w:pStyle w:val="Compact"/>
-        <w:numPr>
-          <w:ilvl w:val="1"/>
-          <w:numId w:val="1151"/>
-        </w:numPr>
-      </w:pPr>
-      <w:r>
-        <w:t xml:space="preserve">Assess the overall effectiveness of the training in supporting authentic professional growth and development.</w:t>
-      </w:r>
-    </w:p>
-    <w:p>
-      <w:pPr>
-        <w:numPr>
-          <w:ilvl w:val="0"/>
-          <w:numId w:val="1149"/>
+        <w:t xml:space="preserve">Incorporate at least five scholarly sources from the course or other research to support your analysis.</w:t>
+      </w:r>
+    </w:p>
+    <w:p>
+      <w:pPr>
+        <w:numPr>
+          <w:ilvl w:val="0"/>
+          <w:numId w:val="1147"/>
         </w:numPr>
       </w:pPr>
       <w:r>
@@ -27099,7 +27119,7 @@
           <w:b/>
           <w:bCs/>
         </w:rPr>
-        <w:t xml:space="preserve">Use evidence</w:t>
+        <w:t xml:space="preserve">Submit the following:</w:t>
       </w:r>
     </w:p>
     <w:p>
@@ -27111,22 +27131,7 @@
         </w:numPr>
       </w:pPr>
       <w:r>
-        <w:t xml:space="preserve">Incorporate at least five scholarly sources from the course or other research to support your analysis.</w:t>
-      </w:r>
-    </w:p>
-    <w:p>
-      <w:pPr>
-        <w:numPr>
-          <w:ilvl w:val="0"/>
-          <w:numId w:val="1149"/>
-        </w:numPr>
-      </w:pPr>
-      <w:r>
-        <w:rPr>
-          <w:b/>
-          <w:bCs/>
-        </w:rPr>
-        <w:t xml:space="preserve">Submit the following:</w:t>
+        <w:t xml:space="preserve">A 4–6-page APA-formatted paper (with a title page and reference list)</w:t>
       </w:r>
     </w:p>
     <w:p>
@@ -27134,19 +27139,7 @@
         <w:pStyle w:val="Compact"/>
         <w:numPr>
           <w:ilvl w:val="1"/>
-          <w:numId w:val="1153"/>
-        </w:numPr>
-      </w:pPr>
-      <w:r>
-        <w:t xml:space="preserve">A 4–6-page APA-formatted paper (with a title page and reference list)</w:t>
-      </w:r>
-    </w:p>
-    <w:p>
-      <w:pPr>
-        <w:pStyle w:val="Compact"/>
-        <w:numPr>
-          <w:ilvl w:val="1"/>
-          <w:numId w:val="1153"/>
+          <w:numId w:val="1152"/>
         </w:numPr>
       </w:pPr>
       <w:r>
@@ -27389,11 +27382,63 @@
         <w:pStyle w:val="Compact"/>
         <w:numPr>
           <w:ilvl w:val="0"/>
+          <w:numId w:val="1153"/>
+        </w:numPr>
+      </w:pPr>
+      <w:r>
+        <w:t xml:space="preserve">Explain how your authenticity as a facilitator can deepen the learning experiences of your students.</w:t>
+      </w:r>
+    </w:p>
+    <w:p>
+      <w:pPr>
+        <w:pStyle w:val="Compact"/>
+        <w:numPr>
+          <w:ilvl w:val="0"/>
+          <w:numId w:val="1153"/>
+        </w:numPr>
+      </w:pPr>
+      <w:r>
+        <w:t xml:space="preserve">Explain how your beliefs relate to adult learning theory, culturally responsive teaching practices, and Indigenous ways of knowing</w:t>
+      </w:r>
+    </w:p>
+    <w:p>
+      <w:pPr>
+        <w:pStyle w:val="FirstParagraph"/>
+      </w:pPr>
+      <w:r>
+        <w:rPr>
+          <w:b/>
+          <w:bCs/>
+        </w:rPr>
+        <w:t xml:space="preserve">2. Learning Experience Design (5–7 pages)</w:t>
+      </w:r>
+    </w:p>
+    <w:p>
+      <w:pPr>
+        <w:pStyle w:val="BodyText"/>
+      </w:pPr>
+      <w:r>
+        <w:t xml:space="preserve">Develop a detailed design for a learning experience in an organizational context.</w:t>
+      </w:r>
+    </w:p>
+    <w:p>
+      <w:pPr>
+        <w:pStyle w:val="BodyText"/>
+      </w:pPr>
+      <w:r>
+        <w:t xml:space="preserve">Include:</w:t>
+      </w:r>
+    </w:p>
+    <w:p>
+      <w:pPr>
+        <w:pStyle w:val="Compact"/>
+        <w:numPr>
+          <w:ilvl w:val="0"/>
           <w:numId w:val="1154"/>
         </w:numPr>
       </w:pPr>
       <w:r>
-        <w:t xml:space="preserve">Explain how your authenticity as a facilitator can deepen the learning experiences of your students.</w:t>
+        <w:t xml:space="preserve">2-3 learning outcomes for the learning experience you are designing. Explain how these learning outcomes align with your platform of beliefs and organizational needs.</w:t>
       </w:r>
     </w:p>
     <w:p>
@@ -27405,7 +27450,67 @@
         </w:numPr>
       </w:pPr>
       <w:r>
-        <w:t xml:space="preserve">Explain how your beliefs relate to adult learning theory, culturally responsive teaching practices, and Indigenous ways of knowing</w:t>
+        <w:t xml:space="preserve">A detailed description of the learning experience, including the various learning activities you will include (conversation, video, discussion about a reading. Etc.)</w:t>
+      </w:r>
+    </w:p>
+    <w:p>
+      <w:pPr>
+        <w:pStyle w:val="Compact"/>
+        <w:numPr>
+          <w:ilvl w:val="0"/>
+          <w:numId w:val="1154"/>
+        </w:numPr>
+      </w:pPr>
+      <w:r>
+        <w:t xml:space="preserve">A detailed description of how you will facilitate the learning, including:</w:t>
+      </w:r>
+    </w:p>
+    <w:p>
+      <w:pPr>
+        <w:pStyle w:val="Compact"/>
+        <w:numPr>
+          <w:ilvl w:val="1"/>
+          <w:numId w:val="1155"/>
+        </w:numPr>
+      </w:pPr>
+      <w:r>
+        <w:t xml:space="preserve">one (1) specific teaching/facilitation strategy you will use to foster an authentic learning community, providing a rationale</w:t>
+      </w:r>
+    </w:p>
+    <w:p>
+      <w:pPr>
+        <w:pStyle w:val="Compact"/>
+        <w:numPr>
+          <w:ilvl w:val="1"/>
+          <w:numId w:val="1155"/>
+        </w:numPr>
+      </w:pPr>
+      <w:r>
+        <w:t xml:space="preserve">one (1) specific teaching/facilitation strategy you will use that reflects adult learning principles, providing a rationale</w:t>
+      </w:r>
+    </w:p>
+    <w:p>
+      <w:pPr>
+        <w:pStyle w:val="Compact"/>
+        <w:numPr>
+          <w:ilvl w:val="1"/>
+          <w:numId w:val="1155"/>
+        </w:numPr>
+      </w:pPr>
+      <w:r>
+        <w:t xml:space="preserve">one (1) specific teaching/facilitation strategy you will use that reflects Indigenous ways of knowing, providing a rationale</w:t>
+      </w:r>
+    </w:p>
+    <w:p>
+      <w:pPr>
+        <w:pStyle w:val="Compact"/>
+        <w:numPr>
+          <w:ilvl w:val="0"/>
+          <w:numId w:val="1154"/>
+        </w:numPr>
+      </w:pPr>
+      <w:r>
+        <w:t xml:space="preserve">A detailed description of how you will measure learner engagement and the effectiveness of the learning experience.</w:t>
       </w:r>
     </w:p>
     <w:p>
@@ -27417,107 +27522,59 @@
           <w:b/>
           <w:bCs/>
         </w:rPr>
-        <w:t xml:space="preserve">2. Learning Experience Design (5–7 pages)</w:t>
-      </w:r>
-    </w:p>
-    <w:p>
-      <w:pPr>
-        <w:pStyle w:val="BodyText"/>
-      </w:pPr>
-      <w:r>
-        <w:t xml:space="preserve">Develop a detailed design for a learning experience in an organizational context.</w:t>
-      </w:r>
-    </w:p>
-    <w:p>
-      <w:pPr>
-        <w:pStyle w:val="BodyText"/>
-      </w:pPr>
-      <w:r>
-        <w:t xml:space="preserve">Include:</w:t>
-      </w:r>
-    </w:p>
-    <w:p>
-      <w:pPr>
-        <w:pStyle w:val="Compact"/>
-        <w:numPr>
-          <w:ilvl w:val="0"/>
-          <w:numId w:val="1155"/>
-        </w:numPr>
-      </w:pPr>
-      <w:r>
-        <w:t xml:space="preserve">2-3 learning outcomes for the learning experience you are designing. Explain how these learning outcomes align with your platform of beliefs and organizational needs.</w:t>
-      </w:r>
-    </w:p>
-    <w:p>
-      <w:pPr>
-        <w:pStyle w:val="Compact"/>
-        <w:numPr>
-          <w:ilvl w:val="0"/>
-          <w:numId w:val="1155"/>
-        </w:numPr>
-      </w:pPr>
-      <w:r>
-        <w:t xml:space="preserve">A detailed description of the learning experience, including the various learning activities you will include (conversation, video, discussion about a reading. Etc.)</w:t>
-      </w:r>
-    </w:p>
-    <w:p>
-      <w:pPr>
-        <w:pStyle w:val="Compact"/>
-        <w:numPr>
-          <w:ilvl w:val="0"/>
-          <w:numId w:val="1155"/>
-        </w:numPr>
-      </w:pPr>
-      <w:r>
-        <w:t xml:space="preserve">A detailed description of how you will facilitate the learning, including:</w:t>
-      </w:r>
-    </w:p>
-    <w:p>
-      <w:pPr>
-        <w:pStyle w:val="Compact"/>
-        <w:numPr>
-          <w:ilvl w:val="1"/>
+        <w:t xml:space="preserve">3. Learning Design Map (Visual Artifact)</w:t>
+      </w:r>
+    </w:p>
+    <w:p>
+      <w:pPr>
+        <w:pStyle w:val="BodyText"/>
+      </w:pPr>
+      <w:r>
+        <w:t xml:space="preserve">Create a visual representation of the process you went through to develop your platform of beliefs and design the learning experience. Through this artifact, we want to be able to see your thought process, including how you determined the beliefs that matter most to you about adult teaching and learning.</w:t>
+      </w:r>
+    </w:p>
+    <w:p>
+      <w:pPr>
+        <w:pStyle w:val="BodyText"/>
+      </w:pPr>
+      <w:r>
+        <w:t xml:space="preserve">The learning artifact should illustrate:</w:t>
+      </w:r>
+    </w:p>
+    <w:p>
+      <w:pPr>
+        <w:pStyle w:val="Compact"/>
+        <w:numPr>
+          <w:ilvl w:val="0"/>
           <w:numId w:val="1156"/>
         </w:numPr>
       </w:pPr>
       <w:r>
-        <w:t xml:space="preserve">one (1) specific teaching/facilitation strategy you will use to foster an authentic learning community, providing a rationale</w:t>
-      </w:r>
-    </w:p>
-    <w:p>
-      <w:pPr>
-        <w:pStyle w:val="Compact"/>
-        <w:numPr>
-          <w:ilvl w:val="1"/>
+        <w:t xml:space="preserve">How you identified what to include in your platform of beliefs, including the resources used.</w:t>
+      </w:r>
+    </w:p>
+    <w:p>
+      <w:pPr>
+        <w:pStyle w:val="Compact"/>
+        <w:numPr>
+          <w:ilvl w:val="0"/>
           <w:numId w:val="1156"/>
         </w:numPr>
       </w:pPr>
       <w:r>
-        <w:t xml:space="preserve">one (1) specific teaching/facilitation strategy you will use that reflects adult learning principles, providing a rationale</w:t>
-      </w:r>
-    </w:p>
-    <w:p>
-      <w:pPr>
-        <w:pStyle w:val="Compact"/>
-        <w:numPr>
-          <w:ilvl w:val="1"/>
+        <w:t xml:space="preserve">The process you engaged in to design the adult learning experience, including the resources used.</w:t>
+      </w:r>
+    </w:p>
+    <w:p>
+      <w:pPr>
+        <w:pStyle w:val="Compact"/>
+        <w:numPr>
+          <w:ilvl w:val="0"/>
           <w:numId w:val="1156"/>
         </w:numPr>
       </w:pPr>
       <w:r>
-        <w:t xml:space="preserve">one (1) specific teaching/facilitation strategy you will use that reflects Indigenous ways of knowing, providing a rationale</w:t>
-      </w:r>
-    </w:p>
-    <w:p>
-      <w:pPr>
-        <w:pStyle w:val="Compact"/>
-        <w:numPr>
-          <w:ilvl w:val="0"/>
-          <w:numId w:val="1155"/>
-        </w:numPr>
-      </w:pPr>
-      <w:r>
-        <w:t xml:space="preserve">A detailed description of how you will measure learner engagement and the effectiveness of the learning experience.</w:t>
+        <w:t xml:space="preserve">The artifact can be submitted in any format you choose. Examples include a concept map, annotated diagram, infographic, or storyboard. You could make a video diary of the process, take photos of yourself at your desk thinking about your beliefs, or include a link to a LinkedIn post you wrote about the process. You can be creative here, but the goal is to make your</w:t>
       </w:r>
     </w:p>
     <w:p>
@@ -27525,27 +27582,19 @@
         <w:pStyle w:val="FirstParagraph"/>
       </w:pPr>
       <w:r>
+        <w:t xml:space="preserve">your thinking visible. Be sure to clearly show how you developed your platform of beliefs and how those beliefs and the theories and strategies you learned about in this course shaped your design of the learning experience. (Note: You can use AI tools to assist with visuals, but annotations and reflections must be authored by you.)</w:t>
+      </w:r>
+    </w:p>
+    <w:p>
+      <w:pPr>
+        <w:pStyle w:val="BodyText"/>
+      </w:pPr>
+      <w:r>
         <w:rPr>
           <w:b/>
           <w:bCs/>
         </w:rPr>
-        <w:t xml:space="preserve">3. Learning Design Map (Visual Artifact)</w:t>
-      </w:r>
-    </w:p>
-    <w:p>
-      <w:pPr>
-        <w:pStyle w:val="BodyText"/>
-      </w:pPr>
-      <w:r>
-        <w:t xml:space="preserve">Create a visual representation of the process you went through to develop your platform of beliefs and design the learning experience. Through this artifact, we want to be able to see your thought process, including how you determined the beliefs that matter most to you about adult teaching and learning.</w:t>
-      </w:r>
-    </w:p>
-    <w:p>
-      <w:pPr>
-        <w:pStyle w:val="BodyText"/>
-      </w:pPr>
-      <w:r>
-        <w:t xml:space="preserve">The learning artifact should illustrate:</w:t>
+        <w:t xml:space="preserve">4. Critical Reflection (2–3 pages)</w:t>
       </w:r>
     </w:p>
     <w:p>
@@ -27557,7 +27606,7 @@
         </w:numPr>
       </w:pPr>
       <w:r>
-        <w:t xml:space="preserve">How you identified what to include in your platform of beliefs, including the resources used.</w:t>
+        <w:t xml:space="preserve">Analyze how the learning experience you designed demonstrates achievement of the learning outcomes for this course. (Refer to the Course Overview to refresh yourself on the course learning outcomes).</w:t>
       </w:r>
     </w:p>
     <w:p>
@@ -27569,7 +27618,7 @@
         </w:numPr>
       </w:pPr>
       <w:r>
-        <w:t xml:space="preserve">The process you engaged in to design the adult learning experience, including the resources used.</w:t>
+        <w:t xml:space="preserve">Reflect on how your platform of beliefs will influence your future teaching and facilitation of adult learners.</w:t>
       </w:r>
     </w:p>
     <w:p>
@@ -27581,7 +27630,7 @@
         </w:numPr>
       </w:pPr>
       <w:r>
-        <w:t xml:space="preserve">The artifact can be submitted in any format you choose. Examples include a concept map, annotated diagram, infographic, or storyboard. You could make a video diary of the process, take photos of yourself at your desk thinking about your beliefs, or include a link to a LinkedIn post you wrote about the process. You can be creative here, but the goal is to make your</w:t>
+        <w:t xml:space="preserve">Identify areas in which you hope to continue to grow and learn as a teacher/facilitator, so you can create and facilitate authentic learning communities.</w:t>
       </w:r>
     </w:p>
     <w:p>
@@ -27589,19 +27638,11 @@
         <w:pStyle w:val="FirstParagraph"/>
       </w:pPr>
       <w:r>
-        <w:t xml:space="preserve">your thinking visible. Be sure to clearly show how you developed your platform of beliefs and how those beliefs and the theories and strategies you learned about in this course shaped your design of the learning experience. (Note: You can use AI tools to assist with visuals, but annotations and reflections must be authored by you.)</w:t>
-      </w:r>
-    </w:p>
-    <w:p>
-      <w:pPr>
-        <w:pStyle w:val="BodyText"/>
-      </w:pPr>
-      <w:r>
         <w:rPr>
           <w:b/>
           <w:bCs/>
         </w:rPr>
-        <w:t xml:space="preserve">4. Critical Reflection (2–3 pages)</w:t>
+        <w:t xml:space="preserve">Guidelines for the use of AI in this assignment</w:t>
       </w:r>
     </w:p>
     <w:p>
@@ -27613,7 +27654,7 @@
         </w:numPr>
       </w:pPr>
       <w:r>
-        <w:t xml:space="preserve">Analyze how the learning experience you designed demonstrates achievement of the learning outcomes for this course. (Refer to the Course Overview to refresh yourself on the course learning outcomes).</w:t>
+        <w:t xml:space="preserve">You may use AI tools for brainstorming, drafting, or creating visuals.</w:t>
       </w:r>
     </w:p>
     <w:p>
@@ -27625,7 +27666,7 @@
         </w:numPr>
       </w:pPr>
       <w:r>
-        <w:t xml:space="preserve">Reflect on how your platform of beliefs will influence your future teaching and facilitation of adult learners.</w:t>
+        <w:t xml:space="preserve">All AI-assisted work must be clearly annotated or acknowledged.</w:t>
       </w:r>
     </w:p>
     <w:p>
@@ -27634,54 +27675,6 @@
         <w:numPr>
           <w:ilvl w:val="0"/>
           <w:numId w:val="1158"/>
-        </w:numPr>
-      </w:pPr>
-      <w:r>
-        <w:t xml:space="preserve">Identify areas in which you hope to continue to grow and learn as a teacher/facilitator, so you can create and facilitate authentic learning communities.</w:t>
-      </w:r>
-    </w:p>
-    <w:p>
-      <w:pPr>
-        <w:pStyle w:val="FirstParagraph"/>
-      </w:pPr>
-      <w:r>
-        <w:rPr>
-          <w:b/>
-          <w:bCs/>
-        </w:rPr>
-        <w:t xml:space="preserve">Guidelines for the use of AI in this assignment</w:t>
-      </w:r>
-    </w:p>
-    <w:p>
-      <w:pPr>
-        <w:pStyle w:val="Compact"/>
-        <w:numPr>
-          <w:ilvl w:val="0"/>
-          <w:numId w:val="1159"/>
-        </w:numPr>
-      </w:pPr>
-      <w:r>
-        <w:t xml:space="preserve">You may use AI tools for brainstorming, drafting, or creating visuals.</w:t>
-      </w:r>
-    </w:p>
-    <w:p>
-      <w:pPr>
-        <w:pStyle w:val="Compact"/>
-        <w:numPr>
-          <w:ilvl w:val="0"/>
-          <w:numId w:val="1159"/>
-        </w:numPr>
-      </w:pPr>
-      <w:r>
-        <w:t xml:space="preserve">All AI-assisted work must be clearly annotated or acknowledged.</w:t>
-      </w:r>
-    </w:p>
-    <w:p>
-      <w:pPr>
-        <w:pStyle w:val="Compact"/>
-        <w:numPr>
-          <w:ilvl w:val="0"/>
-          <w:numId w:val="1159"/>
         </w:numPr>
       </w:pPr>
       <w:r>
@@ -28004,11 +27997,53 @@
         <w:pStyle w:val="Compact"/>
         <w:numPr>
           <w:ilvl w:val="0"/>
+          <w:numId w:val="1159"/>
+        </w:numPr>
+      </w:pPr>
+      <w:r>
+        <w:t xml:space="preserve">List and describe three values you hold related to teaching and learning.</w:t>
+      </w:r>
+    </w:p>
+    <w:p>
+      <w:pPr>
+        <w:pStyle w:val="Compact"/>
+        <w:numPr>
+          <w:ilvl w:val="0"/>
+          <w:numId w:val="1159"/>
+        </w:numPr>
+      </w:pPr>
+      <w:r>
+        <w:t xml:space="preserve">Write a personal statement about your identity as a teacher, coach, or facilitator.</w:t>
+      </w:r>
+    </w:p>
+    <w:p>
+      <w:pPr>
+        <w:pStyle w:val="FirstParagraph"/>
+      </w:pPr>
+      <w:r>
+        <w:rPr>
+          <w:b/>
+          <w:bCs/>
+        </w:rPr>
+        <w:t xml:space="preserve">Part 2:</w:t>
+      </w:r>
+      <w:r>
+        <w:t xml:space="preserve"> </w:t>
+      </w:r>
+      <w:r>
+        <w:t xml:space="preserve">For the second part of your discussion, write a 150-250 response to the following:</w:t>
+      </w:r>
+    </w:p>
+    <w:p>
+      <w:pPr>
+        <w:pStyle w:val="Compact"/>
+        <w:numPr>
+          <w:ilvl w:val="0"/>
           <w:numId w:val="1160"/>
         </w:numPr>
       </w:pPr>
       <w:r>
-        <w:t xml:space="preserve">List and describe three values you hold related to teaching and learning.</w:t>
+        <w:t xml:space="preserve">Consider the key elements of authentic learning spaces, outlined by Palmer (2017) in Chapter 3. Select two of these elements that you consider to be important.</w:t>
       </w:r>
     </w:p>
     <w:p>
@@ -28017,48 +28052,6 @@
         <w:numPr>
           <w:ilvl w:val="0"/>
           <w:numId w:val="1160"/>
-        </w:numPr>
-      </w:pPr>
-      <w:r>
-        <w:t xml:space="preserve">Write a personal statement about your identity as a teacher, coach, or facilitator.</w:t>
-      </w:r>
-    </w:p>
-    <w:p>
-      <w:pPr>
-        <w:pStyle w:val="FirstParagraph"/>
-      </w:pPr>
-      <w:r>
-        <w:rPr>
-          <w:b/>
-          <w:bCs/>
-        </w:rPr>
-        <w:t xml:space="preserve">Part 2:</w:t>
-      </w:r>
-      <w:r>
-        <w:t xml:space="preserve"> </w:t>
-      </w:r>
-      <w:r>
-        <w:t xml:space="preserve">For the second part of your discussion, write a 150-250 response to the following:</w:t>
-      </w:r>
-    </w:p>
-    <w:p>
-      <w:pPr>
-        <w:pStyle w:val="Compact"/>
-        <w:numPr>
-          <w:ilvl w:val="0"/>
-          <w:numId w:val="1161"/>
-        </w:numPr>
-      </w:pPr>
-      <w:r>
-        <w:t xml:space="preserve">Consider the key elements of authentic learning spaces, outlined by Palmer (2017) in Chapter 3. Select two of these elements that you consider to be important.</w:t>
-      </w:r>
-    </w:p>
-    <w:p>
-      <w:pPr>
-        <w:pStyle w:val="Compact"/>
-        <w:numPr>
-          <w:ilvl w:val="0"/>
-          <w:numId w:val="1161"/>
         </w:numPr>
       </w:pPr>
       <w:r>
@@ -28384,7 +28377,7 @@
         <w:pStyle w:val="Compact"/>
         <w:numPr>
           <w:ilvl w:val="0"/>
-          <w:numId w:val="1162"/>
+          <w:numId w:val="1161"/>
         </w:numPr>
       </w:pPr>
       <w:r>
@@ -28396,7 +28389,7 @@
         <w:pStyle w:val="Compact"/>
         <w:numPr>
           <w:ilvl w:val="0"/>
-          <w:numId w:val="1162"/>
+          <w:numId w:val="1161"/>
         </w:numPr>
       </w:pPr>
       <w:r>
@@ -28514,7 +28507,7 @@
       <w:r>
         <w:t xml:space="preserve">Read the article, “</w:t>
       </w:r>
-      <w:hyperlink r:id="rId86">
+      <w:hyperlink r:id="rId85">
         <w:r>
           <w:rPr>
             <w:rStyle w:val="Hyperlink"/>
@@ -28536,7 +28529,7 @@
       <w:r>
         <w:t xml:space="preserve">Next, read “</w:t>
       </w:r>
-      <w:hyperlink r:id="rId87">
+      <w:hyperlink r:id="rId86">
         <w:r>
           <w:rPr>
             <w:rStyle w:val="Hyperlink"/>
@@ -28564,7 +28557,7 @@
         <w:pStyle w:val="Compact"/>
         <w:numPr>
           <w:ilvl w:val="0"/>
-          <w:numId w:val="1163"/>
+          <w:numId w:val="1162"/>
         </w:numPr>
       </w:pPr>
       <w:r>
@@ -28576,7 +28569,7 @@
         <w:pStyle w:val="Compact"/>
         <w:numPr>
           <w:ilvl w:val="0"/>
-          <w:numId w:val="1163"/>
+          <w:numId w:val="1162"/>
         </w:numPr>
       </w:pPr>
       <w:r>
@@ -28723,7 +28716,7 @@
       <w:r>
         <w:t xml:space="preserve"> </w:t>
       </w:r>
-      <w:hyperlink r:id="rId103">
+      <w:hyperlink r:id="rId105">
         <w:r>
           <w:rPr>
             <w:rStyle w:val="Hyperlink"/>
@@ -28755,7 +28748,7 @@
         <w:pStyle w:val="Compact"/>
         <w:numPr>
           <w:ilvl w:val="0"/>
-          <w:numId w:val="1164"/>
+          <w:numId w:val="1163"/>
         </w:numPr>
       </w:pPr>
       <w:r>
@@ -28767,7 +28760,7 @@
         <w:pStyle w:val="Compact"/>
         <w:numPr>
           <w:ilvl w:val="0"/>
-          <w:numId w:val="1164"/>
+          <w:numId w:val="1163"/>
         </w:numPr>
       </w:pPr>
       <w:r>
@@ -28779,7 +28772,7 @@
         <w:pStyle w:val="Compact"/>
         <w:numPr>
           <w:ilvl w:val="0"/>
-          <w:numId w:val="1164"/>
+          <w:numId w:val="1163"/>
         </w:numPr>
       </w:pPr>
       <w:r>
@@ -28911,7 +28904,7 @@
       <w:r>
         <w:t xml:space="preserve">(</w:t>
       </w:r>
-      <w:hyperlink r:id="rId118">
+      <w:hyperlink r:id="rId120">
         <w:r>
           <w:rPr>
             <w:rStyle w:val="Hyperlink"/>
@@ -28980,7 +28973,7 @@
         <w:pStyle w:val="Compact"/>
         <w:numPr>
           <w:ilvl w:val="0"/>
-          <w:numId w:val="1165"/>
+          <w:numId w:val="1164"/>
         </w:numPr>
       </w:pPr>
       <w:r>
@@ -28992,7 +28985,7 @@
         <w:pStyle w:val="Compact"/>
         <w:numPr>
           <w:ilvl w:val="0"/>
-          <w:numId w:val="1165"/>
+          <w:numId w:val="1164"/>
         </w:numPr>
       </w:pPr>
       <w:r>
@@ -29004,7 +28997,7 @@
         <w:pStyle w:val="Compact"/>
         <w:numPr>
           <w:ilvl w:val="0"/>
-          <w:numId w:val="1165"/>
+          <w:numId w:val="1164"/>
         </w:numPr>
       </w:pPr>
       <w:r>
@@ -29021,7 +29014,7 @@
       <w:r>
         <w:t xml:space="preserve"> </w:t>
       </w:r>
-      <w:hyperlink r:id="rId119">
+      <w:hyperlink r:id="rId121">
         <w:r>
           <w:rPr>
             <w:rStyle w:val="Hyperlink"/>
@@ -29038,7 +29031,7 @@
       <w:r>
         <w:t xml:space="preserve"> </w:t>
       </w:r>
-      <w:hyperlink r:id="rId120">
+      <w:hyperlink r:id="rId122">
         <w:r>
           <w:rPr>
             <w:rStyle w:val="Hyperlink"/>
@@ -29171,11 +29164,67 @@
         <w:pStyle w:val="Compact"/>
         <w:numPr>
           <w:ilvl w:val="0"/>
+          <w:numId w:val="1165"/>
+        </w:numPr>
+      </w:pPr>
+      <w:r>
+        <w:t xml:space="preserve">Take a short walk outdoors, noticing what comes into awareness with each step.</w:t>
+      </w:r>
+    </w:p>
+    <w:p>
+      <w:pPr>
+        <w:pStyle w:val="Compact"/>
+        <w:numPr>
+          <w:ilvl w:val="0"/>
+          <w:numId w:val="1165"/>
+        </w:numPr>
+      </w:pPr>
+      <w:r>
+        <w:t xml:space="preserve">Brew a cup of tea or coffee, paying attention to the ritual of preparing and savoring it.</w:t>
+      </w:r>
+    </w:p>
+    <w:p>
+      <w:pPr>
+        <w:pStyle w:val="Compact"/>
+        <w:numPr>
+          <w:ilvl w:val="0"/>
+          <w:numId w:val="1165"/>
+        </w:numPr>
+      </w:pPr>
+      <w:r>
+        <w:t xml:space="preserve">Sit quietly and take three deep breaths, noticing the rhythm of your body.</w:t>
+      </w:r>
+    </w:p>
+    <w:p>
+      <w:pPr>
+        <w:pStyle w:val="Compact"/>
+        <w:numPr>
+          <w:ilvl w:val="0"/>
+          <w:numId w:val="1165"/>
+        </w:numPr>
+      </w:pPr>
+      <w:r>
+        <w:t xml:space="preserve">Sketch or doodle freely for a few minutes, letting your hand move without judgment.</w:t>
+      </w:r>
+    </w:p>
+    <w:p>
+      <w:pPr>
+        <w:pStyle w:val="FirstParagraph"/>
+      </w:pPr>
+      <w:r>
+        <w:t xml:space="preserve">As you engage in this reflective experience, hold in mind these questions:</w:t>
+      </w:r>
+    </w:p>
+    <w:p>
+      <w:pPr>
+        <w:pStyle w:val="Compact"/>
+        <w:numPr>
+          <w:ilvl w:val="0"/>
           <w:numId w:val="1166"/>
         </w:numPr>
       </w:pPr>
       <w:r>
-        <w:t xml:space="preserve">Take a short walk outdoors, noticing what comes into awareness with each step.</w:t>
+        <w:t xml:space="preserve">Who am I becoming as an educator?</w:t>
       </w:r>
     </w:p>
     <w:p>
@@ -29187,31 +29236,7 @@
         </w:numPr>
       </w:pPr>
       <w:r>
-        <w:t xml:space="preserve">Brew a cup of tea or coffee, paying attention to the ritual of preparing and savoring it.</w:t>
-      </w:r>
-    </w:p>
-    <w:p>
-      <w:pPr>
-        <w:pStyle w:val="Compact"/>
-        <w:numPr>
-          <w:ilvl w:val="0"/>
-          <w:numId w:val="1166"/>
-        </w:numPr>
-      </w:pPr>
-      <w:r>
-        <w:t xml:space="preserve">Sit quietly and take three deep breaths, noticing the rhythm of your body.</w:t>
-      </w:r>
-    </w:p>
-    <w:p>
-      <w:pPr>
-        <w:pStyle w:val="Compact"/>
-        <w:numPr>
-          <w:ilvl w:val="0"/>
-          <w:numId w:val="1166"/>
-        </w:numPr>
-      </w:pPr>
-      <w:r>
-        <w:t xml:space="preserve">Sketch or doodle freely for a few minutes, letting your hand move without judgment.</w:t>
+        <w:t xml:space="preserve">How can I hold both confidence and humility in this role?</w:t>
       </w:r>
     </w:p>
     <w:p>
@@ -29219,7 +29244,17 @@
         <w:pStyle w:val="FirstParagraph"/>
       </w:pPr>
       <w:r>
-        <w:t xml:space="preserve">As you engage in this reflective experience, hold in mind these questions:</w:t>
+        <w:rPr>
+          <w:b/>
+          <w:bCs/>
+        </w:rPr>
+        <w:t xml:space="preserve">Share your insight:</w:t>
+      </w:r>
+      <w:r>
+        <w:t xml:space="preserve"> </w:t>
+      </w:r>
+      <w:r>
+        <w:t xml:space="preserve">After your reflection, share the following in the learning community:</w:t>
       </w:r>
     </w:p>
     <w:p>
@@ -29231,7 +29266,7 @@
         </w:numPr>
       </w:pPr>
       <w:r>
-        <w:t xml:space="preserve">Who am I becoming as an educator?</w:t>
+        <w:t xml:space="preserve">one insight you discovered about yourself through the practice</w:t>
       </w:r>
     </w:p>
     <w:p>
@@ -29243,48 +29278,6 @@
         </w:numPr>
       </w:pPr>
       <w:r>
-        <w:t xml:space="preserve">How can I hold both confidence and humility in this role?</w:t>
-      </w:r>
-    </w:p>
-    <w:p>
-      <w:pPr>
-        <w:pStyle w:val="FirstParagraph"/>
-      </w:pPr>
-      <w:r>
-        <w:rPr>
-          <w:b/>
-          <w:bCs/>
-        </w:rPr>
-        <w:t xml:space="preserve">Share your insight:</w:t>
-      </w:r>
-      <w:r>
-        <w:t xml:space="preserve"> </w:t>
-      </w:r>
-      <w:r>
-        <w:t xml:space="preserve">After your reflection, share the following in the learning community:</w:t>
-      </w:r>
-    </w:p>
-    <w:p>
-      <w:pPr>
-        <w:pStyle w:val="Compact"/>
-        <w:numPr>
-          <w:ilvl w:val="0"/>
-          <w:numId w:val="1168"/>
-        </w:numPr>
-      </w:pPr>
-      <w:r>
-        <w:t xml:space="preserve">one insight you discovered about yourself through the practice</w:t>
-      </w:r>
-    </w:p>
-    <w:p>
-      <w:pPr>
-        <w:pStyle w:val="Compact"/>
-        <w:numPr>
-          <w:ilvl w:val="0"/>
-          <w:numId w:val="1168"/>
-        </w:numPr>
-      </w:pPr>
-      <w:r>
         <w:t xml:space="preserve">how that insight might influence the contribution you want to make as an adult educator</w:t>
       </w:r>
     </w:p>
@@ -29293,7 +29286,7 @@
         <w:pStyle w:val="Compact"/>
         <w:numPr>
           <w:ilvl w:val="0"/>
-          <w:numId w:val="1168"/>
+          <w:numId w:val="1167"/>
         </w:numPr>
       </w:pPr>
       <w:r>
@@ -29350,8 +29343,8 @@
         <w:t xml:space="preserve">&lt;End learning-activity&gt;</w:t>
       </w:r>
     </w:p>
-    <w:bookmarkStart w:id="257" w:name="refs"/>
-    <w:bookmarkStart w:id="152" w:name="Xe3426d6ee9427d9d882ca579adbb66a508cc3b1"/>
+    <w:bookmarkStart w:id="259" w:name="refs"/>
+    <w:bookmarkStart w:id="154" w:name="Xe3426d6ee9427d9d882ca579adbb66a508cc3b1"/>
     <w:p>
       <w:pPr>
         <w:pStyle w:val="Bibliography"/>
@@ -29401,8 +29394,8 @@
         <w:t xml:space="preserve">. Dollco Printing.</w:t>
       </w:r>
     </w:p>
-    <w:bookmarkEnd w:id="152"/>
-    <w:bookmarkStart w:id="154" w:name="Xc18815f37f8b07cc849b91b5e1114a566ac3675"/>
+    <w:bookmarkEnd w:id="154"/>
+    <w:bookmarkStart w:id="156" w:name="Xc18815f37f8b07cc849b91b5e1114a566ac3675"/>
     <w:p>
       <w:pPr>
         <w:pStyle w:val="Bibliography"/>
@@ -29439,7 +29432,7 @@
       <w:r>
         <w:t xml:space="preserve"> </w:t>
       </w:r>
-      <w:hyperlink r:id="rId153">
+      <w:hyperlink r:id="rId155">
         <w:r>
           <w:rPr>
             <w:rStyle w:val="Hyperlink"/>
@@ -29448,8 +29441,8 @@
         </w:r>
       </w:hyperlink>
     </w:p>
-    <w:bookmarkEnd w:id="154"/>
-    <w:bookmarkStart w:id="155" w:name="ref-angelouConversationMayaAngelou1973"/>
+    <w:bookmarkEnd w:id="156"/>
+    <w:bookmarkStart w:id="157" w:name="ref-angelouConversationMayaAngelou1973"/>
     <w:p>
       <w:pPr>
         <w:pStyle w:val="Bibliography"/>
@@ -29516,8 +29509,8 @@
         <w:t xml:space="preserve">[Video]. Billmoyers.com.</w:t>
       </w:r>
     </w:p>
-    <w:bookmarkEnd w:id="155"/>
-    <w:bookmarkStart w:id="156" w:name="ref-athaLeadershipMAEducational2017"/>
+    <w:bookmarkEnd w:id="157"/>
+    <w:bookmarkStart w:id="158" w:name="ref-athaLeadershipMAEducational2017"/>
     <w:p>
       <w:pPr>
         <w:pStyle w:val="Bibliography"/>
@@ -29570,8 +29563,8 @@
         <w:t xml:space="preserve">[Unpublished Manuscript]. Trinity Western University.</w:t>
       </w:r>
     </w:p>
-    <w:bookmarkEnd w:id="156"/>
-    <w:bookmarkStart w:id="157" w:name="ref-athabascauniversityCoIFramework"/>
+    <w:bookmarkEnd w:id="158"/>
+    <w:bookmarkStart w:id="159" w:name="ref-athabascauniversityCoIFramework"/>
     <w:p>
       <w:pPr>
         <w:pStyle w:val="Bibliography"/>
@@ -29607,8 +29600,8 @@
         <w:t xml:space="preserve">.</w:t>
       </w:r>
     </w:p>
-    <w:bookmarkEnd w:id="157"/>
-    <w:bookmarkStart w:id="158" w:name="ref-bareillesBraveOfficialVideo2013"/>
+    <w:bookmarkEnd w:id="159"/>
+    <w:bookmarkStart w:id="160" w:name="ref-bareillesBraveOfficialVideo2013"/>
     <w:p>
       <w:pPr>
         <w:pStyle w:val="Bibliography"/>
@@ -29647,8 +29640,8 @@
         <w:t xml:space="preserve">[Video]. YouTube.</w:t>
       </w:r>
     </w:p>
-    <w:bookmarkEnd w:id="158"/>
-    <w:bookmarkStart w:id="160" w:name="ref-barrTeachingLearningNew1995"/>
+    <w:bookmarkEnd w:id="160"/>
+    <w:bookmarkStart w:id="162" w:name="ref-barrTeachingLearningNew1995"/>
     <w:p>
       <w:pPr>
         <w:pStyle w:val="Bibliography"/>
@@ -29697,7 +29690,7 @@
       <w:r>
         <w:t xml:space="preserve"> </w:t>
       </w:r>
-      <w:hyperlink r:id="rId159">
+      <w:hyperlink r:id="rId161">
         <w:r>
           <w:rPr>
             <w:rStyle w:val="Hyperlink"/>
@@ -29706,8 +29699,8 @@
         </w:r>
       </w:hyperlink>
     </w:p>
-    <w:bookmarkEnd w:id="160"/>
-    <w:bookmarkStart w:id="161" w:name="ref-bellPsalm92Fresh2015"/>
+    <w:bookmarkEnd w:id="162"/>
+    <w:bookmarkStart w:id="163" w:name="ref-bellPsalm92Fresh2015"/>
     <w:p>
       <w:pPr>
         <w:pStyle w:val="Bibliography"/>
@@ -29760,8 +29753,8 @@
         <w:t xml:space="preserve">[Video]. YouTube.</w:t>
       </w:r>
     </w:p>
-    <w:bookmarkEnd w:id="161"/>
-    <w:bookmarkStart w:id="162" w:name="ref-botelhoWhatSetsSuccessful2017"/>
+    <w:bookmarkEnd w:id="163"/>
+    <w:bookmarkStart w:id="164" w:name="ref-botelhoWhatSetsSuccessful2017"/>
     <w:p>
       <w:pPr>
         <w:pStyle w:val="Bibliography"/>
@@ -29795,8 +29788,8 @@
         <w:t xml:space="preserve">.</w:t>
       </w:r>
     </w:p>
-    <w:bookmarkEnd w:id="162"/>
-    <w:bookmarkStart w:id="163" w:name="ref-brookfieldDiscussionBook502016"/>
+    <w:bookmarkEnd w:id="164"/>
+    <w:bookmarkStart w:id="165" w:name="ref-brookfieldDiscussionBook502016"/>
     <w:p>
       <w:pPr>
         <w:pStyle w:val="Bibliography"/>
@@ -29818,8 +29811,8 @@
         <w:t xml:space="preserve">. Jossey-Bass.</w:t>
       </w:r>
     </w:p>
-    <w:bookmarkEnd w:id="163"/>
-    <w:bookmarkStart w:id="164" w:name="ref-browerWhatLearningCommunity1998"/>
+    <w:bookmarkEnd w:id="165"/>
+    <w:bookmarkStart w:id="166" w:name="ref-browerWhatLearningCommunity1998"/>
     <w:p>
       <w:pPr>
         <w:pStyle w:val="Bibliography"/>
@@ -29866,8 +29859,8 @@
         <w:t xml:space="preserve">(5), 15–22.</w:t>
       </w:r>
     </w:p>
-    <w:bookmarkEnd w:id="164"/>
-    <w:bookmarkStart w:id="165" w:name="ref-brownPowerVulnerability2011"/>
+    <w:bookmarkEnd w:id="166"/>
+    <w:bookmarkStart w:id="167" w:name="ref-brownPowerVulnerability2011"/>
     <w:p>
       <w:pPr>
         <w:pStyle w:val="Bibliography"/>
@@ -29892,8 +29885,8 @@
         <w:t xml:space="preserve">[Video]. YouTube.</w:t>
       </w:r>
     </w:p>
-    <w:bookmarkEnd w:id="165"/>
-    <w:bookmarkStart w:id="166" w:name="ref-brownBravingWildernessQuest2017"/>
+    <w:bookmarkEnd w:id="167"/>
+    <w:bookmarkStart w:id="168" w:name="ref-brownBravingWildernessQuest2017"/>
     <w:p>
       <w:pPr>
         <w:pStyle w:val="Bibliography"/>
@@ -29943,8 +29936,8 @@
         <w:t xml:space="preserve">. Random House.</w:t>
       </w:r>
     </w:p>
-    <w:bookmarkEnd w:id="166"/>
-    <w:bookmarkStart w:id="167" w:name="ref-cahalanCallingTodaysWorld2016"/>
+    <w:bookmarkEnd w:id="168"/>
+    <w:bookmarkStart w:id="169" w:name="ref-cahalanCallingTodaysWorld2016"/>
     <w:p>
       <w:pPr>
         <w:pStyle w:val="Bibliography"/>
@@ -29966,8 +29959,8 @@
         <w:t xml:space="preserve">.</w:t>
       </w:r>
     </w:p>
-    <w:bookmarkEnd w:id="167"/>
-    <w:bookmarkStart w:id="168" w:name="Xa3c98eee89933e3c2e2dcb917c586a3e1fbcf3d"/>
+    <w:bookmarkEnd w:id="169"/>
+    <w:bookmarkStart w:id="170" w:name="Xa3c98eee89933e3c2e2dcb917c586a3e1fbcf3d"/>
     <w:p>
       <w:pPr>
         <w:pStyle w:val="Bibliography"/>
@@ -29989,8 +29982,8 @@
         <w:t xml:space="preserve">. University of Toronto.</w:t>
       </w:r>
     </w:p>
-    <w:bookmarkEnd w:id="168"/>
-    <w:bookmarkStart w:id="169" w:name="ref-clanceImpostorPhenomenonWhen1985"/>
+    <w:bookmarkEnd w:id="170"/>
+    <w:bookmarkStart w:id="171" w:name="ref-clanceImpostorPhenomenonWhen1985"/>
     <w:p>
       <w:pPr>
         <w:pStyle w:val="Bibliography"/>
@@ -30040,8 +30033,8 @@
         <w:t xml:space="preserve">. Bantam.</w:t>
       </w:r>
     </w:p>
-    <w:bookmarkEnd w:id="169"/>
-    <w:bookmarkStart w:id="170" w:name="Xea9391c2602b9a49f6e2d0283e334e377b7cea7"/>
+    <w:bookmarkEnd w:id="171"/>
+    <w:bookmarkStart w:id="172" w:name="Xea9391c2602b9a49f6e2d0283e334e377b7cea7"/>
     <w:p>
       <w:pPr>
         <w:pStyle w:val="Bibliography"/>
@@ -30063,8 +30056,8 @@
         <w:t xml:space="preserve">.</w:t>
       </w:r>
     </w:p>
-    <w:bookmarkEnd w:id="170"/>
-    <w:bookmarkStart w:id="171" w:name="Xdb850df578da71959acb93fd3b24d656b10a18f"/>
+    <w:bookmarkEnd w:id="172"/>
+    <w:bookmarkStart w:id="173" w:name="Xdb850df578da71959acb93fd3b24d656b10a18f"/>
     <w:p>
       <w:pPr>
         <w:pStyle w:val="Bibliography"/>
@@ -30086,8 +30079,8 @@
         <w:t xml:space="preserve">.</w:t>
       </w:r>
     </w:p>
-    <w:bookmarkEnd w:id="171"/>
-    <w:bookmarkStart w:id="172" w:name="ref-cullPullingTogetherGuide2018"/>
+    <w:bookmarkEnd w:id="173"/>
+    <w:bookmarkStart w:id="174" w:name="ref-cullPullingTogetherGuide2018"/>
     <w:p>
       <w:pPr>
         <w:pStyle w:val="Bibliography"/>
@@ -30137,8 +30130,8 @@
         <w:t xml:space="preserve">. BCcampus.</w:t>
       </w:r>
     </w:p>
-    <w:bookmarkEnd w:id="172"/>
-    <w:bookmarkStart w:id="173" w:name="ref-darbySmallTeachingOnline2019"/>
+    <w:bookmarkEnd w:id="174"/>
+    <w:bookmarkStart w:id="175" w:name="ref-darbySmallTeachingOnline2019"/>
     <w:p>
       <w:pPr>
         <w:pStyle w:val="Bibliography"/>
@@ -30188,8 +30181,8 @@
         <w:t xml:space="preserve">. Jossey-Bass.</w:t>
       </w:r>
     </w:p>
-    <w:bookmarkEnd w:id="173"/>
-    <w:bookmarkStart w:id="174" w:name="X3e4fc6113ae85a42ebffb37bc3fa4b6071b8e56"/>
+    <w:bookmarkEnd w:id="175"/>
+    <w:bookmarkStart w:id="176" w:name="X3e4fc6113ae85a42ebffb37bc3fa4b6071b8e56"/>
     <w:p>
       <w:pPr>
         <w:pStyle w:val="Bibliography"/>
@@ -30239,8 +30232,8 @@
         <w:t xml:space="preserve">. Corwin Press Inc.</w:t>
       </w:r>
     </w:p>
-    <w:bookmarkEnd w:id="174"/>
-    <w:bookmarkStart w:id="175" w:name="ref-eblsThisExperientialLearning2020"/>
+    <w:bookmarkEnd w:id="176"/>
+    <w:bookmarkStart w:id="177" w:name="ref-eblsThisExperientialLearning2020"/>
     <w:p>
       <w:pPr>
         <w:pStyle w:val="Bibliography"/>
@@ -30265,8 +30258,8 @@
         <w:t xml:space="preserve">[Video]. YouTube.</w:t>
       </w:r>
     </w:p>
-    <w:bookmarkEnd w:id="175"/>
-    <w:bookmarkStart w:id="177" w:name="ref-fenwickWorkplaceLearningAdult2010"/>
+    <w:bookmarkEnd w:id="177"/>
+    <w:bookmarkStart w:id="179" w:name="ref-fenwickWorkplaceLearningAdult2010"/>
     <w:p>
       <w:pPr>
         <w:pStyle w:val="Bibliography"/>
@@ -30327,7 +30320,7 @@
       <w:r>
         <w:t xml:space="preserve"> </w:t>
       </w:r>
-      <w:hyperlink r:id="rId176">
+      <w:hyperlink r:id="rId178">
         <w:r>
           <w:rPr>
             <w:rStyle w:val="Hyperlink"/>
@@ -30336,8 +30329,8 @@
         </w:r>
       </w:hyperlink>
     </w:p>
-    <w:bookmarkEnd w:id="177"/>
-    <w:bookmarkStart w:id="178" w:name="ref-foodforthoughtBloomsTaxonomyLearning"/>
+    <w:bookmarkEnd w:id="179"/>
+    <w:bookmarkStart w:id="180" w:name="ref-foodforthoughtBloomsTaxonomyLearning"/>
     <w:p>
       <w:pPr>
         <w:pStyle w:val="Bibliography"/>
@@ -30387,8 +30380,8 @@
         <w:t xml:space="preserve">.</w:t>
       </w:r>
     </w:p>
-    <w:bookmarkEnd w:id="178"/>
-    <w:bookmarkStart w:id="179" w:name="X2ff3d0158c6587736c67d835838065c091920f1"/>
+    <w:bookmarkEnd w:id="180"/>
+    <w:bookmarkStart w:id="181" w:name="X2ff3d0158c6587736c67d835838065c091920f1"/>
     <w:p>
       <w:pPr>
         <w:pStyle w:val="Bibliography"/>
@@ -30410,8 +30403,8 @@
         <w:t xml:space="preserve">. https://www.criticalthinking.org/pages/valuable-intellectual-traits/528.</w:t>
       </w:r>
     </w:p>
-    <w:bookmarkEnd w:id="179"/>
-    <w:bookmarkStart w:id="181" w:name="ref-gardnerCanYouSee2005"/>
+    <w:bookmarkEnd w:id="181"/>
+    <w:bookmarkStart w:id="183" w:name="ref-gardnerCanYouSee2005"/>
     <w:p>
       <w:pPr>
         <w:pStyle w:val="Bibliography"/>
@@ -30475,7 +30468,7 @@
       <w:r>
         <w:t xml:space="preserve"> </w:t>
       </w:r>
-      <w:hyperlink r:id="rId180">
+      <w:hyperlink r:id="rId182">
         <w:r>
           <w:rPr>
             <w:rStyle w:val="Hyperlink"/>
@@ -30484,8 +30477,8 @@
         </w:r>
       </w:hyperlink>
     </w:p>
-    <w:bookmarkEnd w:id="181"/>
-    <w:bookmarkStart w:id="182" w:name="ref-garrisonCommunitiesInquiryOnline2009"/>
+    <w:bookmarkEnd w:id="183"/>
+    <w:bookmarkStart w:id="184" w:name="ref-garrisonCommunitiesInquiryOnline2009"/>
     <w:p>
       <w:pPr>
         <w:pStyle w:val="Bibliography"/>
@@ -30510,8 +30503,8 @@
         <w:t xml:space="preserve">(2nd ed.). IGI Global.</w:t>
       </w:r>
     </w:p>
-    <w:bookmarkEnd w:id="182"/>
-    <w:bookmarkStart w:id="183" w:name="ref-garrisonElearning21stCentury2003"/>
+    <w:bookmarkEnd w:id="184"/>
+    <w:bookmarkStart w:id="185" w:name="ref-garrisonElearning21stCentury2003"/>
     <w:p>
       <w:pPr>
         <w:pStyle w:val="Bibliography"/>
@@ -30564,8 +30557,8 @@
         <w:t xml:space="preserve">(1st ed.). Routledge.</w:t>
       </w:r>
     </w:p>
-    <w:bookmarkEnd w:id="183"/>
-    <w:bookmarkStart w:id="185" w:name="Xa5ba2f6c3910ea66aeee78c53b2c8be6085d675"/>
+    <w:bookmarkEnd w:id="185"/>
+    <w:bookmarkStart w:id="187" w:name="Xa5ba2f6c3910ea66aeee78c53b2c8be6085d675"/>
     <w:p>
       <w:pPr>
         <w:pStyle w:val="Bibliography"/>
@@ -30611,7 +30604,7 @@
       <w:r>
         <w:t xml:space="preserve"> </w:t>
       </w:r>
-      <w:hyperlink r:id="rId184">
+      <w:hyperlink r:id="rId186">
         <w:r>
           <w:rPr>
             <w:rStyle w:val="Hyperlink"/>
@@ -30620,8 +30613,8 @@
         </w:r>
       </w:hyperlink>
     </w:p>
-    <w:bookmarkEnd w:id="185"/>
-    <w:bookmarkStart w:id="186" w:name="X54af74e87a707dbe2f0d364aa50a8592c14ec80"/>
+    <w:bookmarkEnd w:id="187"/>
+    <w:bookmarkStart w:id="188" w:name="X54af74e87a707dbe2f0d364aa50a8592c14ec80"/>
     <w:p>
       <w:pPr>
         <w:pStyle w:val="Bibliography"/>
@@ -30646,8 +30639,8 @@
         <w:t xml:space="preserve">[Video]. YouTube.</w:t>
       </w:r>
     </w:p>
-    <w:bookmarkEnd w:id="186"/>
-    <w:bookmarkStart w:id="187" w:name="ref-grantHowGiveGet2024"/>
+    <w:bookmarkEnd w:id="188"/>
+    <w:bookmarkStart w:id="189" w:name="ref-grantHowGiveGet2024"/>
     <w:p>
       <w:pPr>
         <w:pStyle w:val="Bibliography"/>
@@ -30672,8 +30665,8 @@
         <w:t xml:space="preserve">[Video]. YouTube.</w:t>
       </w:r>
     </w:p>
-    <w:bookmarkEnd w:id="187"/>
-    <w:bookmarkStart w:id="188" w:name="ref-havelDisturbingPeaceConversation1990"/>
+    <w:bookmarkEnd w:id="189"/>
+    <w:bookmarkStart w:id="190" w:name="ref-havelDisturbingPeaceConversation1990"/>
     <w:p>
       <w:pPr>
         <w:pStyle w:val="Bibliography"/>
@@ -30737,8 +30730,8 @@
         <w:t xml:space="preserve">. Vintage.</w:t>
       </w:r>
     </w:p>
-    <w:bookmarkEnd w:id="188"/>
-    <w:bookmarkStart w:id="189" w:name="X3ba55e1a1013334098d61c2a720348fe2e21c57"/>
+    <w:bookmarkEnd w:id="190"/>
+    <w:bookmarkStart w:id="191" w:name="X3ba55e1a1013334098d61c2a720348fe2e21c57"/>
     <w:p>
       <w:pPr>
         <w:pStyle w:val="Bibliography"/>
@@ -30784,8 +30777,8 @@
         <w:t xml:space="preserve">[Video]. YouTube.</w:t>
       </w:r>
     </w:p>
-    <w:bookmarkEnd w:id="189"/>
-    <w:bookmarkStart w:id="190" w:name="X17e6c11f4d8eb031b5a1d0c1753fe8c2762bccb"/>
+    <w:bookmarkEnd w:id="191"/>
+    <w:bookmarkStart w:id="192" w:name="X17e6c11f4d8eb031b5a1d0c1753fe8c2762bccb"/>
     <w:p>
       <w:pPr>
         <w:pStyle w:val="Bibliography"/>
@@ -30820,8 +30813,8 @@
         <w:t xml:space="preserve">(3), 23–48.</w:t>
       </w:r>
     </w:p>
-    <w:bookmarkEnd w:id="190"/>
-    <w:bookmarkStart w:id="191" w:name="ref-hewlettExecutivePresenceMissing2014"/>
+    <w:bookmarkEnd w:id="192"/>
+    <w:bookmarkStart w:id="193" w:name="ref-hewlettExecutivePresenceMissing2014"/>
     <w:p>
       <w:pPr>
         <w:pStyle w:val="Bibliography"/>
@@ -30874,8 +30867,8 @@
         <w:t xml:space="preserve">(1st ed.). Harper Business.</w:t>
       </w:r>
     </w:p>
-    <w:bookmarkEnd w:id="191"/>
-    <w:bookmarkStart w:id="192" w:name="ref-howtocanvasHowWriteMeasurable2021"/>
+    <w:bookmarkEnd w:id="193"/>
+    <w:bookmarkStart w:id="194" w:name="ref-howtocanvasHowWriteMeasurable2021"/>
     <w:p>
       <w:pPr>
         <w:pStyle w:val="Bibliography"/>
@@ -30900,8 +30893,8 @@
         <w:t xml:space="preserve">[Video]. YouTube.</w:t>
       </w:r>
     </w:p>
-    <w:bookmarkEnd w:id="192"/>
-    <w:bookmarkStart w:id="194" w:name="ref-hoyleHoldingSpecificViews2016"/>
+    <w:bookmarkEnd w:id="194"/>
+    <w:bookmarkStart w:id="196" w:name="ref-hoyleHoldingSpecificViews2016"/>
     <w:p>
       <w:pPr>
         <w:pStyle w:val="Bibliography"/>
@@ -30950,7 +30943,7 @@
       <w:r>
         <w:t xml:space="preserve"> </w:t>
       </w:r>
-      <w:hyperlink r:id="rId193">
+      <w:hyperlink r:id="rId195">
         <w:r>
           <w:rPr>
             <w:rStyle w:val="Hyperlink"/>
@@ -30959,8 +30952,8 @@
         </w:r>
       </w:hyperlink>
     </w:p>
-    <w:bookmarkEnd w:id="194"/>
-    <w:bookmarkStart w:id="196" w:name="ref-ibarraOutsightPrincipal2015"/>
+    <w:bookmarkEnd w:id="196"/>
+    <w:bookmarkStart w:id="198" w:name="ref-ibarraOutsightPrincipal2015"/>
     <w:p>
       <w:pPr>
         <w:pStyle w:val="Bibliography"/>
@@ -30997,7 +30990,7 @@
       <w:r>
         <w:t xml:space="preserve"> </w:t>
       </w:r>
-      <w:hyperlink r:id="rId195">
+      <w:hyperlink r:id="rId197">
         <w:r>
           <w:rPr>
             <w:rStyle w:val="Hyperlink"/>
@@ -31006,8 +30999,8 @@
         </w:r>
       </w:hyperlink>
     </w:p>
-    <w:bookmarkEnd w:id="196"/>
-    <w:bookmarkStart w:id="198" w:name="X25182da9f57585d14113a17b0a5de91cf8baed7"/>
+    <w:bookmarkEnd w:id="198"/>
+    <w:bookmarkStart w:id="200" w:name="X25182da9f57585d14113a17b0a5de91cf8baed7"/>
     <w:p>
       <w:pPr>
         <w:pStyle w:val="Bibliography"/>
@@ -31044,7 +31037,7 @@
       <w:r>
         <w:t xml:space="preserve"> </w:t>
       </w:r>
-      <w:hyperlink r:id="rId197">
+      <w:hyperlink r:id="rId199">
         <w:r>
           <w:rPr>
             <w:rStyle w:val="Hyperlink"/>
@@ -31053,8 +31046,8 @@
         </w:r>
       </w:hyperlink>
     </w:p>
-    <w:bookmarkEnd w:id="198"/>
-    <w:bookmarkStart w:id="199" w:name="X813812c920d139e86b9eb7986996a14356853d2"/>
+    <w:bookmarkEnd w:id="200"/>
+    <w:bookmarkStart w:id="201" w:name="X813812c920d139e86b9eb7986996a14356853d2"/>
     <w:p>
       <w:pPr>
         <w:pStyle w:val="Bibliography"/>
@@ -31073,8 +31066,8 @@
         <w:t xml:space="preserve">What is experiential learning?</w:t>
       </w:r>
     </w:p>
-    <w:bookmarkEnd w:id="199"/>
-    <w:bookmarkStart w:id="201" w:name="ref-ironsEnhancingLearningFormative2022"/>
+    <w:bookmarkEnd w:id="201"/>
+    <w:bookmarkStart w:id="203" w:name="ref-ironsEnhancingLearningFormative2022"/>
     <w:p>
       <w:pPr>
         <w:pStyle w:val="Bibliography"/>
@@ -31101,7 +31094,7 @@
       <w:r>
         <w:t xml:space="preserve"> </w:t>
       </w:r>
-      <w:hyperlink r:id="rId200">
+      <w:hyperlink r:id="rId202">
         <w:r>
           <w:rPr>
             <w:rStyle w:val="Hyperlink"/>
@@ -31110,8 +31103,8 @@
         </w:r>
       </w:hyperlink>
     </w:p>
-    <w:bookmarkEnd w:id="201"/>
-    <w:bookmarkStart w:id="202" w:name="ref-kjadamesIdentityShortFilm2012"/>
+    <w:bookmarkEnd w:id="203"/>
+    <w:bookmarkStart w:id="204" w:name="ref-kjadamesIdentityShortFilm2012"/>
     <w:p>
       <w:pPr>
         <w:pStyle w:val="Bibliography"/>
@@ -31185,8 +31178,8 @@
         <w:t xml:space="preserve">[Video]. YouTube.</w:t>
       </w:r>
     </w:p>
-    <w:bookmarkEnd w:id="202"/>
-    <w:bookmarkStart w:id="203" w:name="ref-knowlesModernPracticeAdult1980"/>
+    <w:bookmarkEnd w:id="204"/>
+    <w:bookmarkStart w:id="205" w:name="ref-knowlesModernPracticeAdult1980"/>
     <w:p>
       <w:pPr>
         <w:pStyle w:val="Bibliography"/>
@@ -31236,8 +31229,8 @@
         <w:t xml:space="preserve">. Prentice Hall/Cambridge.</w:t>
       </w:r>
     </w:p>
-    <w:bookmarkEnd w:id="203"/>
-    <w:bookmarkStart w:id="204" w:name="Xb4ad2fbb05e9a3b3fb5aa35fecf21c98a64d65a"/>
+    <w:bookmarkEnd w:id="205"/>
+    <w:bookmarkStart w:id="206" w:name="Xb4ad2fbb05e9a3b3fb5aa35fecf21c98a64d65a"/>
     <w:p>
       <w:pPr>
         <w:pStyle w:val="Bibliography"/>
@@ -31287,8 +31280,8 @@
         <w:t xml:space="preserve">. Prentice-Hall.</w:t>
       </w:r>
     </w:p>
-    <w:bookmarkEnd w:id="204"/>
-    <w:bookmarkStart w:id="205" w:name="Xc4cf87d300911d99073dedb9b422654643af78e"/>
+    <w:bookmarkEnd w:id="206"/>
+    <w:bookmarkStart w:id="207" w:name="Xc4cf87d300911d99073dedb9b422654643af78e"/>
     <w:p>
       <w:pPr>
         <w:pStyle w:val="Bibliography"/>
@@ -31313,8 +31306,8 @@
         <w:t xml:space="preserve">[Video]. YouTube.</w:t>
       </w:r>
     </w:p>
-    <w:bookmarkEnd w:id="205"/>
-    <w:bookmarkStart w:id="207" w:name="ref-kwokManagingOnlineSmallgroup2025"/>
+    <w:bookmarkEnd w:id="207"/>
+    <w:bookmarkStart w:id="209" w:name="ref-kwokManagingOnlineSmallgroup2025"/>
     <w:p>
       <w:pPr>
         <w:pStyle w:val="Bibliography"/>
@@ -31363,7 +31356,7 @@
       <w:r>
         <w:t xml:space="preserve"> </w:t>
       </w:r>
-      <w:hyperlink r:id="rId206">
+      <w:hyperlink r:id="rId208">
         <w:r>
           <w:rPr>
             <w:rStyle w:val="Hyperlink"/>
@@ -31372,8 +31365,8 @@
         </w:r>
       </w:hyperlink>
     </w:p>
-    <w:bookmarkEnd w:id="207"/>
-    <w:bookmarkStart w:id="209" w:name="X4b13e3a4700191f62daa3245b1c33671f9afc6f"/>
+    <w:bookmarkEnd w:id="209"/>
+    <w:bookmarkStart w:id="211" w:name="X4b13e3a4700191f62daa3245b1c33671f9afc6f"/>
     <w:p>
       <w:pPr>
         <w:pStyle w:val="Bibliography"/>
@@ -31410,7 +31403,7 @@
       <w:r>
         <w:t xml:space="preserve"> </w:t>
       </w:r>
-      <w:hyperlink r:id="rId208">
+      <w:hyperlink r:id="rId210">
         <w:r>
           <w:rPr>
             <w:rStyle w:val="Hyperlink"/>
@@ -31419,8 +31412,8 @@
         </w:r>
       </w:hyperlink>
     </w:p>
-    <w:bookmarkEnd w:id="209"/>
-    <w:bookmarkStart w:id="210" w:name="X814dedb012b5a562cc88009583c1e5bb9068f72"/>
+    <w:bookmarkEnd w:id="211"/>
+    <w:bookmarkStart w:id="212" w:name="X814dedb012b5a562cc88009583c1e5bb9068f72"/>
     <w:p>
       <w:pPr>
         <w:pStyle w:val="Bibliography"/>
@@ -31456,8 +31449,8 @@
         <w:t xml:space="preserve">.</w:t>
       </w:r>
     </w:p>
-    <w:bookmarkEnd w:id="210"/>
-    <w:bookmarkStart w:id="211" w:name="ref-lincsDifferentiatedInstruction"/>
+    <w:bookmarkEnd w:id="212"/>
+    <w:bookmarkStart w:id="213" w:name="ref-lincsDifferentiatedInstruction"/>
     <w:p>
       <w:pPr>
         <w:pStyle w:val="Bibliography"/>
@@ -31479,8 +31472,8 @@
         <w:t xml:space="preserve">. https://lincs.ed.gov/state-resources/federal-initiatives/teal/guide/differentiatedinstruction.</w:t>
       </w:r>
     </w:p>
-    <w:bookmarkEnd w:id="211"/>
-    <w:bookmarkStart w:id="212" w:name="X707d9e9d9c2c23ac5b4e6e7aaca8da21fa88894"/>
+    <w:bookmarkEnd w:id="213"/>
+    <w:bookmarkStart w:id="214" w:name="X707d9e9d9c2c23ac5b4e6e7aaca8da21fa88894"/>
     <w:p>
       <w:pPr>
         <w:pStyle w:val="Bibliography"/>
@@ -31516,8 +31509,8 @@
         <w:t xml:space="preserve">.</w:t>
       </w:r>
     </w:p>
-    <w:bookmarkEnd w:id="212"/>
-    <w:bookmarkStart w:id="214" w:name="Xb7b1726e1a07c583d426a334ae8e6f8b641b740"/>
+    <w:bookmarkEnd w:id="214"/>
+    <w:bookmarkStart w:id="216" w:name="Xb7b1726e1a07c583d426a334ae8e6f8b641b740"/>
     <w:p>
       <w:pPr>
         <w:pStyle w:val="Bibliography"/>
@@ -31566,7 +31559,7 @@
       <w:r>
         <w:t xml:space="preserve"> </w:t>
       </w:r>
-      <w:hyperlink r:id="rId213">
+      <w:hyperlink r:id="rId215">
         <w:r>
           <w:rPr>
             <w:rStyle w:val="Hyperlink"/>
@@ -31575,8 +31568,8 @@
         </w:r>
       </w:hyperlink>
     </w:p>
-    <w:bookmarkEnd w:id="214"/>
-    <w:bookmarkStart w:id="216" w:name="ref-mollFundsKnowledgeTeaching1992"/>
+    <w:bookmarkEnd w:id="216"/>
+    <w:bookmarkStart w:id="218" w:name="ref-mollFundsKnowledgeTeaching1992"/>
     <w:p>
       <w:pPr>
         <w:pStyle w:val="Bibliography"/>
@@ -31625,7 +31618,7 @@
       <w:r>
         <w:t xml:space="preserve"> </w:t>
       </w:r>
-      <w:hyperlink r:id="rId215">
+      <w:hyperlink r:id="rId217">
         <w:r>
           <w:rPr>
             <w:rStyle w:val="Hyperlink"/>
@@ -31634,8 +31627,8 @@
         </w:r>
       </w:hyperlink>
     </w:p>
-    <w:bookmarkEnd w:id="216"/>
-    <w:bookmarkStart w:id="217" w:name="ref-moore119AppreciativeInquiry2019"/>
+    <w:bookmarkEnd w:id="218"/>
+    <w:bookmarkStart w:id="219" w:name="ref-moore119AppreciativeInquiry2019"/>
     <w:p>
       <w:pPr>
         <w:pStyle w:val="Bibliography"/>
@@ -31657,8 +31650,8 @@
         <w:t xml:space="preserve">. PositivePsychology.com.</w:t>
       </w:r>
     </w:p>
-    <w:bookmarkEnd w:id="217"/>
-    <w:bookmarkStart w:id="218" w:name="X7c4bf1e5137651451df52cc752a191c5e3a30d3"/>
+    <w:bookmarkEnd w:id="219"/>
+    <w:bookmarkStart w:id="220" w:name="X7c4bf1e5137651451df52cc752a191c5e3a30d3"/>
     <w:p>
       <w:pPr>
         <w:pStyle w:val="Bibliography"/>
@@ -31711,8 +31704,8 @@
         <w:t xml:space="preserve">(8th ed.). SAGE Publications.</w:t>
       </w:r>
     </w:p>
-    <w:bookmarkEnd w:id="218"/>
-    <w:bookmarkStart w:id="219" w:name="X161a544c9f651fb523113b52eb612f19d1c3e94"/>
+    <w:bookmarkEnd w:id="220"/>
+    <w:bookmarkStart w:id="221" w:name="X161a544c9f651fb523113b52eb612f19d1c3e94"/>
     <w:p>
       <w:pPr>
         <w:pStyle w:val="Bibliography"/>
@@ -31765,8 +31758,8 @@
         <w:t xml:space="preserve">(9th ed.). SAGE.</w:t>
       </w:r>
     </w:p>
-    <w:bookmarkEnd w:id="219"/>
-    <w:bookmarkStart w:id="220" w:name="ref-oconnorMysteryMannersOccasional1969"/>
+    <w:bookmarkEnd w:id="221"/>
+    <w:bookmarkStart w:id="222" w:name="ref-oconnorMysteryMannersOccasional1969"/>
     <w:p>
       <w:pPr>
         <w:pStyle w:val="Bibliography"/>
@@ -31816,8 +31809,8 @@
         <w:t xml:space="preserve">. Farrar, Straus &amp; Giroux.</w:t>
       </w:r>
     </w:p>
-    <w:bookmarkEnd w:id="220"/>
-    <w:bookmarkStart w:id="222" w:name="X2daa73f09416f6150896e37a11f3622f00d567b"/>
+    <w:bookmarkEnd w:id="222"/>
+    <w:bookmarkStart w:id="224" w:name="X2daa73f09416f6150896e37a11f3622f00d567b"/>
     <w:p>
       <w:pPr>
         <w:pStyle w:val="Bibliography"/>
@@ -31854,7 +31847,7 @@
       <w:r>
         <w:t xml:space="preserve"> </w:t>
       </w:r>
-      <w:hyperlink r:id="rId221">
+      <w:hyperlink r:id="rId223">
         <w:r>
           <w:rPr>
             <w:rStyle w:val="Hyperlink"/>
@@ -31863,8 +31856,8 @@
         </w:r>
       </w:hyperlink>
     </w:p>
-    <w:bookmarkEnd w:id="222"/>
-    <w:bookmarkStart w:id="223" w:name="ref-palmerKnowWeAre1993"/>
+    <w:bookmarkEnd w:id="224"/>
+    <w:bookmarkStart w:id="225" w:name="ref-palmerKnowWeAre1993"/>
     <w:p>
       <w:pPr>
         <w:pStyle w:val="Bibliography"/>
@@ -31942,8 +31935,8 @@
         <w:t xml:space="preserve">. HarperOne.</w:t>
       </w:r>
     </w:p>
-    <w:bookmarkEnd w:id="223"/>
-    <w:bookmarkStart w:id="224" w:name="ref-palmerCourageTeachExploring2017"/>
+    <w:bookmarkEnd w:id="225"/>
+    <w:bookmarkStart w:id="226" w:name="ref-palmerCourageTeachExploring2017"/>
     <w:p>
       <w:pPr>
         <w:pStyle w:val="Bibliography"/>
@@ -31996,8 +31989,8 @@
         <w:t xml:space="preserve">(20th anniversary ed.). Jossey-Bass.</w:t>
       </w:r>
     </w:p>
-    <w:bookmarkEnd w:id="224"/>
-    <w:bookmarkStart w:id="225" w:name="Xa7f09c626195c744a78762543639afe954cd83b"/>
+    <w:bookmarkEnd w:id="226"/>
+    <w:bookmarkStart w:id="227" w:name="Xa7f09c626195c744a78762543639afe954cd83b"/>
     <w:p>
       <w:pPr>
         <w:pStyle w:val="Bibliography"/>
@@ -32019,8 +32012,8 @@
         <w:t xml:space="preserve">. Valencia College.</w:t>
       </w:r>
     </w:p>
-    <w:bookmarkEnd w:id="225"/>
-    <w:bookmarkStart w:id="226" w:name="ref-penfoldnavarroDesigningLearning2016"/>
+    <w:bookmarkEnd w:id="227"/>
+    <w:bookmarkStart w:id="228" w:name="ref-penfoldnavarroDesigningLearning2016"/>
     <w:p>
       <w:pPr>
         <w:pStyle w:val="Bibliography"/>
@@ -32042,8 +32035,8 @@
         <w:t xml:space="preserve">. https://far.twu.ca/ldrs/662/u9/topic-1/Designing-Learning-Penfold-Navarro-2016.pdf.</w:t>
       </w:r>
     </w:p>
-    <w:bookmarkEnd w:id="226"/>
-    <w:bookmarkStart w:id="227" w:name="X7b57022e2f0a682f81875894b9d33f2296c0745"/>
+    <w:bookmarkEnd w:id="228"/>
+    <w:bookmarkStart w:id="229" w:name="X7b57022e2f0a682f81875894b9d33f2296c0745"/>
     <w:p>
       <w:pPr>
         <w:pStyle w:val="Bibliography"/>
@@ -32065,8 +32058,8 @@
         <w:t xml:space="preserve">.</w:t>
       </w:r>
     </w:p>
-    <w:bookmarkEnd w:id="227"/>
-    <w:bookmarkStart w:id="228" w:name="X8f007fb5a5601a105a3ce2e4bc9c63a662675c6"/>
+    <w:bookmarkEnd w:id="229"/>
+    <w:bookmarkStart w:id="230" w:name="X8f007fb5a5601a105a3ce2e4bc9c63a662675c6"/>
     <w:p>
       <w:pPr>
         <w:pStyle w:val="Bibliography"/>
@@ -32133,8 +32126,8 @@
         <w:t xml:space="preserve">[Video]. YouTube.</w:t>
       </w:r>
     </w:p>
-    <w:bookmarkEnd w:id="228"/>
-    <w:bookmarkStart w:id="230" w:name="X969528e7077b2121dce4d04de758d70f1dd341f"/>
+    <w:bookmarkEnd w:id="230"/>
+    <w:bookmarkStart w:id="232" w:name="X969528e7077b2121dce4d04de758d70f1dd341f"/>
     <w:p>
       <w:pPr>
         <w:pStyle w:val="Bibliography"/>
@@ -32171,7 +32164,7 @@
       <w:r>
         <w:t xml:space="preserve"> </w:t>
       </w:r>
-      <w:hyperlink r:id="rId229">
+      <w:hyperlink r:id="rId231">
         <w:r>
           <w:rPr>
             <w:rStyle w:val="Hyperlink"/>
@@ -32180,8 +32173,8 @@
         </w:r>
       </w:hyperlink>
     </w:p>
-    <w:bookmarkEnd w:id="230"/>
-    <w:bookmarkStart w:id="231" w:name="X0c05e8bdebcacead79b19a639872e9a8a8a2b33"/>
+    <w:bookmarkEnd w:id="232"/>
+    <w:bookmarkStart w:id="233" w:name="X0c05e8bdebcacead79b19a639872e9a8a8a2b33"/>
     <w:p>
       <w:pPr>
         <w:pStyle w:val="Bibliography"/>
@@ -32231,8 +32224,8 @@
         <w:t xml:space="preserve">. Stylus Publishing, LLC.</w:t>
       </w:r>
     </w:p>
-    <w:bookmarkEnd w:id="231"/>
-    <w:bookmarkStart w:id="232" w:name="ref-rilkeAhNotBe2017"/>
+    <w:bookmarkEnd w:id="233"/>
+    <w:bookmarkStart w:id="234" w:name="ref-rilkeAhNotBe2017"/>
     <w:p>
       <w:pPr>
         <w:pStyle w:val="Bibliography"/>
@@ -32254,8 +32247,8 @@
         <w:t xml:space="preserve">. The Gladdest Thing.</w:t>
       </w:r>
     </w:p>
-    <w:bookmarkEnd w:id="232"/>
-    <w:bookmarkStart w:id="233" w:name="ref-roninTheseAreWorst2023"/>
+    <w:bookmarkEnd w:id="234"/>
+    <w:bookmarkStart w:id="235" w:name="ref-roninTheseAreWorst2023"/>
     <w:p>
       <w:pPr>
         <w:pStyle w:val="Bibliography"/>
@@ -32280,8 +32273,8 @@
         <w:t xml:space="preserve">[Video]. YouTube.</w:t>
       </w:r>
     </w:p>
-    <w:bookmarkEnd w:id="233"/>
-    <w:bookmarkStart w:id="235" w:name="ref-shuteFocusFormativeFeedback2008"/>
+    <w:bookmarkEnd w:id="235"/>
+    <w:bookmarkStart w:id="237" w:name="ref-shuteFocusFormativeFeedback2008"/>
     <w:p>
       <w:pPr>
         <w:pStyle w:val="Bibliography"/>
@@ -32318,7 +32311,7 @@
       <w:r>
         <w:t xml:space="preserve"> </w:t>
       </w:r>
-      <w:hyperlink r:id="rId234">
+      <w:hyperlink r:id="rId236">
         <w:r>
           <w:rPr>
             <w:rStyle w:val="Hyperlink"/>
@@ -32327,8 +32320,8 @@
         </w:r>
       </w:hyperlink>
     </w:p>
-    <w:bookmarkEnd w:id="235"/>
-    <w:bookmarkStart w:id="236" w:name="ref-silbermanActiveTrainingHandbook2015"/>
+    <w:bookmarkEnd w:id="237"/>
+    <w:bookmarkStart w:id="238" w:name="ref-silbermanActiveTrainingHandbook2015"/>
     <w:p>
       <w:pPr>
         <w:pStyle w:val="Bibliography"/>
@@ -32378,8 +32371,8 @@
         <w:t xml:space="preserve">. Wiley.</w:t>
       </w:r>
     </w:p>
-    <w:bookmarkEnd w:id="236"/>
-    <w:bookmarkStart w:id="237" w:name="Xa1c6b239eebdc3a335a0bd1020633269ffee467"/>
+    <w:bookmarkEnd w:id="238"/>
+    <w:bookmarkStart w:id="239" w:name="Xa1c6b239eebdc3a335a0bd1020633269ffee467"/>
     <w:p>
       <w:pPr>
         <w:pStyle w:val="Bibliography"/>
@@ -32422,8 +32415,8 @@
         <w:t xml:space="preserve">. https://study.com/academy/lesson/what-is-differentiated-instruction-examples-definition-activities.html.</w:t>
       </w:r>
     </w:p>
-    <w:bookmarkEnd w:id="237"/>
-    <w:bookmarkStart w:id="238" w:name="ref-tedSecretGivingGreat2020"/>
+    <w:bookmarkEnd w:id="239"/>
+    <w:bookmarkStart w:id="240" w:name="ref-tedSecretGivingGreat2020"/>
     <w:p>
       <w:pPr>
         <w:pStyle w:val="Bibliography"/>
@@ -32448,8 +32441,8 @@
         <w:t xml:space="preserve">[Video]. YouTube.</w:t>
       </w:r>
     </w:p>
-    <w:bookmarkEnd w:id="238"/>
-    <w:bookmarkStart w:id="239" w:name="ref-tedxtalksIntrigueHowCreate2014"/>
+    <w:bookmarkEnd w:id="240"/>
+    <w:bookmarkStart w:id="241" w:name="ref-tedxtalksIntrigueHowCreate2014"/>
     <w:p>
       <w:pPr>
         <w:pStyle w:val="Bibliography"/>
@@ -32502,8 +32495,8 @@
         <w:t xml:space="preserve">[Video]. YouTube.</w:t>
       </w:r>
     </w:p>
-    <w:bookmarkEnd w:id="239"/>
-    <w:bookmarkStart w:id="240" w:name="ref-tedxtalksServantLeadershipHow2017"/>
+    <w:bookmarkEnd w:id="241"/>
+    <w:bookmarkStart w:id="242" w:name="ref-tedxtalksServantLeadershipHow2017"/>
     <w:p>
       <w:pPr>
         <w:pStyle w:val="Bibliography"/>
@@ -32619,8 +32612,8 @@
         <w:t xml:space="preserve">[Video]. YouTube.</w:t>
       </w:r>
     </w:p>
-    <w:bookmarkEnd w:id="240"/>
-    <w:bookmarkStart w:id="241" w:name="X5d3b976b7486f9f2f3d2755d61e8204ba3dc0e5"/>
+    <w:bookmarkEnd w:id="242"/>
+    <w:bookmarkStart w:id="243" w:name="X5d3b976b7486f9f2f3d2755d61e8204ba3dc0e5"/>
     <w:p>
       <w:pPr>
         <w:pStyle w:val="Bibliography"/>
@@ -32687,8 +32680,8 @@
         <w:t xml:space="preserve">[Video]. YouTube.</w:t>
       </w:r>
     </w:p>
-    <w:bookmarkEnd w:id="241"/>
-    <w:bookmarkStart w:id="243" w:name="X71b4ce4b00602b0b71e40908a1c3420e92eb285"/>
+    <w:bookmarkEnd w:id="243"/>
+    <w:bookmarkStart w:id="245" w:name="X71b4ce4b00602b0b71e40908a1c3420e92eb285"/>
     <w:p>
       <w:pPr>
         <w:pStyle w:val="Bibliography"/>
@@ -32725,7 +32718,7 @@
       <w:r>
         <w:t xml:space="preserve"> </w:t>
       </w:r>
-      <w:hyperlink r:id="rId242">
+      <w:hyperlink r:id="rId244">
         <w:r>
           <w:rPr>
             <w:rStyle w:val="Hyperlink"/>
@@ -32734,8 +32727,8 @@
         </w:r>
       </w:hyperlink>
     </w:p>
-    <w:bookmarkEnd w:id="243"/>
-    <w:bookmarkStart w:id="244" w:name="ref-thebeatlesLittleHelpMy2018"/>
+    <w:bookmarkEnd w:id="245"/>
+    <w:bookmarkStart w:id="246" w:name="ref-thebeatlesLittleHelpMy2018"/>
     <w:p>
       <w:pPr>
         <w:pStyle w:val="Bibliography"/>
@@ -32781,8 +32774,8 @@
         <w:t xml:space="preserve">[Video]. YouTube.</w:t>
       </w:r>
     </w:p>
-    <w:bookmarkEnd w:id="244"/>
-    <w:bookmarkStart w:id="245" w:name="X1ff26012e6da48645a22ac5a79bc42e6c1dc912"/>
+    <w:bookmarkEnd w:id="246"/>
+    <w:bookmarkStart w:id="247" w:name="X1ff26012e6da48645a22ac5a79bc42e6c1dc912"/>
     <w:p>
       <w:pPr>
         <w:pStyle w:val="Bibliography"/>
@@ -32804,8 +32797,8 @@
         <w:t xml:space="preserve">.</w:t>
       </w:r>
     </w:p>
-    <w:bookmarkEnd w:id="245"/>
-    <w:bookmarkStart w:id="246" w:name="X6c743e100f5f2567b7e6258a5307c4782e9b1bb"/>
+    <w:bookmarkEnd w:id="247"/>
+    <w:bookmarkStart w:id="248" w:name="X6c743e100f5f2567b7e6258a5307c4782e9b1bb"/>
     <w:p>
       <w:pPr>
         <w:pStyle w:val="Bibliography"/>
@@ -32838,8 +32831,8 @@
         <w:t xml:space="preserve">)?</w:t>
       </w:r>
     </w:p>
-    <w:bookmarkEnd w:id="246"/>
-    <w:bookmarkStart w:id="247" w:name="ref-thegoodprojectValueSortActivity"/>
+    <w:bookmarkEnd w:id="248"/>
+    <w:bookmarkStart w:id="249" w:name="ref-thegoodprojectValueSortActivity"/>
     <w:p>
       <w:pPr>
         <w:pStyle w:val="Bibliography"/>
@@ -32861,8 +32854,8 @@
         <w:t xml:space="preserve">. https://www.thegoodproject.org/value-sort.</w:t>
       </w:r>
     </w:p>
-    <w:bookmarkEnd w:id="247"/>
-    <w:bookmarkStart w:id="248" w:name="ref-twuCoreWaysKnowing"/>
+    <w:bookmarkEnd w:id="249"/>
+    <w:bookmarkStart w:id="250" w:name="ref-twuCoreWaysKnowing"/>
     <w:p>
       <w:pPr>
         <w:pStyle w:val="Bibliography"/>
@@ -32884,8 +32877,8 @@
         <w:t xml:space="preserve">.</w:t>
       </w:r>
     </w:p>
-    <w:bookmarkEnd w:id="248"/>
-    <w:bookmarkStart w:id="249" w:name="ref-twuservicehubWordPressCreatingSite"/>
+    <w:bookmarkEnd w:id="250"/>
+    <w:bookmarkStart w:id="251" w:name="ref-twuservicehubWordPressCreatingSite"/>
     <w:p>
       <w:pPr>
         <w:pStyle w:val="Bibliography"/>
@@ -32963,8 +32956,8 @@
         <w:t xml:space="preserve">.</w:t>
       </w:r>
     </w:p>
-    <w:bookmarkEnd w:id="249"/>
-    <w:bookmarkStart w:id="250" w:name="ref-LearningOutcomes"/>
+    <w:bookmarkEnd w:id="251"/>
+    <w:bookmarkStart w:id="252" w:name="ref-LearningOutcomes"/>
     <w:p>
       <w:pPr>
         <w:pStyle w:val="Bibliography"/>
@@ -32986,8 +32979,8 @@
         <w:t xml:space="preserve">. https://ctl.ok.ubc.ca/teaching/course-design/learning-outcomes/; Okanogan Campus.</w:t>
       </w:r>
     </w:p>
-    <w:bookmarkEnd w:id="250"/>
-    <w:bookmarkStart w:id="251" w:name="ref-vanierCommunityGrowth1989"/>
+    <w:bookmarkEnd w:id="252"/>
+    <w:bookmarkStart w:id="253" w:name="ref-vanierCommunityGrowth1989"/>
     <w:p>
       <w:pPr>
         <w:pStyle w:val="Bibliography"/>
@@ -33012,8 +33005,8 @@
         <w:t xml:space="preserve">(2nd. ed). Paulist Press.</w:t>
       </w:r>
     </w:p>
-    <w:bookmarkEnd w:id="251"/>
-    <w:bookmarkStart w:id="252" w:name="ref-wheatleyWhoWeChoose2017"/>
+    <w:bookmarkEnd w:id="253"/>
+    <w:bookmarkStart w:id="254" w:name="ref-wheatleyWhoWeChoose2017"/>
     <w:p>
       <w:pPr>
         <w:pStyle w:val="Bibliography"/>
@@ -33066,8 +33059,8 @@
         <w:t xml:space="preserve">(1st ed.). Berrett-Koehler Publishers.</w:t>
       </w:r>
     </w:p>
-    <w:bookmarkEnd w:id="252"/>
-    <w:bookmarkStart w:id="253" w:name="ref-wheatlyWhoWeChoose2023"/>
+    <w:bookmarkEnd w:id="254"/>
+    <w:bookmarkStart w:id="255" w:name="ref-wheatlyWhoWeChoose2023"/>
     <w:p>
       <w:pPr>
         <w:pStyle w:val="Bibliography"/>
@@ -33145,8 +33138,8 @@
         <w:t xml:space="preserve">. Berrett-Koehler Publishers.</w:t>
       </w:r>
     </w:p>
-    <w:bookmarkEnd w:id="253"/>
-    <w:bookmarkStart w:id="254" w:name="ref-whitneyPowerAppreciativeInquiry2010"/>
+    <w:bookmarkEnd w:id="255"/>
+    <w:bookmarkStart w:id="256" w:name="ref-whitneyPowerAppreciativeInquiry2010"/>
     <w:p>
       <w:pPr>
         <w:pStyle w:val="Bibliography"/>
@@ -33199,8 +33192,8 @@
         <w:t xml:space="preserve">(2nd ed). Berrett-Koehler Publishers.</w:t>
       </w:r>
     </w:p>
-    <w:bookmarkEnd w:id="254"/>
-    <w:bookmarkStart w:id="255" w:name="ref-whyteHouseBelonging2024"/>
+    <w:bookmarkEnd w:id="256"/>
+    <w:bookmarkStart w:id="257" w:name="ref-whyteHouseBelonging2024"/>
     <w:p>
       <w:pPr>
         <w:pStyle w:val="Bibliography"/>
@@ -33225,8 +33218,8 @@
         <w:t xml:space="preserve">[Video]. YouTube.</w:t>
       </w:r>
     </w:p>
-    <w:bookmarkEnd w:id="255"/>
-    <w:bookmarkStart w:id="256" w:name="ref-xeniumhrHowGiveConstructive2018"/>
+    <w:bookmarkEnd w:id="257"/>
+    <w:bookmarkStart w:id="258" w:name="ref-xeniumhrHowGiveConstructive2018"/>
     <w:p>
       <w:pPr>
         <w:pStyle w:val="Bibliography"/>
@@ -33251,8 +33244,8 @@
         <w:t xml:space="preserve">[Video]. YouTube.</w:t>
       </w:r>
     </w:p>
-    <w:bookmarkEnd w:id="256"/>
-    <w:bookmarkEnd w:id="257"/>
+    <w:bookmarkEnd w:id="258"/>
+    <w:bookmarkEnd w:id="259"/>
     <w:sectPr>
       <w:footnotePr>
         <w:numRestart w:val="eachSect"/>
@@ -35117,7 +35110,7 @@
     </w:lvlOverride>
   </w:num>
   <w:num w:numId="1141">
-    <w:abstractNumId w:val="99411"/>
+    <w:abstractNumId w:val="99711"/>
     <w:lvlOverride w:ilvl="0">
       <w:startOverride w:val="1"/>
     </w:lvlOverride>
@@ -35222,34 +35215,7 @@
     <w:abstractNumId w:val="991"/>
   </w:num>
   <w:num w:numId="1149">
-    <w:abstractNumId w:val="99411"/>
-    <w:lvlOverride w:ilvl="0">
-      <w:startOverride w:val="1"/>
-    </w:lvlOverride>
-    <w:lvlOverride w:ilvl="1">
-      <w:startOverride w:val="1"/>
-    </w:lvlOverride>
-    <w:lvlOverride w:ilvl="2">
-      <w:startOverride w:val="1"/>
-    </w:lvlOverride>
-    <w:lvlOverride w:ilvl="3">
-      <w:startOverride w:val="1"/>
-    </w:lvlOverride>
-    <w:lvlOverride w:ilvl="4">
-      <w:startOverride w:val="1"/>
-    </w:lvlOverride>
-    <w:lvlOverride w:ilvl="5">
-      <w:startOverride w:val="1"/>
-    </w:lvlOverride>
-    <w:lvlOverride w:ilvl="6">
-      <w:startOverride w:val="1"/>
-    </w:lvlOverride>
-    <w:lvlOverride w:ilvl="7">
-      <w:startOverride w:val="1"/>
-    </w:lvlOverride>
-    <w:lvlOverride w:ilvl="8">
-      <w:startOverride w:val="1"/>
-    </w:lvlOverride>
+    <w:abstractNumId w:val="991"/>
   </w:num>
   <w:num w:numId="1150">
     <w:abstractNumId w:val="991"/>
@@ -35303,9 +35269,6 @@
     <w:abstractNumId w:val="991"/>
   </w:num>
   <w:num w:numId="1167">
-    <w:abstractNumId w:val="991"/>
-  </w:num>
-  <w:num w:numId="1168">
     <w:abstractNumId w:val="991"/>
   </w:num>
 </w:numbering>

</xml_diff>

<commit_message>
Updating Learning Community" to "Discussion Forum in Moodle"
</commit_message>
<xml_diff>
--- a/docs/LDRS-664.docx
+++ b/docs/LDRS-664.docx
@@ -2018,7 +2018,7 @@
     <w:tbl>
       <w:tblPr>
         <w:tblStyle w:val="Table"/>
-        <w:tblLook w:firstRow="0" w:lastRow="0" w:firstColumn="0" w:lastColumn="0" w:noHBand="0" w:noVBand="0" w:val="0000"/>
+        <w:tblInd w:w="164" w:type="dxa"/>
         <w:tblBorders>
           <w:left w:val="single" w:sz="24" w:space="0" w:color="CC1914"/>
         </w:tblBorders>
@@ -2026,8 +2026,11 @@
           <w:left w:w="0" w:type="dxa"/>
           <w:right w:w="0" w:type="dxa"/>
         </w:tblCellMar>
-        <w:tblInd w:w="164" w:type="dxa"/>
+        <w:tblLook w:firstRow="0" w:lastRow="0" w:firstColumn="0" w:lastColumn="0" w:noHBand="0" w:noVBand="0" w:val="0000"/>
       </w:tblPr>
+      <w:tblGrid>
+        <w:gridCol w:w="7920"/>
+      </w:tblGrid>
       <w:tr>
         <w:trPr>
           <w:cantSplit/>
@@ -2057,7 +2060,7 @@
                     <a:graphicData uri="http://schemas.openxmlformats.org/drawingml/2006/picture">
                       <pic:pic>
                         <pic:nvPicPr>
-                          <pic:cNvPr descr="C:\Users\janel\AppData\Local\Programs\Quarto\share\formats\docx\important.png" id="30" name="Picture"/>
+                          <pic:cNvPr descr="C:\Users\Inok\AppData\Local\Programs\Quarto\share\formats\docx\important.png" id="30" name="Picture"/>
                           <pic:cNvPicPr>
                             <a:picLocks noChangeArrowheads="1" noChangeAspect="1"/>
                           </pic:cNvPicPr>
@@ -2811,7 +2814,7 @@
         <w:t xml:space="preserve"> </w:t>
       </w:r>
       <w:r>
-        <w:t xml:space="preserve">This activity serves as the discussion prompt for this unit. Share your response and connect with others in the Learning Community to deepen your understanding.</w:t>
+        <w:t xml:space="preserve">This activity serves as the discussion prompt for this unit. Share your response and connect with others in the Discussion Forum in Moodle to deepen your understanding.</w:t>
       </w:r>
     </w:p>
     <w:p>
@@ -4194,7 +4197,7 @@
         <w:t xml:space="preserve"> </w:t>
       </w:r>
       <w:r>
-        <w:t xml:space="preserve">Find one that resonates with you and then include a picture of something that tells us something about you. Post the quote and your image to the Learning Community or your preferred social network service with a 1-2 sentence explanation.</w:t>
+        <w:t xml:space="preserve">Find one that resonates with you and then include a picture of something that tells us something about you. Post the quote and your image to the Discussion Forum in Moodle or your preferred social network service with a 1-2 sentence explanation.</w:t>
       </w:r>
     </w:p>
     <w:p>
@@ -4212,7 +4215,7 @@
         <w:t xml:space="preserve"> </w:t>
       </w:r>
       <w:r>
-        <w:t xml:space="preserve">This activity serves as the discussion prompt for this unit. Share your response and connect with others in the Learning Community to deepen your understanding.</w:t>
+        <w:t xml:space="preserve">This activity serves as the discussion prompt for this unit. Share your response and connect with others in the Discussion Forum in Moodle to deepen your understanding.</w:t>
       </w:r>
     </w:p>
     <w:p>
@@ -4387,7 +4390,7 @@
     <w:tbl>
       <w:tblPr>
         <w:tblStyle w:val="Table"/>
-        <w:tblLook w:firstRow="0" w:lastRow="0" w:firstColumn="0" w:lastColumn="0" w:noHBand="0" w:noVBand="0" w:val="0000"/>
+        <w:tblInd w:w="164" w:type="dxa"/>
         <w:tblBorders>
           <w:left w:val="single" w:sz="24" w:space="0" w:color="CC1914"/>
         </w:tblBorders>
@@ -4395,8 +4398,11 @@
           <w:left w:w="0" w:type="dxa"/>
           <w:right w:w="0" w:type="dxa"/>
         </w:tblCellMar>
-        <w:tblInd w:w="164" w:type="dxa"/>
+        <w:tblLook w:firstRow="0" w:lastRow="0" w:firstColumn="0" w:lastColumn="0" w:noHBand="0" w:noVBand="0" w:val="0000"/>
       </w:tblPr>
+      <w:tblGrid>
+        <w:gridCol w:w="7920"/>
+      </w:tblGrid>
       <w:tr>
         <w:trPr>
           <w:cantSplit/>
@@ -4426,7 +4432,7 @@
                     <a:graphicData uri="http://schemas.openxmlformats.org/drawingml/2006/picture">
                       <pic:pic>
                         <pic:nvPicPr>
-                          <pic:cNvPr descr="C:\Users\janel\AppData\Local\Programs\Quarto\share\formats\docx\important.png" id="37" name="Picture"/>
+                          <pic:cNvPr descr="C:\Users\Inok\AppData\Local\Programs\Quarto\share\formats\docx\important.png" id="37" name="Picture"/>
                           <pic:cNvPicPr>
                             <a:picLocks noChangeArrowheads="1" noChangeAspect="1"/>
                           </pic:cNvPicPr>
@@ -5336,7 +5342,7 @@
     <w:tbl>
       <w:tblPr>
         <w:tblStyle w:val="Table"/>
-        <w:tblLook w:firstRow="0" w:lastRow="0" w:firstColumn="0" w:lastColumn="0" w:noHBand="0" w:noVBand="0" w:val="0000"/>
+        <w:tblInd w:w="164" w:type="dxa"/>
         <w:tblBorders>
           <w:left w:val="single" w:sz="24" w:space="0" w:color="CC1914"/>
         </w:tblBorders>
@@ -5344,8 +5350,11 @@
           <w:left w:w="0" w:type="dxa"/>
           <w:right w:w="0" w:type="dxa"/>
         </w:tblCellMar>
-        <w:tblInd w:w="164" w:type="dxa"/>
+        <w:tblLook w:firstRow="0" w:lastRow="0" w:firstColumn="0" w:lastColumn="0" w:noHBand="0" w:noVBand="0" w:val="0000"/>
       </w:tblPr>
+      <w:tblGrid>
+        <w:gridCol w:w="7920"/>
+      </w:tblGrid>
       <w:tr>
         <w:trPr>
           <w:cantSplit/>
@@ -5375,7 +5384,7 @@
                     <a:graphicData uri="http://schemas.openxmlformats.org/drawingml/2006/picture">
                       <pic:pic>
                         <pic:nvPicPr>
-                          <pic:cNvPr descr="C:\Users\janel\AppData\Local\Programs\Quarto\share\formats\docx\important.png" id="46" name="Picture"/>
+                          <pic:cNvPr descr="C:\Users\Inok\AppData\Local\Programs\Quarto\share\formats\docx\important.png" id="46" name="Picture"/>
                           <pic:cNvPicPr>
                             <a:picLocks noChangeArrowheads="1" noChangeAspect="1"/>
                           </pic:cNvPicPr>
@@ -10557,7 +10566,7 @@
         <w:t xml:space="preserve"> </w:t>
       </w:r>
       <w:r>
-        <w:t xml:space="preserve">This activity serves as the discussion prompt for this unit. Share your response and connect with others in the Learning Community to deepen your understanding.</w:t>
+        <w:t xml:space="preserve">This activity serves as the discussion prompt for this unit. Share your response and connect with others in the Discussion Forum in Moodle to deepen your understanding.</w:t>
       </w:r>
     </w:p>
     <w:p>
@@ -14470,7 +14479,7 @@
         <w:t xml:space="preserve"> </w:t>
       </w:r>
       <w:r>
-        <w:t xml:space="preserve">This activity serves as the discussion prompt for this unit. Share your response and connect with others in the Learning Community to deepen your understanding.</w:t>
+        <w:t xml:space="preserve">This activity serves as the discussion prompt for this unit. Share your response and connect with others in the Discussion Forum in Moodle to deepen your understanding.</w:t>
       </w:r>
     </w:p>
     <w:p>
@@ -16213,7 +16222,7 @@
         <w:t xml:space="preserve"> </w:t>
       </w:r>
       <w:r>
-        <w:t xml:space="preserve">This activity serves as the discussion prompt for this unit. Share your response and connect with others in the Learning Community to deepen your understanding.</w:t>
+        <w:t xml:space="preserve">This activity serves as the discussion prompt for this unit. Share your response and connect with others in the Discussion Forum in Moodle to deepen your understanding.</w:t>
       </w:r>
     </w:p>
     <w:p>
@@ -19946,7 +19955,7 @@
         <w:t xml:space="preserve"> </w:t>
       </w:r>
       <w:r>
-        <w:t xml:space="preserve">This activity serves as the discussion prompt for this unit. Share your response and connect with others in the Learning Community to deepen your understanding.</w:t>
+        <w:t xml:space="preserve">This activity serves as the discussion prompt for this unit. Share your response and connect with others in the Discussion Forum in Moodle to deepen your understanding.</w:t>
       </w:r>
     </w:p>
     <w:p>
@@ -23120,7 +23129,7 @@
         <w:t xml:space="preserve"> </w:t>
       </w:r>
       <w:r>
-        <w:t xml:space="preserve">This activity serves as the discussion prompt for this unit. Share your response and connect with others in the Learning Community to deepen your understanding.</w:t>
+        <w:t xml:space="preserve">This activity serves as the discussion prompt for this unit. Share your response and connect with others in the Discussion Forum in Moodle to deepen your understanding.</w:t>
       </w:r>
     </w:p>
     <w:p>
@@ -23898,7 +23907,7 @@
         </w:numPr>
       </w:pPr>
       <w:r>
-        <w:t xml:space="preserve">Follow the prompts for personal reflection on this unit’s learning and share your insights in the Learning Community.</w:t>
+        <w:t xml:space="preserve">Follow the prompts for personal reflection on this unit’s learning and share your insights in the Discussion Forum in Moodle.</w:t>
       </w:r>
     </w:p>
     <w:p>
@@ -25219,7 +25228,7 @@
     <w:tbl>
       <w:tblPr>
         <w:tblStyle w:val="Table"/>
-        <w:tblLook w:firstRow="0" w:lastRow="0" w:firstColumn="0" w:lastColumn="0" w:noHBand="0" w:noVBand="0" w:val="0000"/>
+        <w:tblInd w:w="164" w:type="dxa"/>
         <w:tblBorders>
           <w:left w:val="single" w:sz="24" w:space="0" w:color="CC1914"/>
         </w:tblBorders>
@@ -25227,8 +25236,11 @@
           <w:left w:w="0" w:type="dxa"/>
           <w:right w:w="0" w:type="dxa"/>
         </w:tblCellMar>
-        <w:tblInd w:w="164" w:type="dxa"/>
+        <w:tblLook w:firstRow="0" w:lastRow="0" w:firstColumn="0" w:lastColumn="0" w:noHBand="0" w:noVBand="0" w:val="0000"/>
       </w:tblPr>
+      <w:tblGrid>
+        <w:gridCol w:w="7920"/>
+      </w:tblGrid>
       <w:tr>
         <w:trPr>
           <w:cantSplit/>
@@ -25258,7 +25270,7 @@
                     <a:graphicData uri="http://schemas.openxmlformats.org/drawingml/2006/picture">
                       <pic:pic>
                         <pic:nvPicPr>
-                          <pic:cNvPr descr="C:\Users\janel\AppData\Local\Programs\Quarto\share\formats\docx\important.png" id="131" name="Picture"/>
+                          <pic:cNvPr descr="C:\Users\Inok\AppData\Local\Programs\Quarto\share\formats\docx\important.png" id="131" name="Picture"/>
                           <pic:cNvPicPr>
                             <a:picLocks noChangeArrowheads="1" noChangeAspect="1"/>
                           </pic:cNvPicPr>
@@ -25845,7 +25857,7 @@
         <w:t xml:space="preserve"> </w:t>
       </w:r>
       <w:r>
-        <w:t xml:space="preserve">This activity serves as the discussion prompt for this unit. Share your response and connect with others in the Learning Community to deepen your understanding.</w:t>
+        <w:t xml:space="preserve">This activity serves as the discussion prompt for this unit. Share your response and connect with others in the Discussion Forum in Moodle to deepen your understanding.</w:t>
       </w:r>
     </w:p>
     <w:p>
@@ -27913,7 +27925,7 @@
     <w:tbl>
       <w:tblPr>
         <w:tblStyle w:val="Table"/>
-        <w:tblLook w:firstRow="0" w:lastRow="0" w:firstColumn="0" w:lastColumn="0" w:noHBand="0" w:noVBand="0" w:val="0000"/>
+        <w:tblInd w:w="164" w:type="dxa"/>
         <w:tblBorders>
           <w:left w:val="single" w:sz="24" w:space="0" w:color="CC1914"/>
         </w:tblBorders>
@@ -27921,8 +27933,11 @@
           <w:left w:w="0" w:type="dxa"/>
           <w:right w:w="0" w:type="dxa"/>
         </w:tblCellMar>
-        <w:tblInd w:w="164" w:type="dxa"/>
+        <w:tblLook w:firstRow="0" w:lastRow="0" w:firstColumn="0" w:lastColumn="0" w:noHBand="0" w:noVBand="0" w:val="0000"/>
       </w:tblPr>
+      <w:tblGrid>
+        <w:gridCol w:w="7920"/>
+      </w:tblGrid>
       <w:tr>
         <w:trPr>
           <w:cantSplit/>
@@ -27952,7 +27967,7 @@
                     <a:graphicData uri="http://schemas.openxmlformats.org/drawingml/2006/picture">
                       <pic:pic>
                         <pic:nvPicPr>
-                          <pic:cNvPr descr="C:\Users\janel\AppData\Local\Programs\Quarto\share\formats\docx\important.png" id="146" name="Picture"/>
+                          <pic:cNvPr descr="C:\Users\Inok\AppData\Local\Programs\Quarto\share\formats\docx\important.png" id="146" name="Picture"/>
                           <pic:cNvPicPr>
                             <a:picLocks noChangeArrowheads="1" noChangeAspect="1"/>
                           </pic:cNvPicPr>
@@ -28069,7 +28084,7 @@
     <w:tbl>
       <w:tblPr>
         <w:tblStyle w:val="Table"/>
-        <w:tblLook w:firstRow="0" w:lastRow="0" w:firstColumn="0" w:lastColumn="0" w:noHBand="0" w:noVBand="0" w:val="0000"/>
+        <w:tblInd w:w="164" w:type="dxa"/>
         <w:tblBorders>
           <w:left w:val="single" w:sz="24" w:space="0" w:color="CC1914"/>
         </w:tblBorders>
@@ -28077,8 +28092,11 @@
           <w:left w:w="0" w:type="dxa"/>
           <w:right w:w="0" w:type="dxa"/>
         </w:tblCellMar>
-        <w:tblInd w:w="164" w:type="dxa"/>
+        <w:tblLook w:firstRow="0" w:lastRow="0" w:firstColumn="0" w:lastColumn="0" w:noHBand="0" w:noVBand="0" w:val="0000"/>
       </w:tblPr>
+      <w:tblGrid>
+        <w:gridCol w:w="7920"/>
+      </w:tblGrid>
       <w:tr>
         <w:trPr>
           <w:cantSplit/>
@@ -28108,7 +28126,7 @@
                     <a:graphicData uri="http://schemas.openxmlformats.org/drawingml/2006/picture">
                       <pic:pic>
                         <pic:nvPicPr>
-                          <pic:cNvPr descr="C:\Users\janel\AppData\Local\Programs\Quarto\share\formats\docx\important.png" id="150" name="Picture"/>
+                          <pic:cNvPr descr="C:\Users\Inok\AppData\Local\Programs\Quarto\share\formats\docx\important.png" id="150" name="Picture"/>
                           <pic:cNvPicPr>
                             <a:picLocks noChangeArrowheads="1" noChangeAspect="1"/>
                           </pic:cNvPicPr>
@@ -30725,7 +30743,7 @@
         <w:t xml:space="preserve"> </w:t>
       </w:r>
       <w:r>
-        <w:t xml:space="preserve">This activity serves as the discussion prompt for this unit. Share your response and connect with others in the Learning Community to deepen your understanding.</w:t>
+        <w:t xml:space="preserve">This activity serves as the discussion prompt for this unit. Share your response and connect with others in the Discussion Forum in Moodle to deepen your understanding.</w:t>
       </w:r>
     </w:p>
     <w:p>
@@ -30835,7 +30853,7 @@
         <w:t xml:space="preserve"> </w:t>
       </w:r>
       <w:r>
-        <w:t xml:space="preserve">This activity serves as the discussion prompt for this unit. Share your response and connect with others in the Learning Community to deepen your understanding.</w:t>
+        <w:t xml:space="preserve">This activity serves as the discussion prompt for this unit. Share your response and connect with others in the Discussion Forum in Moodle to deepen your understanding.</w:t>
       </w:r>
     </w:p>
     <w:p>
@@ -30933,7 +30951,7 @@
         <w:t xml:space="preserve"> </w:t>
       </w:r>
       <w:r>
-        <w:t xml:space="preserve">This activity serves as the discussion prompt for this unit. Share your response and connect with others in the Learning Community to deepen your understanding.</w:t>
+        <w:t xml:space="preserve">This activity serves as the discussion prompt for this unit. Share your response and connect with others in the Discussion Forum in Moodle to deepen your understanding.</w:t>
       </w:r>
     </w:p>
     <w:p>
@@ -31049,7 +31067,7 @@
           <w:i/>
           <w:iCs/>
         </w:rPr>
-        <w:t xml:space="preserve">Note: This activity serves as the discussion prompt for this unit. Share your response and connect with others in the Learning Community to deepen your understanding.</w:t>
+        <w:t xml:space="preserve">Note: This activity serves as the discussion prompt for this unit. Share your response and connect with others in the Discussion Forum in Moodle to deepen your understanding.</w:t>
       </w:r>
     </w:p>
     <w:p>
@@ -31275,7 +31293,7 @@
         <w:t xml:space="preserve"> </w:t>
       </w:r>
       <w:r>
-        <w:t xml:space="preserve">This activity serves as the discussion prompt for this unit. Share your response and connect with others in the Learning Community to deepen your understanding.</w:t>
+        <w:t xml:space="preserve">This activity serves as the discussion prompt for this unit. Share your response and connect with others in the Discussion Forum in Moodle to deepen your understanding.</w:t>
       </w:r>
     </w:p>
     <w:p>
@@ -31438,7 +31456,7 @@
         <w:t xml:space="preserve"> </w:t>
       </w:r>
       <w:r>
-        <w:t xml:space="preserve">This activity serves as the discussion prompt for this unit. Share your response and connect with others in the Learning Community to deepen your understanding.</w:t>
+        <w:t xml:space="preserve">This activity serves as the discussion prompt for this unit. Share your response and connect with others in the Discussion Forum in Moodle to deepen your understanding.</w:t>
       </w:r>
     </w:p>
     <w:p>
@@ -31702,7 +31720,7 @@
         <w:t xml:space="preserve"> </w:t>
       </w:r>
       <w:r>
-        <w:t xml:space="preserve">This activity serves as the discussion prompt for this unit. Share your response and connect with others in the Learning Community to deepen your understanding.</w:t>
+        <w:t xml:space="preserve">This activity serves as the discussion prompt for this unit. Share your response and connect with others in the Discussion Forum in Moodle to deepen your understanding.</w:t>
       </w:r>
     </w:p>
     <w:p>
@@ -31970,7 +31988,7 @@
         <w:t xml:space="preserve"> </w:t>
       </w:r>
       <w:r>
-        <w:t xml:space="preserve">This activity serves as the discussion prompt for this unit. Share your response and connect with others in the Learning Community to deepen your understanding.</w:t>
+        <w:t xml:space="preserve">This activity serves as the discussion prompt for this unit. Share your response and connect with others in the Discussion Forum in Moodle to deepen your understanding.</w:t>
       </w:r>
     </w:p>
     <w:p>

</xml_diff>

<commit_message>
Updating U5 as per ID request
</commit_message>
<xml_diff>
--- a/docs/LDRS-664.docx
+++ b/docs/LDRS-664.docx
@@ -23,7 +23,7 @@
         <w:pStyle w:val="Date"/>
       </w:pPr>
       <w:r>
-        <w:t xml:space="preserve">Feb 11, 2026</w:t>
+        <w:t xml:space="preserve">Feb 12, 2026</w:t>
       </w:r>
     </w:p>
     <w:p>
@@ -15397,14 +15397,6 @@
       </w:r>
       <w:r>
         <w:t xml:space="preserve">is built on eight principles, which can inform the way we support learners in an online learning context.</w:t>
-      </w:r>
-    </w:p>
-    <w:p>
-      <w:pPr>
-        <w:pStyle w:val="BodyText"/>
-      </w:pPr>
-      <w:r>
-        <w:t xml:space="preserve">These include:</w:t>
       </w:r>
     </w:p>
     <w:p>

</xml_diff>

<commit_message>
Updating as per ID review #24
</commit_message>
<xml_diff>
--- a/docs/LDRS-664.docx
+++ b/docs/LDRS-664.docx
@@ -23,7 +23,7 @@
         <w:pStyle w:val="Date"/>
       </w:pPr>
       <w:r>
-        <w:t xml:space="preserve">Feb 12, 2026</w:t>
+        <w:t xml:space="preserve">Feb 18, 2026</w:t>
       </w:r>
     </w:p>
     <w:p>
@@ -476,7 +476,7 @@
         </w:numPr>
       </w:pPr>
       <w:r>
-        <w:t xml:space="preserve">Identity and Integrity in teaching, facilitating, or leadership</w:t>
+        <w:t xml:space="preserve">Identity and Integrity in Teaching, Facilitating, or Leadership</w:t>
       </w:r>
     </w:p>
     <w:p>
@@ -1333,14 +1333,14 @@
             <w:r>
               <w:drawing>
                 <wp:inline>
-                  <wp:extent cx="2752825" cy="3118585"/>
+                  <wp:extent cx="5334000" cy="6045200"/>
                   <wp:effectExtent b="0" l="0" r="0" t="0"/>
                   <wp:docPr descr="" title="" id="23" name="Picture"/>
                   <a:graphic>
                     <a:graphicData uri="http://schemas.openxmlformats.org/drawingml/2006/picture">
                       <pic:pic>
                         <pic:nvPicPr>
-                          <pic:cNvPr descr="assets/u1/image1.png" id="24" name="Picture"/>
+                          <pic:cNvPr descr="assets/u1/664-authentic-teachers.jpg" id="24" name="Picture"/>
                           <pic:cNvPicPr>
                             <a:picLocks noChangeArrowheads="1" noChangeAspect="1"/>
                           </pic:cNvPicPr>
@@ -1354,7 +1354,7 @@
                         <pic:spPr bwMode="auto">
                           <a:xfrm>
                             <a:off x="0" y="0"/>
-                            <a:ext cx="2752825" cy="3118585"/>
+                            <a:ext cx="5334000" cy="6045200"/>
                           </a:xfrm>
                           <a:prstGeom prst="rect">
                             <a:avLst/>
@@ -3000,10 +3000,6 @@
         <w:pStyle w:val="BodyText"/>
       </w:pPr>
       <w:r>
-        <w:rPr>
-          <w:b/>
-          <w:bCs/>
-        </w:rPr>
         <w:t xml:space="preserve">Unit 2 focuses on two guiding questions:</w:t>
       </w:r>
     </w:p>
@@ -9808,12 +9804,12 @@
       </w:pPr>
       <w:r>
         <w:rPr>
-          <w:color w:val="749fa3"/>
+          <w:color w:val="f4a6d2"/>
           <w:sz w:val="24"/>
           <w:szCs w:val="24"/>
           <w:b/>
         </w:rPr>
-        <w:t xml:space="preserve">&lt;Begin dec-image&gt;</w:t>
+        <w:t xml:space="preserve">&lt;Begin fig-image&gt;</w:t>
       </w:r>
     </w:p>
     <w:p>
@@ -9826,14 +9822,14 @@
           <w:szCs w:val="16"/>
           <w:b/>
         </w:rPr>
-        <w:t xml:space="preserve">Alt Text: </w:t>
+        <w:t xml:space="preserve">Figure ID: </w:t>
       </w:r>
       <w:r>
         <w:rPr>
           <w:sz w:val="16"/>
           <w:szCs w:val="16"/>
         </w:rPr>
-        <w:t xml:space="preserve"/>
+        <w:t xml:space="preserve">#fig-u3_1</w:t>
       </w:r>
       <w:r>
         <w:br/>
@@ -9844,14 +9840,14 @@
           <w:szCs w:val="16"/>
           <w:b/>
         </w:rPr>
-        <w:t xml:space="preserve">Has Lightbox: </w:t>
+        <w:t xml:space="preserve">Caption: </w:t>
       </w:r>
       <w:r>
         <w:rPr>
           <w:sz w:val="16"/>
           <w:szCs w:val="16"/>
         </w:rPr>
-        <w:t xml:space="preserve">no</w:t>
+        <w:t xml:space="preserve">Ah, Not to Be Cut Off</w:t>
       </w:r>
       <w:r>
         <w:br/>
@@ -9862,36 +9858,32 @@
           <w:szCs w:val="16"/>
           <w:b/>
         </w:rPr>
-        <w:t xml:space="preserve">Source Text: </w:t>
-      </w:r>
-      <w:r>
-        <w:br/>
+        <w:t xml:space="preserve">Alt Text: </w:t>
       </w:r>
       <w:r>
         <w:rPr>
           <w:sz w:val="16"/>
           <w:szCs w:val="16"/>
-          <w:b/>
-        </w:rPr>
-        <w:t xml:space="preserve">Source URL: </w:t>
+        </w:rPr>
+        <w:t xml:space="preserve">Ah, not to be cut off, not through the slightest partition shut out from the law of the stars. The inner—what is it? if not intensified sky, hurled through with birds and deep with the winds of homecoming - by Rainer Maria</w:t>
+      </w:r>
+      <w:r>
+        <w:br/>
       </w:r>
       <w:r>
         <w:rPr>
           <w:sz w:val="16"/>
           <w:szCs w:val="16"/>
-        </w:rPr>
-        <w:t xml:space="preserve"/>
-      </w:r>
-      <w:r>
-        <w:br/>
+          <w:b/>
+        </w:rPr>
+        <w:t xml:space="preserve">Has Lightbox: </w:t>
       </w:r>
       <w:r>
         <w:rPr>
           <w:sz w:val="16"/>
           <w:szCs w:val="16"/>
-          <w:b/>
-        </w:rPr>
-        <w:t xml:space="preserve">Author: </w:t>
+        </w:rPr>
+        <w:t xml:space="preserve">no</w:t>
       </w:r>
       <w:r>
         <w:br/>
@@ -9902,25 +9894,25 @@
           <w:szCs w:val="16"/>
           <w:b/>
         </w:rPr>
-        <w:t xml:space="preserve">Author URL: </w:t>
+        <w:t xml:space="preserve">Source Text: </w:t>
+      </w:r>
+      <w:r>
+        <w:br/>
       </w:r>
       <w:r>
         <w:rPr>
           <w:sz w:val="16"/>
           <w:szCs w:val="16"/>
-        </w:rPr>
-        <w:t xml:space="preserve"/>
-      </w:r>
-      <w:r>
-        <w:br/>
+          <w:b/>
+        </w:rPr>
+        <w:t xml:space="preserve">Source URL: </w:t>
       </w:r>
       <w:r>
         <w:rPr>
           <w:sz w:val="16"/>
           <w:szCs w:val="16"/>
-          <w:b/>
-        </w:rPr>
-        <w:t xml:space="preserve">Copyright: </w:t>
+        </w:rPr>
+        <w:t xml:space="preserve"/>
       </w:r>
       <w:r>
         <w:br/>
@@ -9931,7 +9923,7 @@
           <w:szCs w:val="16"/>
           <w:b/>
         </w:rPr>
-        <w:t xml:space="preserve">License Text: </w:t>
+        <w:t xml:space="preserve">Author: </w:t>
       </w:r>
       <w:r>
         <w:br/>
@@ -9942,7 +9934,7 @@
           <w:szCs w:val="16"/>
           <w:b/>
         </w:rPr>
-        <w:t xml:space="preserve">License URL: </w:t>
+        <w:t xml:space="preserve">Author URL: </w:t>
       </w:r>
       <w:r>
         <w:rPr>
@@ -9951,66 +9943,125 @@
         </w:rPr>
         <w:t xml:space="preserve"/>
       </w:r>
-    </w:p>
-    <w:p>
-      <w:pPr>
-        <w:pStyle w:val="BodyText"/>
-      </w:pPr>
-      <w:r>
-        <w:drawing>
-          <wp:inline>
-            <wp:extent cx="5334000" cy="3000375"/>
-            <wp:effectExtent b="0" l="0" r="0" t="0"/>
-            <wp:docPr descr="" title="" id="55" name="Picture"/>
-            <a:graphic>
-              <a:graphicData uri="http://schemas.openxmlformats.org/drawingml/2006/picture">
-                <pic:pic>
-                  <pic:nvPicPr>
-                    <pic:cNvPr descr="assets/u3/image1.png" id="56" name="Picture"/>
-                    <pic:cNvPicPr>
-                      <a:picLocks noChangeArrowheads="1" noChangeAspect="1"/>
-                    </pic:cNvPicPr>
-                  </pic:nvPicPr>
-                  <pic:blipFill>
-                    <a:blip r:embed="rId54"/>
-                    <a:stretch>
-                      <a:fillRect/>
-                    </a:stretch>
-                  </pic:blipFill>
-                  <pic:spPr bwMode="auto">
-                    <a:xfrm>
-                      <a:off x="0" y="0"/>
-                      <a:ext cx="5334000" cy="3000375"/>
-                    </a:xfrm>
-                    <a:prstGeom prst="rect">
-                      <a:avLst/>
-                    </a:prstGeom>
-                    <a:noFill/>
-                    <a:ln w="9525">
-                      <a:noFill/>
-                      <a:headEnd/>
-                      <a:tailEnd/>
-                    </a:ln>
-                  </pic:spPr>
-                </pic:pic>
-              </a:graphicData>
-            </a:graphic>
-          </wp:inline>
-        </w:drawing>
-      </w:r>
-    </w:p>
-    <w:p>
-      <w:pPr>
-        <w:pStyle w:val="BodyText"/>
-      </w:pPr>
-      <w:r>
-        <w:rPr>
-          <w:color w:val="749fa3"/>
+      <w:r>
+        <w:br/>
+      </w:r>
+      <w:r>
+        <w:rPr>
+          <w:sz w:val="16"/>
+          <w:szCs w:val="16"/>
+          <w:b/>
+        </w:rPr>
+        <w:t xml:space="preserve">Copyright: </w:t>
+      </w:r>
+      <w:r>
+        <w:br/>
+      </w:r>
+      <w:r>
+        <w:rPr>
+          <w:sz w:val="16"/>
+          <w:szCs w:val="16"/>
+          <w:b/>
+        </w:rPr>
+        <w:t xml:space="preserve">License Text: </w:t>
+      </w:r>
+      <w:r>
+        <w:br/>
+      </w:r>
+      <w:r>
+        <w:rPr>
+          <w:sz w:val="16"/>
+          <w:szCs w:val="16"/>
+          <w:b/>
+        </w:rPr>
+        <w:t xml:space="preserve">License URL: </w:t>
+      </w:r>
+      <w:r>
+        <w:rPr>
+          <w:sz w:val="16"/>
+          <w:szCs w:val="16"/>
+        </w:rPr>
+        <w:t xml:space="preserve"/>
+      </w:r>
+    </w:p>
+    <w:tbl>
+      <w:tblPr>
+        <w:tblStyle w:val="Table"/>
+        <w:tblW w:type="pct" w:w="5000"/>
+        <w:tblLayout w:type="fixed"/>
+        <w:tblLook w:firstRow="0" w:lastRow="0" w:firstColumn="0" w:lastColumn="0" w:noHBand="0" w:noVBand="0" w:val="0000"/>
+      </w:tblPr>
+      <w:tblGrid>
+        <w:gridCol w:w="7920"/>
+      </w:tblGrid>
+      <w:tr>
+        <w:tc>
+          <w:tcPr/>
+          <w:p>
+            <w:pPr>
+              <w:jc w:val="center"/>
+            </w:pPr>
+            <w:pPr>
+              <w:jc w:val="left"/>
+            </w:pPr>
+            <w:r>
+              <w:drawing>
+                <wp:inline>
+                  <wp:extent cx="5334000" cy="3000375"/>
+                  <wp:effectExtent b="0" l="0" r="0" t="0"/>
+                  <wp:docPr descr="" title="" id="55" name="Picture"/>
+                  <a:graphic>
+                    <a:graphicData uri="http://schemas.openxmlformats.org/drawingml/2006/picture">
+                      <pic:pic>
+                        <pic:nvPicPr>
+                          <pic:cNvPr descr="assets/u3/image1.png" id="56" name="Picture"/>
+                          <pic:cNvPicPr>
+                            <a:picLocks noChangeArrowheads="1" noChangeAspect="1"/>
+                          </pic:cNvPicPr>
+                        </pic:nvPicPr>
+                        <pic:blipFill>
+                          <a:blip r:embed="rId54"/>
+                          <a:stretch>
+                            <a:fillRect/>
+                          </a:stretch>
+                        </pic:blipFill>
+                        <pic:spPr bwMode="auto">
+                          <a:xfrm>
+                            <a:off x="0" y="0"/>
+                            <a:ext cx="5334000" cy="3000375"/>
+                          </a:xfrm>
+                          <a:prstGeom prst="rect">
+                            <a:avLst/>
+                          </a:prstGeom>
+                          <a:noFill/>
+                          <a:ln w="9525">
+                            <a:noFill/>
+                            <a:headEnd/>
+                            <a:tailEnd/>
+                          </a:ln>
+                        </pic:spPr>
+                      </pic:pic>
+                    </a:graphicData>
+                  </a:graphic>
+                </wp:inline>
+              </w:drawing>
+            </w:r>
+          </w:p>
+        </w:tc>
+      </w:tr>
+    </w:tbl>
+    <w:p>
+      <w:pPr>
+        <w:pStyle w:val="BodyText"/>
+      </w:pPr>
+      <w:r>
+        <w:rPr>
+          <w:color w:val="f4a6d2"/>
           <w:sz w:val="24"/>
           <w:szCs w:val="24"/>
           <w:b/>
         </w:rPr>
-        <w:t xml:space="preserve">&lt;End dec-image&gt;</w:t>
+        <w:t xml:space="preserve">&lt;End fig-image&gt;</w:t>
       </w:r>
     </w:p>
     <w:p>
@@ -27129,7 +27180,7 @@
           <w:sz w:val="16"/>
           <w:szCs w:val="16"/>
         </w:rPr>
-        <w:t xml:space="preserve">A graphic titled 'Formula for a Student Learning Outcome' presents a three-part equation for writing an effective learning outcome, as defined by Penfold Navarro, C. [-@penfoldnavarroFormulaStudentLearning2016]. The formula consists of 'Students will be able to' plus an 'Action Verb (Bloom's Word)' and 'What they will be able to do'</w:t>
+        <w:t xml:space="preserve">A graphic titled 'Formula for a Student Learning Outcome' presents a three-part equation for writing an effective learning outcome, as defined by Penfold Navarro, C. The formula consists of 'Students will be able to' plus an 'Action Verb (Bloom's Word)' and 'What they will be able to do'</w:t>
       </w:r>
       <w:r>
         <w:br/>
@@ -27337,8 +27388,18 @@
       <w:r>
         <w:t xml:space="preserve"> </w:t>
       </w:r>
-      <w:r>
-        <w:t xml:space="preserve">Credited by R. Kang and TWU. Licensed under</w:t>
+      <w:hyperlink r:id="rId137">
+        <w:r>
+          <w:rPr>
+            <w:rStyle w:val="Hyperlink"/>
+            <w:i/>
+            <w:iCs/>
+          </w:rPr>
+          <w:t xml:space="preserve">Formula for a Student Learning Outcome (PDF)</w:t>
+        </w:r>
+      </w:hyperlink>
+      <w:r>
+        <w:t xml:space="preserve">, Credited by R. Kang and TWU. Licensed under</w:t>
       </w:r>
       <w:r>
         <w:t xml:space="preserve"> </w:t>
@@ -27663,7 +27724,7 @@
       <w:r>
         <w:t xml:space="preserve"> </w:t>
       </w:r>
-      <w:hyperlink r:id="rId137">
+      <w:hyperlink r:id="rId138">
         <w:r>
           <w:rPr>
             <w:rStyle w:val="Hyperlink"/>
@@ -27687,7 +27748,7 @@
       <w:pPr>
         <w:pStyle w:val="BodyText"/>
       </w:pPr>
-      <w:hyperlink r:id="rId138">
+      <w:hyperlink r:id="rId139">
         <w:r>
           <w:rPr>
             <w:rStyle w:val="Hyperlink"/>
@@ -27706,7 +27767,7 @@
       <w:r>
         <w:t xml:space="preserve"> </w:t>
       </w:r>
-      <w:hyperlink r:id="rId139">
+      <w:hyperlink r:id="rId140">
         <w:r>
           <w:rPr>
             <w:rStyle w:val="Hyperlink"/>
@@ -27760,7 +27821,7 @@
       <w:r>
         <w:t xml:space="preserve"> </w:t>
       </w:r>
-      <w:hyperlink r:id="rId140">
+      <w:hyperlink r:id="rId141">
         <w:r>
           <w:rPr>
             <w:rStyle w:val="Hyperlink"/>
@@ -27800,7 +27861,7 @@
       <w:r>
         <w:t xml:space="preserve"> </w:t>
       </w:r>
-      <w:hyperlink r:id="rId141">
+      <w:hyperlink r:id="rId142">
         <w:r>
           <w:rPr>
             <w:rStyle w:val="Hyperlink"/>
@@ -27847,7 +27908,7 @@
       <w:r>
         <w:t xml:space="preserve"> </w:t>
       </w:r>
-      <w:hyperlink r:id="rId142">
+      <w:hyperlink r:id="rId143">
         <w:r>
           <w:rPr>
             <w:rStyle w:val="Hyperlink"/>
@@ -27884,7 +27945,7 @@
       <w:r>
         <w:t xml:space="preserve"> </w:t>
       </w:r>
-      <w:hyperlink r:id="rId143">
+      <w:hyperlink r:id="rId144">
         <w:r>
           <w:rPr>
             <w:rStyle w:val="Hyperlink"/>
@@ -27905,7 +27966,7 @@
       <w:pPr>
         <w:pStyle w:val="FirstParagraph"/>
       </w:pPr>
-      <w:hyperlink r:id="rId144">
+      <w:hyperlink r:id="rId145">
         <w:r>
           <w:rPr>
             <w:rStyle w:val="Hyperlink"/>
@@ -27954,12 +28015,12 @@
                 <wp:inline>
                   <wp:extent cx="152400" cy="152400"/>
                   <wp:effectExtent b="0" l="0" r="0" t="0"/>
-                  <wp:docPr descr="" title="" id="145" name="Picture"/>
+                  <wp:docPr descr="" title="" id="146" name="Picture"/>
                   <a:graphic>
                     <a:graphicData uri="http://schemas.openxmlformats.org/drawingml/2006/picture">
                       <pic:pic>
                         <pic:nvPicPr>
-                          <pic:cNvPr descr="C:\Users\Inok\AppData\Local\Programs\Quarto\share\formats\docx\important.png" id="146" name="Picture"/>
+                          <pic:cNvPr descr="C:\Users\Inok\AppData\Local\Programs\Quarto\share\formats\docx\important.png" id="147" name="Picture"/>
                           <pic:cNvPicPr>
                             <a:picLocks noChangeArrowheads="1" noChangeAspect="1"/>
                           </pic:cNvPicPr>
@@ -28043,7 +28104,7 @@
       <w:r>
         <w:t xml:space="preserve"> </w:t>
       </w:r>
-      <w:hyperlink r:id="rId147">
+      <w:hyperlink r:id="rId148">
         <w:r>
           <w:rPr>
             <w:rStyle w:val="Hyperlink"/>
@@ -28064,7 +28125,7 @@
       <w:pPr>
         <w:pStyle w:val="FirstParagraph"/>
       </w:pPr>
-      <w:hyperlink r:id="rId148">
+      <w:hyperlink r:id="rId149">
         <w:r>
           <w:rPr>
             <w:rStyle w:val="Hyperlink"/>
@@ -28113,12 +28174,12 @@
                 <wp:inline>
                   <wp:extent cx="152400" cy="152400"/>
                   <wp:effectExtent b="0" l="0" r="0" t="0"/>
-                  <wp:docPr descr="" title="" id="149" name="Picture"/>
+                  <wp:docPr descr="" title="" id="150" name="Picture"/>
                   <a:graphic>
                     <a:graphicData uri="http://schemas.openxmlformats.org/drawingml/2006/picture">
                       <pic:pic>
                         <pic:nvPicPr>
-                          <pic:cNvPr descr="C:\Users\Inok\AppData\Local\Programs\Quarto\share\formats\docx\important.png" id="150" name="Picture"/>
+                          <pic:cNvPr descr="C:\Users\Inok\AppData\Local\Programs\Quarto\share\formats\docx\important.png" id="151" name="Picture"/>
                           <pic:cNvPicPr>
                             <a:picLocks noChangeArrowheads="1" noChangeAspect="1"/>
                           </pic:cNvPicPr>
@@ -28546,7 +28607,7 @@
       <w:r>
         <w:t xml:space="preserve"> </w:t>
       </w:r>
-      <w:hyperlink r:id="rId151">
+      <w:hyperlink r:id="rId152">
         <w:r>
           <w:rPr>
             <w:rStyle w:val="Hyperlink"/>
@@ -28637,7 +28698,7 @@
       <w:r>
         <w:t xml:space="preserve"> </w:t>
       </w:r>
-      <w:hyperlink r:id="rId152">
+      <w:hyperlink r:id="rId153">
         <w:r>
           <w:rPr>
             <w:rStyle w:val="Hyperlink"/>
@@ -28694,7 +28755,7 @@
       <w:r>
         <w:t xml:space="preserve"> </w:t>
       </w:r>
-      <w:hyperlink r:id="rId153">
+      <w:hyperlink r:id="rId154">
         <w:r>
           <w:rPr>
             <w:rStyle w:val="Hyperlink"/>
@@ -31997,8 +32058,8 @@
         <w:t xml:space="preserve">&lt;End learning-activity&gt;</w:t>
       </w:r>
     </w:p>
-    <w:bookmarkStart w:id="263" w:name="refs"/>
-    <w:bookmarkStart w:id="154" w:name="Xe3426d6ee9427d9d882ca579adbb66a508cc3b1"/>
+    <w:bookmarkStart w:id="264" w:name="refs"/>
+    <w:bookmarkStart w:id="155" w:name="Xe3426d6ee9427d9d882ca579adbb66a508cc3b1"/>
     <w:p>
       <w:pPr>
         <w:pStyle w:val="Bibliography"/>
@@ -32048,8 +32109,8 @@
         <w:t xml:space="preserve">. Dollco Printing.</w:t>
       </w:r>
     </w:p>
-    <w:bookmarkEnd w:id="154"/>
-    <w:bookmarkStart w:id="156" w:name="Xc18815f37f8b07cc849b91b5e1114a566ac3675"/>
+    <w:bookmarkEnd w:id="155"/>
+    <w:bookmarkStart w:id="157" w:name="Xc18815f37f8b07cc849b91b5e1114a566ac3675"/>
     <w:p>
       <w:pPr>
         <w:pStyle w:val="Bibliography"/>
@@ -32086,7 +32147,7 @@
       <w:r>
         <w:t xml:space="preserve"> </w:t>
       </w:r>
-      <w:hyperlink r:id="rId155">
+      <w:hyperlink r:id="rId156">
         <w:r>
           <w:rPr>
             <w:rStyle w:val="Hyperlink"/>
@@ -32095,8 +32156,8 @@
         </w:r>
       </w:hyperlink>
     </w:p>
-    <w:bookmarkEnd w:id="156"/>
-    <w:bookmarkStart w:id="157" w:name="ref-angelouConversationMayaAngelou1973"/>
+    <w:bookmarkEnd w:id="157"/>
+    <w:bookmarkStart w:id="158" w:name="ref-angelouConversationMayaAngelou1973"/>
     <w:p>
       <w:pPr>
         <w:pStyle w:val="Bibliography"/>
@@ -32163,8 +32224,8 @@
         <w:t xml:space="preserve">[Video]. Billmoyers.com.</w:t>
       </w:r>
     </w:p>
-    <w:bookmarkEnd w:id="157"/>
-    <w:bookmarkStart w:id="158" w:name="ref-athaLeadershipMAEducational2017"/>
+    <w:bookmarkEnd w:id="158"/>
+    <w:bookmarkStart w:id="159" w:name="ref-athaLeadershipMAEducational2017"/>
     <w:p>
       <w:pPr>
         <w:pStyle w:val="Bibliography"/>
@@ -32217,8 +32278,8 @@
         <w:t xml:space="preserve">[Unpublished Manuscript]. Trinity Western University.</w:t>
       </w:r>
     </w:p>
-    <w:bookmarkEnd w:id="158"/>
-    <w:bookmarkStart w:id="159" w:name="ref-athabascauniversityCoIFramework"/>
+    <w:bookmarkEnd w:id="159"/>
+    <w:bookmarkStart w:id="160" w:name="ref-athabascauniversityCoIFramework"/>
     <w:p>
       <w:pPr>
         <w:pStyle w:val="Bibliography"/>
@@ -32254,8 +32315,8 @@
         <w:t xml:space="preserve">.</w:t>
       </w:r>
     </w:p>
-    <w:bookmarkEnd w:id="159"/>
-    <w:bookmarkStart w:id="160" w:name="ref-bareillesBraveOfficialVideo2013"/>
+    <w:bookmarkEnd w:id="160"/>
+    <w:bookmarkStart w:id="161" w:name="ref-bareillesBraveOfficialVideo2013"/>
     <w:p>
       <w:pPr>
         <w:pStyle w:val="Bibliography"/>
@@ -32294,8 +32355,8 @@
         <w:t xml:space="preserve">[Video]. YouTube.</w:t>
       </w:r>
     </w:p>
-    <w:bookmarkEnd w:id="160"/>
-    <w:bookmarkStart w:id="162" w:name="ref-barrTeachingLearningNew1995"/>
+    <w:bookmarkEnd w:id="161"/>
+    <w:bookmarkStart w:id="163" w:name="ref-barrTeachingLearningNew1995"/>
     <w:p>
       <w:pPr>
         <w:pStyle w:val="Bibliography"/>
@@ -32344,7 +32405,7 @@
       <w:r>
         <w:t xml:space="preserve"> </w:t>
       </w:r>
-      <w:hyperlink r:id="rId161">
+      <w:hyperlink r:id="rId162">
         <w:r>
           <w:rPr>
             <w:rStyle w:val="Hyperlink"/>
@@ -32353,8 +32414,8 @@
         </w:r>
       </w:hyperlink>
     </w:p>
-    <w:bookmarkEnd w:id="162"/>
-    <w:bookmarkStart w:id="163" w:name="ref-bellPsalm92Fresh2015"/>
+    <w:bookmarkEnd w:id="163"/>
+    <w:bookmarkStart w:id="164" w:name="ref-bellPsalm92Fresh2015"/>
     <w:p>
       <w:pPr>
         <w:pStyle w:val="Bibliography"/>
@@ -32407,8 +32468,8 @@
         <w:t xml:space="preserve">[Video]. YouTube.</w:t>
       </w:r>
     </w:p>
-    <w:bookmarkEnd w:id="163"/>
-    <w:bookmarkStart w:id="164" w:name="ref-botelhoWhatSetsSuccessful2017"/>
+    <w:bookmarkEnd w:id="164"/>
+    <w:bookmarkStart w:id="165" w:name="ref-botelhoWhatSetsSuccessful2017"/>
     <w:p>
       <w:pPr>
         <w:pStyle w:val="Bibliography"/>
@@ -32442,8 +32503,8 @@
         <w:t xml:space="preserve">.</w:t>
       </w:r>
     </w:p>
-    <w:bookmarkEnd w:id="164"/>
-    <w:bookmarkStart w:id="165" w:name="ref-brookfieldDiscussionBook502016"/>
+    <w:bookmarkEnd w:id="165"/>
+    <w:bookmarkStart w:id="166" w:name="ref-brookfieldDiscussionBook502016"/>
     <w:p>
       <w:pPr>
         <w:pStyle w:val="Bibliography"/>
@@ -32465,8 +32526,8 @@
         <w:t xml:space="preserve">. Jossey-Bass.</w:t>
       </w:r>
     </w:p>
-    <w:bookmarkEnd w:id="165"/>
-    <w:bookmarkStart w:id="166" w:name="ref-browerWhatLearningCommunity1998"/>
+    <w:bookmarkEnd w:id="166"/>
+    <w:bookmarkStart w:id="167" w:name="ref-browerWhatLearningCommunity1998"/>
     <w:p>
       <w:pPr>
         <w:pStyle w:val="Bibliography"/>
@@ -32513,8 +32574,8 @@
         <w:t xml:space="preserve">(5), 15–22.</w:t>
       </w:r>
     </w:p>
-    <w:bookmarkEnd w:id="166"/>
-    <w:bookmarkStart w:id="167" w:name="ref-brownPowerVulnerability2011"/>
+    <w:bookmarkEnd w:id="167"/>
+    <w:bookmarkStart w:id="168" w:name="ref-brownPowerVulnerability2011"/>
     <w:p>
       <w:pPr>
         <w:pStyle w:val="Bibliography"/>
@@ -32539,8 +32600,8 @@
         <w:t xml:space="preserve">[Video]. YouTube.</w:t>
       </w:r>
     </w:p>
-    <w:bookmarkEnd w:id="167"/>
-    <w:bookmarkStart w:id="168" w:name="ref-brownBravingWildernessQuest2017"/>
+    <w:bookmarkEnd w:id="168"/>
+    <w:bookmarkStart w:id="169" w:name="ref-brownBravingWildernessQuest2017"/>
     <w:p>
       <w:pPr>
         <w:pStyle w:val="Bibliography"/>
@@ -32590,8 +32651,8 @@
         <w:t xml:space="preserve">. Random House.</w:t>
       </w:r>
     </w:p>
-    <w:bookmarkEnd w:id="168"/>
-    <w:bookmarkStart w:id="169" w:name="ref-cahalanCallingTodaysWorld2016"/>
+    <w:bookmarkEnd w:id="169"/>
+    <w:bookmarkStart w:id="170" w:name="ref-cahalanCallingTodaysWorld2016"/>
     <w:p>
       <w:pPr>
         <w:pStyle w:val="Bibliography"/>
@@ -32613,8 +32674,8 @@
         <w:t xml:space="preserve">.</w:t>
       </w:r>
     </w:p>
-    <w:bookmarkEnd w:id="169"/>
-    <w:bookmarkStart w:id="170" w:name="ref-castellonCreatingAuthenticLearning"/>
+    <w:bookmarkEnd w:id="170"/>
+    <w:bookmarkStart w:id="171" w:name="ref-castellonCreatingAuthenticLearning"/>
     <w:p>
       <w:pPr>
         <w:pStyle w:val="Bibliography"/>
@@ -32667,8 +32728,8 @@
         <w:t xml:space="preserve">[Moodle Course]. Moodle.</w:t>
       </w:r>
     </w:p>
-    <w:bookmarkEnd w:id="170"/>
-    <w:bookmarkStart w:id="171" w:name="Xa3c98eee89933e3c2e2dcb917c586a3e1fbcf3d"/>
+    <w:bookmarkEnd w:id="171"/>
+    <w:bookmarkStart w:id="172" w:name="Xa3c98eee89933e3c2e2dcb917c586a3e1fbcf3d"/>
     <w:p>
       <w:pPr>
         <w:pStyle w:val="Bibliography"/>
@@ -32690,8 +32751,8 @@
         <w:t xml:space="preserve">. University of Toronto.</w:t>
       </w:r>
     </w:p>
-    <w:bookmarkEnd w:id="171"/>
-    <w:bookmarkStart w:id="172" w:name="ref-clanceImpostorPhenomenonWhen1985"/>
+    <w:bookmarkEnd w:id="172"/>
+    <w:bookmarkStart w:id="173" w:name="ref-clanceImpostorPhenomenonWhen1985"/>
     <w:p>
       <w:pPr>
         <w:pStyle w:val="Bibliography"/>
@@ -32741,8 +32802,8 @@
         <w:t xml:space="preserve">. Bantam.</w:t>
       </w:r>
     </w:p>
-    <w:bookmarkEnd w:id="172"/>
-    <w:bookmarkStart w:id="173" w:name="Xea9391c2602b9a49f6e2d0283e334e377b7cea7"/>
+    <w:bookmarkEnd w:id="173"/>
+    <w:bookmarkStart w:id="174" w:name="Xea9391c2602b9a49f6e2d0283e334e377b7cea7"/>
     <w:p>
       <w:pPr>
         <w:pStyle w:val="Bibliography"/>
@@ -32764,8 +32825,8 @@
         <w:t xml:space="preserve">.</w:t>
       </w:r>
     </w:p>
-    <w:bookmarkEnd w:id="173"/>
-    <w:bookmarkStart w:id="174" w:name="Xdb850df578da71959acb93fd3b24d656b10a18f"/>
+    <w:bookmarkEnd w:id="174"/>
+    <w:bookmarkStart w:id="175" w:name="Xdb850df578da71959acb93fd3b24d656b10a18f"/>
     <w:p>
       <w:pPr>
         <w:pStyle w:val="Bibliography"/>
@@ -32787,8 +32848,8 @@
         <w:t xml:space="preserve">.</w:t>
       </w:r>
     </w:p>
-    <w:bookmarkEnd w:id="174"/>
-    <w:bookmarkStart w:id="175" w:name="ref-cullPullingTogetherGuide2018"/>
+    <w:bookmarkEnd w:id="175"/>
+    <w:bookmarkStart w:id="176" w:name="ref-cullPullingTogetherGuide2018"/>
     <w:p>
       <w:pPr>
         <w:pStyle w:val="Bibliography"/>
@@ -32838,8 +32899,8 @@
         <w:t xml:space="preserve">. BCcampus.</w:t>
       </w:r>
     </w:p>
-    <w:bookmarkEnd w:id="175"/>
-    <w:bookmarkStart w:id="176" w:name="ref-darbySmallTeachingOnline2019"/>
+    <w:bookmarkEnd w:id="176"/>
+    <w:bookmarkStart w:id="177" w:name="ref-darbySmallTeachingOnline2019"/>
     <w:p>
       <w:pPr>
         <w:pStyle w:val="Bibliography"/>
@@ -32889,8 +32950,8 @@
         <w:t xml:space="preserve">. Jossey-Bass.</w:t>
       </w:r>
     </w:p>
-    <w:bookmarkEnd w:id="176"/>
-    <w:bookmarkStart w:id="177" w:name="X3e4fc6113ae85a42ebffb37bc3fa4b6071b8e56"/>
+    <w:bookmarkEnd w:id="177"/>
+    <w:bookmarkStart w:id="178" w:name="X3e4fc6113ae85a42ebffb37bc3fa4b6071b8e56"/>
     <w:p>
       <w:pPr>
         <w:pStyle w:val="Bibliography"/>
@@ -32940,8 +33001,8 @@
         <w:t xml:space="preserve">. Corwin Press Inc.</w:t>
       </w:r>
     </w:p>
-    <w:bookmarkEnd w:id="177"/>
-    <w:bookmarkStart w:id="179" w:name="ref-fenwickWorkplaceLearningAdult2010"/>
+    <w:bookmarkEnd w:id="178"/>
+    <w:bookmarkStart w:id="180" w:name="ref-fenwickWorkplaceLearningAdult2010"/>
     <w:p>
       <w:pPr>
         <w:pStyle w:val="Bibliography"/>
@@ -33002,7 +33063,7 @@
       <w:r>
         <w:t xml:space="preserve"> </w:t>
       </w:r>
-      <w:hyperlink r:id="rId178">
+      <w:hyperlink r:id="rId179">
         <w:r>
           <w:rPr>
             <w:rStyle w:val="Hyperlink"/>
@@ -33011,8 +33072,8 @@
         </w:r>
       </w:hyperlink>
     </w:p>
-    <w:bookmarkEnd w:id="179"/>
-    <w:bookmarkStart w:id="180" w:name="ref-foodforthoughtBloomsTaxonomyLearning"/>
+    <w:bookmarkEnd w:id="180"/>
+    <w:bookmarkStart w:id="181" w:name="ref-foodforthoughtBloomsTaxonomyLearning"/>
     <w:p>
       <w:pPr>
         <w:pStyle w:val="Bibliography"/>
@@ -33062,8 +33123,8 @@
         <w:t xml:space="preserve">.</w:t>
       </w:r>
     </w:p>
-    <w:bookmarkEnd w:id="180"/>
-    <w:bookmarkStart w:id="181" w:name="X2ff3d0158c6587736c67d835838065c091920f1"/>
+    <w:bookmarkEnd w:id="181"/>
+    <w:bookmarkStart w:id="182" w:name="X2ff3d0158c6587736c67d835838065c091920f1"/>
     <w:p>
       <w:pPr>
         <w:pStyle w:val="Bibliography"/>
@@ -33085,8 +33146,8 @@
         <w:t xml:space="preserve">. https://www.criticalthinking.org/pages/valuable-intellectual-traits/528.</w:t>
       </w:r>
     </w:p>
-    <w:bookmarkEnd w:id="181"/>
-    <w:bookmarkStart w:id="183" w:name="ref-gardnerCanYouSee2005"/>
+    <w:bookmarkEnd w:id="182"/>
+    <w:bookmarkStart w:id="184" w:name="ref-gardnerCanYouSee2005"/>
     <w:p>
       <w:pPr>
         <w:pStyle w:val="Bibliography"/>
@@ -33150,7 +33211,7 @@
       <w:r>
         <w:t xml:space="preserve"> </w:t>
       </w:r>
-      <w:hyperlink r:id="rId182">
+      <w:hyperlink r:id="rId183">
         <w:r>
           <w:rPr>
             <w:rStyle w:val="Hyperlink"/>
@@ -33159,8 +33220,8 @@
         </w:r>
       </w:hyperlink>
     </w:p>
-    <w:bookmarkEnd w:id="183"/>
-    <w:bookmarkStart w:id="184" w:name="ref-garrisonCommunitiesInquiryOnline2009"/>
+    <w:bookmarkEnd w:id="184"/>
+    <w:bookmarkStart w:id="185" w:name="ref-garrisonCommunitiesInquiryOnline2009"/>
     <w:p>
       <w:pPr>
         <w:pStyle w:val="Bibliography"/>
@@ -33185,8 +33246,8 @@
         <w:t xml:space="preserve">(2nd ed.). IGI Global.</w:t>
       </w:r>
     </w:p>
-    <w:bookmarkEnd w:id="184"/>
-    <w:bookmarkStart w:id="185" w:name="ref-garrisonElearning21stCentury2003"/>
+    <w:bookmarkEnd w:id="185"/>
+    <w:bookmarkStart w:id="186" w:name="ref-garrisonElearning21stCentury2003"/>
     <w:p>
       <w:pPr>
         <w:pStyle w:val="Bibliography"/>
@@ -33239,8 +33300,8 @@
         <w:t xml:space="preserve">(1st ed.). Routledge.</w:t>
       </w:r>
     </w:p>
-    <w:bookmarkEnd w:id="185"/>
-    <w:bookmarkStart w:id="187" w:name="Xa5ba2f6c3910ea66aeee78c53b2c8be6085d675"/>
+    <w:bookmarkEnd w:id="186"/>
+    <w:bookmarkStart w:id="188" w:name="Xa5ba2f6c3910ea66aeee78c53b2c8be6085d675"/>
     <w:p>
       <w:pPr>
         <w:pStyle w:val="Bibliography"/>
@@ -33286,7 +33347,7 @@
       <w:r>
         <w:t xml:space="preserve"> </w:t>
       </w:r>
-      <w:hyperlink r:id="rId186">
+      <w:hyperlink r:id="rId187">
         <w:r>
           <w:rPr>
             <w:rStyle w:val="Hyperlink"/>
@@ -33295,8 +33356,8 @@
         </w:r>
       </w:hyperlink>
     </w:p>
-    <w:bookmarkEnd w:id="187"/>
-    <w:bookmarkStart w:id="188" w:name="X54af74e87a707dbe2f0d364aa50a8592c14ec80"/>
+    <w:bookmarkEnd w:id="188"/>
+    <w:bookmarkStart w:id="189" w:name="X54af74e87a707dbe2f0d364aa50a8592c14ec80"/>
     <w:p>
       <w:pPr>
         <w:pStyle w:val="Bibliography"/>
@@ -33321,8 +33382,8 @@
         <w:t xml:space="preserve">[Video]. YouTube.</w:t>
       </w:r>
     </w:p>
-    <w:bookmarkEnd w:id="188"/>
-    <w:bookmarkStart w:id="189" w:name="ref-grantHowGiveGet2024"/>
+    <w:bookmarkEnd w:id="189"/>
+    <w:bookmarkStart w:id="190" w:name="ref-grantHowGiveGet2024"/>
     <w:p>
       <w:pPr>
         <w:pStyle w:val="Bibliography"/>
@@ -33347,8 +33408,8 @@
         <w:t xml:space="preserve">[Video]. YouTube.</w:t>
       </w:r>
     </w:p>
-    <w:bookmarkEnd w:id="189"/>
-    <w:bookmarkStart w:id="190" w:name="ref-havelDisturbingPeaceConversation1990"/>
+    <w:bookmarkEnd w:id="190"/>
+    <w:bookmarkStart w:id="191" w:name="ref-havelDisturbingPeaceConversation1990"/>
     <w:p>
       <w:pPr>
         <w:pStyle w:val="Bibliography"/>
@@ -33412,8 +33473,8 @@
         <w:t xml:space="preserve">. Vintage.</w:t>
       </w:r>
     </w:p>
-    <w:bookmarkEnd w:id="190"/>
-    <w:bookmarkStart w:id="191" w:name="X3ba55e1a1013334098d61c2a720348fe2e21c57"/>
+    <w:bookmarkEnd w:id="191"/>
+    <w:bookmarkStart w:id="192" w:name="X3ba55e1a1013334098d61c2a720348fe2e21c57"/>
     <w:p>
       <w:pPr>
         <w:pStyle w:val="Bibliography"/>
@@ -33459,8 +33520,8 @@
         <w:t xml:space="preserve">[Video]. YouTube.</w:t>
       </w:r>
     </w:p>
-    <w:bookmarkEnd w:id="191"/>
-    <w:bookmarkStart w:id="192" w:name="X17e6c11f4d8eb031b5a1d0c1753fe8c2762bccb"/>
+    <w:bookmarkEnd w:id="192"/>
+    <w:bookmarkStart w:id="193" w:name="X17e6c11f4d8eb031b5a1d0c1753fe8c2762bccb"/>
     <w:p>
       <w:pPr>
         <w:pStyle w:val="Bibliography"/>
@@ -33495,8 +33556,8 @@
         <w:t xml:space="preserve">(3), 23–48.</w:t>
       </w:r>
     </w:p>
-    <w:bookmarkEnd w:id="192"/>
-    <w:bookmarkStart w:id="193" w:name="ref-hewlettExecutivePresenceMissing2014"/>
+    <w:bookmarkEnd w:id="193"/>
+    <w:bookmarkStart w:id="194" w:name="ref-hewlettExecutivePresenceMissing2014"/>
     <w:p>
       <w:pPr>
         <w:pStyle w:val="Bibliography"/>
@@ -33549,8 +33610,8 @@
         <w:t xml:space="preserve">(1st ed.). Harper Business.</w:t>
       </w:r>
     </w:p>
-    <w:bookmarkEnd w:id="193"/>
-    <w:bookmarkStart w:id="194" w:name="ref-howtocanvasHowWriteMeasurable2021"/>
+    <w:bookmarkEnd w:id="194"/>
+    <w:bookmarkStart w:id="195" w:name="ref-howtocanvasHowWriteMeasurable2021"/>
     <w:p>
       <w:pPr>
         <w:pStyle w:val="Bibliography"/>
@@ -33575,8 +33636,8 @@
         <w:t xml:space="preserve">[Video]. YouTube.</w:t>
       </w:r>
     </w:p>
-    <w:bookmarkEnd w:id="194"/>
-    <w:bookmarkStart w:id="196" w:name="ref-hoyleHoldingSpecificViews2016"/>
+    <w:bookmarkEnd w:id="195"/>
+    <w:bookmarkStart w:id="197" w:name="ref-hoyleHoldingSpecificViews2016"/>
     <w:p>
       <w:pPr>
         <w:pStyle w:val="Bibliography"/>
@@ -33625,7 +33686,7 @@
       <w:r>
         <w:t xml:space="preserve"> </w:t>
       </w:r>
-      <w:hyperlink r:id="rId195">
+      <w:hyperlink r:id="rId196">
         <w:r>
           <w:rPr>
             <w:rStyle w:val="Hyperlink"/>
@@ -33634,8 +33695,8 @@
         </w:r>
       </w:hyperlink>
     </w:p>
-    <w:bookmarkEnd w:id="196"/>
-    <w:bookmarkStart w:id="198" w:name="ref-ibarraOutsightPrincipal2015"/>
+    <w:bookmarkEnd w:id="197"/>
+    <w:bookmarkStart w:id="199" w:name="ref-ibarraOutsightPrincipal2015"/>
     <w:p>
       <w:pPr>
         <w:pStyle w:val="Bibliography"/>
@@ -33672,7 +33733,7 @@
       <w:r>
         <w:t xml:space="preserve"> </w:t>
       </w:r>
-      <w:hyperlink r:id="rId197">
+      <w:hyperlink r:id="rId198">
         <w:r>
           <w:rPr>
             <w:rStyle w:val="Hyperlink"/>
@@ -33681,8 +33742,8 @@
         </w:r>
       </w:hyperlink>
     </w:p>
-    <w:bookmarkEnd w:id="198"/>
-    <w:bookmarkStart w:id="200" w:name="X25182da9f57585d14113a17b0a5de91cf8baed7"/>
+    <w:bookmarkEnd w:id="199"/>
+    <w:bookmarkStart w:id="201" w:name="X25182da9f57585d14113a17b0a5de91cf8baed7"/>
     <w:p>
       <w:pPr>
         <w:pStyle w:val="Bibliography"/>
@@ -33719,7 +33780,7 @@
       <w:r>
         <w:t xml:space="preserve"> </w:t>
       </w:r>
-      <w:hyperlink r:id="rId199">
+      <w:hyperlink r:id="rId200">
         <w:r>
           <w:rPr>
             <w:rStyle w:val="Hyperlink"/>
@@ -33728,8 +33789,8 @@
         </w:r>
       </w:hyperlink>
     </w:p>
-    <w:bookmarkEnd w:id="200"/>
-    <w:bookmarkStart w:id="201" w:name="X813812c920d139e86b9eb7986996a14356853d2"/>
+    <w:bookmarkEnd w:id="201"/>
+    <w:bookmarkStart w:id="202" w:name="X813812c920d139e86b9eb7986996a14356853d2"/>
     <w:p>
       <w:pPr>
         <w:pStyle w:val="Bibliography"/>
@@ -33748,8 +33809,8 @@
         <w:t xml:space="preserve">What is experiential learning?</w:t>
       </w:r>
     </w:p>
-    <w:bookmarkEnd w:id="201"/>
-    <w:bookmarkStart w:id="203" w:name="ref-ironsEnhancingLearningFormative2022"/>
+    <w:bookmarkEnd w:id="202"/>
+    <w:bookmarkStart w:id="204" w:name="ref-ironsEnhancingLearningFormative2022"/>
     <w:p>
       <w:pPr>
         <w:pStyle w:val="Bibliography"/>
@@ -33776,7 +33837,7 @@
       <w:r>
         <w:t xml:space="preserve"> </w:t>
       </w:r>
-      <w:hyperlink r:id="rId202">
+      <w:hyperlink r:id="rId203">
         <w:r>
           <w:rPr>
             <w:rStyle w:val="Hyperlink"/>
@@ -33785,8 +33846,8 @@
         </w:r>
       </w:hyperlink>
     </w:p>
-    <w:bookmarkEnd w:id="203"/>
-    <w:bookmarkStart w:id="204" w:name="ref-kjadamesIdentityShortFilm2012"/>
+    <w:bookmarkEnd w:id="204"/>
+    <w:bookmarkStart w:id="205" w:name="ref-kjadamesIdentityShortFilm2012"/>
     <w:p>
       <w:pPr>
         <w:pStyle w:val="Bibliography"/>
@@ -33860,8 +33921,8 @@
         <w:t xml:space="preserve">[Video]. YouTube.</w:t>
       </w:r>
     </w:p>
-    <w:bookmarkEnd w:id="204"/>
-    <w:bookmarkStart w:id="205" w:name="ref-knowlesModernPracticeAdult1980"/>
+    <w:bookmarkEnd w:id="205"/>
+    <w:bookmarkStart w:id="206" w:name="ref-knowlesModernPracticeAdult1980"/>
     <w:p>
       <w:pPr>
         <w:pStyle w:val="Bibliography"/>
@@ -33911,8 +33972,8 @@
         <w:t xml:space="preserve">. Prentice Hall/Cambridge.</w:t>
       </w:r>
     </w:p>
-    <w:bookmarkEnd w:id="205"/>
-    <w:bookmarkStart w:id="206" w:name="Xb4ad2fbb05e9a3b3fb5aa35fecf21c98a64d65a"/>
+    <w:bookmarkEnd w:id="206"/>
+    <w:bookmarkStart w:id="207" w:name="Xb4ad2fbb05e9a3b3fb5aa35fecf21c98a64d65a"/>
     <w:p>
       <w:pPr>
         <w:pStyle w:val="Bibliography"/>
@@ -33962,8 +34023,8 @@
         <w:t xml:space="preserve">. Prentice-Hall.</w:t>
       </w:r>
     </w:p>
-    <w:bookmarkEnd w:id="206"/>
-    <w:bookmarkStart w:id="207" w:name="ref-kolbThisExperientialLearning2020"/>
+    <w:bookmarkEnd w:id="207"/>
+    <w:bookmarkStart w:id="208" w:name="ref-kolbThisExperientialLearning2020"/>
     <w:p>
       <w:pPr>
         <w:pStyle w:val="Bibliography"/>
@@ -33988,8 +34049,8 @@
         <w:t xml:space="preserve">[Video]. YouTube.</w:t>
       </w:r>
     </w:p>
-    <w:bookmarkEnd w:id="207"/>
-    <w:bookmarkStart w:id="208" w:name="Xc4cf87d300911d99073dedb9b422654643af78e"/>
+    <w:bookmarkEnd w:id="208"/>
+    <w:bookmarkStart w:id="209" w:name="Xc4cf87d300911d99073dedb9b422654643af78e"/>
     <w:p>
       <w:pPr>
         <w:pStyle w:val="Bibliography"/>
@@ -34014,8 +34075,8 @@
         <w:t xml:space="preserve">[Video]. YouTube.</w:t>
       </w:r>
     </w:p>
-    <w:bookmarkEnd w:id="208"/>
-    <w:bookmarkStart w:id="210" w:name="ref-kwokManagingOnlineSmallgroup2025"/>
+    <w:bookmarkEnd w:id="209"/>
+    <w:bookmarkStart w:id="211" w:name="ref-kwokManagingOnlineSmallgroup2025"/>
     <w:p>
       <w:pPr>
         <w:pStyle w:val="Bibliography"/>
@@ -34064,7 +34125,7 @@
       <w:r>
         <w:t xml:space="preserve"> </w:t>
       </w:r>
-      <w:hyperlink r:id="rId209">
+      <w:hyperlink r:id="rId210">
         <w:r>
           <w:rPr>
             <w:rStyle w:val="Hyperlink"/>
@@ -34073,8 +34134,8 @@
         </w:r>
       </w:hyperlink>
     </w:p>
-    <w:bookmarkEnd w:id="210"/>
-    <w:bookmarkStart w:id="212" w:name="X4b13e3a4700191f62daa3245b1c33671f9afc6f"/>
+    <w:bookmarkEnd w:id="211"/>
+    <w:bookmarkStart w:id="213" w:name="X4b13e3a4700191f62daa3245b1c33671f9afc6f"/>
     <w:p>
       <w:pPr>
         <w:pStyle w:val="Bibliography"/>
@@ -34111,7 +34172,7 @@
       <w:r>
         <w:t xml:space="preserve"> </w:t>
       </w:r>
-      <w:hyperlink r:id="rId211">
+      <w:hyperlink r:id="rId212">
         <w:r>
           <w:rPr>
             <w:rStyle w:val="Hyperlink"/>
@@ -34120,8 +34181,8 @@
         </w:r>
       </w:hyperlink>
     </w:p>
-    <w:bookmarkEnd w:id="212"/>
-    <w:bookmarkStart w:id="213" w:name="X814dedb012b5a562cc88009583c1e5bb9068f72"/>
+    <w:bookmarkEnd w:id="213"/>
+    <w:bookmarkStart w:id="214" w:name="X814dedb012b5a562cc88009583c1e5bb9068f72"/>
     <w:p>
       <w:pPr>
         <w:pStyle w:val="Bibliography"/>
@@ -34157,8 +34218,8 @@
         <w:t xml:space="preserve">.</w:t>
       </w:r>
     </w:p>
-    <w:bookmarkEnd w:id="213"/>
-    <w:bookmarkStart w:id="214" w:name="ref-lincsDifferentiatedInstruction"/>
+    <w:bookmarkEnd w:id="214"/>
+    <w:bookmarkStart w:id="215" w:name="ref-lincsDifferentiatedInstruction"/>
     <w:p>
       <w:pPr>
         <w:pStyle w:val="Bibliography"/>
@@ -34180,8 +34241,8 @@
         <w:t xml:space="preserve">. https://lincs.ed.gov/state-resources/federal-initiatives/teal/guide/differentiatedinstruction.</w:t>
       </w:r>
     </w:p>
-    <w:bookmarkEnd w:id="214"/>
-    <w:bookmarkStart w:id="215" w:name="X707d9e9d9c2c23ac5b4e6e7aaca8da21fa88894"/>
+    <w:bookmarkEnd w:id="215"/>
+    <w:bookmarkStart w:id="216" w:name="X707d9e9d9c2c23ac5b4e6e7aaca8da21fa88894"/>
     <w:p>
       <w:pPr>
         <w:pStyle w:val="Bibliography"/>
@@ -34217,8 +34278,8 @@
         <w:t xml:space="preserve">.</w:t>
       </w:r>
     </w:p>
-    <w:bookmarkEnd w:id="215"/>
-    <w:bookmarkStart w:id="217" w:name="Xb7b1726e1a07c583d426a334ae8e6f8b641b740"/>
+    <w:bookmarkEnd w:id="216"/>
+    <w:bookmarkStart w:id="218" w:name="Xb7b1726e1a07c583d426a334ae8e6f8b641b740"/>
     <w:p>
       <w:pPr>
         <w:pStyle w:val="Bibliography"/>
@@ -34267,7 +34328,7 @@
       <w:r>
         <w:t xml:space="preserve"> </w:t>
       </w:r>
-      <w:hyperlink r:id="rId216">
+      <w:hyperlink r:id="rId217">
         <w:r>
           <w:rPr>
             <w:rStyle w:val="Hyperlink"/>
@@ -34276,8 +34337,8 @@
         </w:r>
       </w:hyperlink>
     </w:p>
-    <w:bookmarkEnd w:id="217"/>
-    <w:bookmarkStart w:id="219" w:name="ref-mollFundsKnowledgeTeaching1992"/>
+    <w:bookmarkEnd w:id="218"/>
+    <w:bookmarkStart w:id="220" w:name="ref-mollFundsKnowledgeTeaching1992"/>
     <w:p>
       <w:pPr>
         <w:pStyle w:val="Bibliography"/>
@@ -34326,7 +34387,7 @@
       <w:r>
         <w:t xml:space="preserve"> </w:t>
       </w:r>
-      <w:hyperlink r:id="rId218">
+      <w:hyperlink r:id="rId219">
         <w:r>
           <w:rPr>
             <w:rStyle w:val="Hyperlink"/>
@@ -34335,8 +34396,8 @@
         </w:r>
       </w:hyperlink>
     </w:p>
-    <w:bookmarkEnd w:id="219"/>
-    <w:bookmarkStart w:id="220" w:name="ref-moore119AppreciativeInquiry2019"/>
+    <w:bookmarkEnd w:id="220"/>
+    <w:bookmarkStart w:id="221" w:name="ref-moore119AppreciativeInquiry2019"/>
     <w:p>
       <w:pPr>
         <w:pStyle w:val="Bibliography"/>
@@ -34358,8 +34419,8 @@
         <w:t xml:space="preserve">. PositivePsychology.com.</w:t>
       </w:r>
     </w:p>
-    <w:bookmarkEnd w:id="220"/>
-    <w:bookmarkStart w:id="221" w:name="X530768adeb20d47c57875b45b535e6d3e9b3921"/>
+    <w:bookmarkEnd w:id="221"/>
+    <w:bookmarkStart w:id="222" w:name="X530768adeb20d47c57875b45b535e6d3e9b3921"/>
     <w:p>
       <w:pPr>
         <w:pStyle w:val="Bibliography"/>
@@ -34381,8 +34442,8 @@
         <w:t xml:space="preserve">. https://www.niu.edu/citl/resources/guides/instructional-guide/reflective-journals-and-learning-logs.shtml.</w:t>
       </w:r>
     </w:p>
-    <w:bookmarkEnd w:id="221"/>
-    <w:bookmarkStart w:id="222" w:name="X7c4bf1e5137651451df52cc752a191c5e3a30d3"/>
+    <w:bookmarkEnd w:id="222"/>
+    <w:bookmarkStart w:id="223" w:name="X7c4bf1e5137651451df52cc752a191c5e3a30d3"/>
     <w:p>
       <w:pPr>
         <w:pStyle w:val="Bibliography"/>
@@ -34435,8 +34496,8 @@
         <w:t xml:space="preserve">(8th ed.). SAGE Publications.</w:t>
       </w:r>
     </w:p>
-    <w:bookmarkEnd w:id="222"/>
-    <w:bookmarkStart w:id="223" w:name="X161a544c9f651fb523113b52eb612f19d1c3e94"/>
+    <w:bookmarkEnd w:id="223"/>
+    <w:bookmarkStart w:id="224" w:name="X161a544c9f651fb523113b52eb612f19d1c3e94"/>
     <w:p>
       <w:pPr>
         <w:pStyle w:val="Bibliography"/>
@@ -34489,8 +34550,8 @@
         <w:t xml:space="preserve">(9th ed.). SAGE.</w:t>
       </w:r>
     </w:p>
-    <w:bookmarkEnd w:id="223"/>
-    <w:bookmarkStart w:id="224" w:name="ref-oconnorMysteryMannersOccasional1969"/>
+    <w:bookmarkEnd w:id="224"/>
+    <w:bookmarkStart w:id="225" w:name="ref-oconnorMysteryMannersOccasional1969"/>
     <w:p>
       <w:pPr>
         <w:pStyle w:val="Bibliography"/>
@@ -34540,8 +34601,8 @@
         <w:t xml:space="preserve">. Farrar, Straus &amp; Giroux.</w:t>
       </w:r>
     </w:p>
-    <w:bookmarkEnd w:id="224"/>
-    <w:bookmarkStart w:id="226" w:name="X2daa73f09416f6150896e37a11f3622f00d567b"/>
+    <w:bookmarkEnd w:id="225"/>
+    <w:bookmarkStart w:id="227" w:name="X2daa73f09416f6150896e37a11f3622f00d567b"/>
     <w:p>
       <w:pPr>
         <w:pStyle w:val="Bibliography"/>
@@ -34578,7 +34639,7 @@
       <w:r>
         <w:t xml:space="preserve"> </w:t>
       </w:r>
-      <w:hyperlink r:id="rId225">
+      <w:hyperlink r:id="rId226">
         <w:r>
           <w:rPr>
             <w:rStyle w:val="Hyperlink"/>
@@ -34587,8 +34648,8 @@
         </w:r>
       </w:hyperlink>
     </w:p>
-    <w:bookmarkEnd w:id="226"/>
-    <w:bookmarkStart w:id="227" w:name="ref-palmerKnowWeAre1993"/>
+    <w:bookmarkEnd w:id="227"/>
+    <w:bookmarkStart w:id="228" w:name="ref-palmerKnowWeAre1993"/>
     <w:p>
       <w:pPr>
         <w:pStyle w:val="Bibliography"/>
@@ -34666,8 +34727,8 @@
         <w:t xml:space="preserve">. HarperOne.</w:t>
       </w:r>
     </w:p>
-    <w:bookmarkEnd w:id="227"/>
-    <w:bookmarkStart w:id="228" w:name="ref-palmerCourageTeachExploring2017"/>
+    <w:bookmarkEnd w:id="228"/>
+    <w:bookmarkStart w:id="229" w:name="ref-palmerCourageTeachExploring2017"/>
     <w:p>
       <w:pPr>
         <w:pStyle w:val="Bibliography"/>
@@ -34720,8 +34781,8 @@
         <w:t xml:space="preserve">(20th anniversary ed.). Jossey-Bass.</w:t>
       </w:r>
     </w:p>
-    <w:bookmarkEnd w:id="228"/>
-    <w:bookmarkStart w:id="229" w:name="Xa7f09c626195c744a78762543639afe954cd83b"/>
+    <w:bookmarkEnd w:id="229"/>
+    <w:bookmarkStart w:id="230" w:name="Xa7f09c626195c744a78762543639afe954cd83b"/>
     <w:p>
       <w:pPr>
         <w:pStyle w:val="Bibliography"/>
@@ -34743,8 +34804,8 @@
         <w:t xml:space="preserve">. Valencia College.</w:t>
       </w:r>
     </w:p>
-    <w:bookmarkEnd w:id="229"/>
-    <w:bookmarkStart w:id="230" w:name="ref-penfoldnavarroDesigningLearning2016"/>
+    <w:bookmarkEnd w:id="230"/>
+    <w:bookmarkStart w:id="231" w:name="ref-penfoldnavarroDesigningLearning2016"/>
     <w:p>
       <w:pPr>
         <w:pStyle w:val="Bibliography"/>
@@ -34766,8 +34827,8 @@
         <w:t xml:space="preserve">. https://far.twu.ca/ldrs/662/u9/topic-1/Designing-Learning-Penfold-Navarro-2016.pdf.</w:t>
       </w:r>
     </w:p>
-    <w:bookmarkEnd w:id="230"/>
-    <w:bookmarkStart w:id="231" w:name="X7b57022e2f0a682f81875894b9d33f2296c0745"/>
+    <w:bookmarkEnd w:id="231"/>
+    <w:bookmarkStart w:id="232" w:name="X7b57022e2f0a682f81875894b9d33f2296c0745"/>
     <w:p>
       <w:pPr>
         <w:pStyle w:val="Bibliography"/>
@@ -34789,8 +34850,8 @@
         <w:t xml:space="preserve">.</w:t>
       </w:r>
     </w:p>
-    <w:bookmarkEnd w:id="231"/>
-    <w:bookmarkStart w:id="232" w:name="X8f007fb5a5601a105a3ce2e4bc9c63a662675c6"/>
+    <w:bookmarkEnd w:id="232"/>
+    <w:bookmarkStart w:id="233" w:name="X8f007fb5a5601a105a3ce2e4bc9c63a662675c6"/>
     <w:p>
       <w:pPr>
         <w:pStyle w:val="Bibliography"/>
@@ -34857,8 +34918,8 @@
         <w:t xml:space="preserve">[Video]. YouTube.</w:t>
       </w:r>
     </w:p>
-    <w:bookmarkEnd w:id="232"/>
-    <w:bookmarkStart w:id="234" w:name="X969528e7077b2121dce4d04de758d70f1dd341f"/>
+    <w:bookmarkEnd w:id="233"/>
+    <w:bookmarkStart w:id="235" w:name="X969528e7077b2121dce4d04de758d70f1dd341f"/>
     <w:p>
       <w:pPr>
         <w:pStyle w:val="Bibliography"/>
@@ -34895,7 +34956,7 @@
       <w:r>
         <w:t xml:space="preserve"> </w:t>
       </w:r>
-      <w:hyperlink r:id="rId233">
+      <w:hyperlink r:id="rId234">
         <w:r>
           <w:rPr>
             <w:rStyle w:val="Hyperlink"/>
@@ -34904,8 +34965,8 @@
         </w:r>
       </w:hyperlink>
     </w:p>
-    <w:bookmarkEnd w:id="234"/>
-    <w:bookmarkStart w:id="235" w:name="X0c05e8bdebcacead79b19a639872e9a8a8a2b33"/>
+    <w:bookmarkEnd w:id="235"/>
+    <w:bookmarkStart w:id="236" w:name="X0c05e8bdebcacead79b19a639872e9a8a8a2b33"/>
     <w:p>
       <w:pPr>
         <w:pStyle w:val="Bibliography"/>
@@ -34955,8 +35016,8 @@
         <w:t xml:space="preserve">. Stylus Publishing, LLC.</w:t>
       </w:r>
     </w:p>
-    <w:bookmarkEnd w:id="235"/>
-    <w:bookmarkStart w:id="236" w:name="ref-rilkeAhNotBe2017"/>
+    <w:bookmarkEnd w:id="236"/>
+    <w:bookmarkStart w:id="237" w:name="ref-rilkeAhNotBe2017"/>
     <w:p>
       <w:pPr>
         <w:pStyle w:val="Bibliography"/>
@@ -34978,8 +35039,8 @@
         <w:t xml:space="preserve">. The Gladdest Thing.</w:t>
       </w:r>
     </w:p>
-    <w:bookmarkEnd w:id="236"/>
-    <w:bookmarkStart w:id="237" w:name="ref-roninTheseAreWorst2023"/>
+    <w:bookmarkEnd w:id="237"/>
+    <w:bookmarkStart w:id="238" w:name="ref-roninTheseAreWorst2023"/>
     <w:p>
       <w:pPr>
         <w:pStyle w:val="Bibliography"/>
@@ -35004,8 +35065,8 @@
         <w:t xml:space="preserve">[Video]. YouTube.</w:t>
       </w:r>
     </w:p>
-    <w:bookmarkEnd w:id="237"/>
-    <w:bookmarkStart w:id="238" w:name="ref-schuylerLeadingSpiritPresence2014"/>
+    <w:bookmarkEnd w:id="238"/>
+    <w:bookmarkStart w:id="239" w:name="ref-schuylerLeadingSpiritPresence2014"/>
     <w:p>
       <w:pPr>
         <w:pStyle w:val="Bibliography"/>
@@ -35055,8 +35116,8 @@
         <w:t xml:space="preserve">. Jossey-Bass.</w:t>
       </w:r>
     </w:p>
-    <w:bookmarkEnd w:id="238"/>
-    <w:bookmarkStart w:id="240" w:name="ref-shuteFocusFormativeFeedback2008"/>
+    <w:bookmarkEnd w:id="239"/>
+    <w:bookmarkStart w:id="241" w:name="ref-shuteFocusFormativeFeedback2008"/>
     <w:p>
       <w:pPr>
         <w:pStyle w:val="Bibliography"/>
@@ -35093,7 +35154,7 @@
       <w:r>
         <w:t xml:space="preserve"> </w:t>
       </w:r>
-      <w:hyperlink r:id="rId239">
+      <w:hyperlink r:id="rId240">
         <w:r>
           <w:rPr>
             <w:rStyle w:val="Hyperlink"/>
@@ -35102,8 +35163,8 @@
         </w:r>
       </w:hyperlink>
     </w:p>
-    <w:bookmarkEnd w:id="240"/>
-    <w:bookmarkStart w:id="241" w:name="ref-silbermanActiveTrainingHandbook2015"/>
+    <w:bookmarkEnd w:id="241"/>
+    <w:bookmarkStart w:id="242" w:name="ref-silbermanActiveTrainingHandbook2015"/>
     <w:p>
       <w:pPr>
         <w:pStyle w:val="Bibliography"/>
@@ -35153,8 +35214,8 @@
         <w:t xml:space="preserve">. Wiley.</w:t>
       </w:r>
     </w:p>
-    <w:bookmarkEnd w:id="241"/>
-    <w:bookmarkStart w:id="242" w:name="Xa1c6b239eebdc3a335a0bd1020633269ffee467"/>
+    <w:bookmarkEnd w:id="242"/>
+    <w:bookmarkStart w:id="243" w:name="Xa1c6b239eebdc3a335a0bd1020633269ffee467"/>
     <w:p>
       <w:pPr>
         <w:pStyle w:val="Bibliography"/>
@@ -35197,8 +35258,8 @@
         <w:t xml:space="preserve">. https://study.com/academy/lesson/what-is-differentiated-instruction-examples-definition-activities.html.</w:t>
       </w:r>
     </w:p>
-    <w:bookmarkEnd w:id="242"/>
-    <w:bookmarkStart w:id="243" w:name="ref-swiftPlaceThisWorld2006"/>
+    <w:bookmarkEnd w:id="243"/>
+    <w:bookmarkStart w:id="244" w:name="ref-swiftPlaceThisWorld2006"/>
     <w:p>
       <w:pPr>
         <w:pStyle w:val="Bibliography"/>
@@ -35223,8 +35284,8 @@
         <w:t xml:space="preserve">[Video]. YouTube.</w:t>
       </w:r>
     </w:p>
-    <w:bookmarkEnd w:id="243"/>
-    <w:bookmarkStart w:id="244" w:name="ref-tedSecretGivingGreat2020"/>
+    <w:bookmarkEnd w:id="244"/>
+    <w:bookmarkStart w:id="245" w:name="ref-tedSecretGivingGreat2020"/>
     <w:p>
       <w:pPr>
         <w:pStyle w:val="Bibliography"/>
@@ -35249,8 +35310,8 @@
         <w:t xml:space="preserve">[Video]. YouTube.</w:t>
       </w:r>
     </w:p>
-    <w:bookmarkEnd w:id="244"/>
-    <w:bookmarkStart w:id="245" w:name="ref-tedxtalksIntrigueHowCreate2014"/>
+    <w:bookmarkEnd w:id="245"/>
+    <w:bookmarkStart w:id="246" w:name="ref-tedxtalksIntrigueHowCreate2014"/>
     <w:p>
       <w:pPr>
         <w:pStyle w:val="Bibliography"/>
@@ -35303,8 +35364,8 @@
         <w:t xml:space="preserve">[Video]. YouTube.</w:t>
       </w:r>
     </w:p>
-    <w:bookmarkEnd w:id="245"/>
-    <w:bookmarkStart w:id="246" w:name="ref-tedxtalksServantLeadershipHow2017"/>
+    <w:bookmarkEnd w:id="246"/>
+    <w:bookmarkStart w:id="247" w:name="ref-tedxtalksServantLeadershipHow2017"/>
     <w:p>
       <w:pPr>
         <w:pStyle w:val="Bibliography"/>
@@ -35420,8 +35481,8 @@
         <w:t xml:space="preserve">[Video]. YouTube.</w:t>
       </w:r>
     </w:p>
-    <w:bookmarkEnd w:id="246"/>
-    <w:bookmarkStart w:id="247" w:name="X5d3b976b7486f9f2f3d2755d61e8204ba3dc0e5"/>
+    <w:bookmarkEnd w:id="247"/>
+    <w:bookmarkStart w:id="248" w:name="X5d3b976b7486f9f2f3d2755d61e8204ba3dc0e5"/>
     <w:p>
       <w:pPr>
         <w:pStyle w:val="Bibliography"/>
@@ -35488,8 +35549,8 @@
         <w:t xml:space="preserve">[Video]. YouTube.</w:t>
       </w:r>
     </w:p>
-    <w:bookmarkEnd w:id="247"/>
-    <w:bookmarkStart w:id="249" w:name="X71b4ce4b00602b0b71e40908a1c3420e92eb285"/>
+    <w:bookmarkEnd w:id="248"/>
+    <w:bookmarkStart w:id="250" w:name="X71b4ce4b00602b0b71e40908a1c3420e92eb285"/>
     <w:p>
       <w:pPr>
         <w:pStyle w:val="Bibliography"/>
@@ -35526,7 +35587,7 @@
       <w:r>
         <w:t xml:space="preserve"> </w:t>
       </w:r>
-      <w:hyperlink r:id="rId248">
+      <w:hyperlink r:id="rId249">
         <w:r>
           <w:rPr>
             <w:rStyle w:val="Hyperlink"/>
@@ -35535,8 +35596,8 @@
         </w:r>
       </w:hyperlink>
     </w:p>
-    <w:bookmarkEnd w:id="249"/>
-    <w:bookmarkStart w:id="250" w:name="ref-thebeatlesLittleHelpMy2018"/>
+    <w:bookmarkEnd w:id="250"/>
+    <w:bookmarkStart w:id="251" w:name="ref-thebeatlesLittleHelpMy2018"/>
     <w:p>
       <w:pPr>
         <w:pStyle w:val="Bibliography"/>
@@ -35582,8 +35643,8 @@
         <w:t xml:space="preserve">[Video]. YouTube.</w:t>
       </w:r>
     </w:p>
-    <w:bookmarkEnd w:id="250"/>
-    <w:bookmarkStart w:id="251" w:name="X1ff26012e6da48645a22ac5a79bc42e6c1dc912"/>
+    <w:bookmarkEnd w:id="251"/>
+    <w:bookmarkStart w:id="252" w:name="X1ff26012e6da48645a22ac5a79bc42e6c1dc912"/>
     <w:p>
       <w:pPr>
         <w:pStyle w:val="Bibliography"/>
@@ -35605,8 +35666,8 @@
         <w:t xml:space="preserve">.</w:t>
       </w:r>
     </w:p>
-    <w:bookmarkEnd w:id="251"/>
-    <w:bookmarkStart w:id="252" w:name="X6c743e100f5f2567b7e6258a5307c4782e9b1bb"/>
+    <w:bookmarkEnd w:id="252"/>
+    <w:bookmarkStart w:id="253" w:name="X6c743e100f5f2567b7e6258a5307c4782e9b1bb"/>
     <w:p>
       <w:pPr>
         <w:pStyle w:val="Bibliography"/>
@@ -35639,8 +35700,8 @@
         <w:t xml:space="preserve">)?</w:t>
       </w:r>
     </w:p>
-    <w:bookmarkEnd w:id="252"/>
-    <w:bookmarkStart w:id="253" w:name="ref-thegoodprojectValueSortActivity"/>
+    <w:bookmarkEnd w:id="253"/>
+    <w:bookmarkStart w:id="254" w:name="ref-thegoodprojectValueSortActivity"/>
     <w:p>
       <w:pPr>
         <w:pStyle w:val="Bibliography"/>
@@ -35662,8 +35723,8 @@
         <w:t xml:space="preserve">. https://www.thegoodproject.org/value-sort.</w:t>
       </w:r>
     </w:p>
-    <w:bookmarkEnd w:id="253"/>
-    <w:bookmarkStart w:id="254" w:name="ref-twuCoreWaysKnowing"/>
+    <w:bookmarkEnd w:id="254"/>
+    <w:bookmarkStart w:id="255" w:name="ref-twuCoreWaysKnowing"/>
     <w:p>
       <w:pPr>
         <w:pStyle w:val="Bibliography"/>
@@ -35685,8 +35746,8 @@
         <w:t xml:space="preserve">.</w:t>
       </w:r>
     </w:p>
-    <w:bookmarkEnd w:id="254"/>
-    <w:bookmarkStart w:id="255" w:name="ref-twuservicehubWordPressCreatingSite"/>
+    <w:bookmarkEnd w:id="255"/>
+    <w:bookmarkStart w:id="256" w:name="ref-twuservicehubWordPressCreatingSite"/>
     <w:p>
       <w:pPr>
         <w:pStyle w:val="Bibliography"/>
@@ -35764,8 +35825,8 @@
         <w:t xml:space="preserve">.</w:t>
       </w:r>
     </w:p>
-    <w:bookmarkEnd w:id="255"/>
-    <w:bookmarkStart w:id="256" w:name="ref-LearningOutcomes"/>
+    <w:bookmarkEnd w:id="256"/>
+    <w:bookmarkStart w:id="257" w:name="ref-LearningOutcomes"/>
     <w:p>
       <w:pPr>
         <w:pStyle w:val="Bibliography"/>
@@ -35787,8 +35848,8 @@
         <w:t xml:space="preserve">. https://ctl.ok.ubc.ca/teaching/course-design/learning-outcomes/; Okanogan Campus.</w:t>
       </w:r>
     </w:p>
-    <w:bookmarkEnd w:id="256"/>
-    <w:bookmarkStart w:id="257" w:name="ref-vanierCommunityGrowth1989"/>
+    <w:bookmarkEnd w:id="257"/>
+    <w:bookmarkStart w:id="258" w:name="ref-vanierCommunityGrowth1989"/>
     <w:p>
       <w:pPr>
         <w:pStyle w:val="Bibliography"/>
@@ -35813,8 +35874,8 @@
         <w:t xml:space="preserve">(2nd. ed). Paulist Press.</w:t>
       </w:r>
     </w:p>
-    <w:bookmarkEnd w:id="257"/>
-    <w:bookmarkStart w:id="258" w:name="ref-wheatleyWhoWeChoose2017"/>
+    <w:bookmarkEnd w:id="258"/>
+    <w:bookmarkStart w:id="259" w:name="ref-wheatleyWhoWeChoose2017"/>
     <w:p>
       <w:pPr>
         <w:pStyle w:val="Bibliography"/>
@@ -35867,8 +35928,8 @@
         <w:t xml:space="preserve">(1st ed.). Berrett-Koehler Publishers.</w:t>
       </w:r>
     </w:p>
-    <w:bookmarkEnd w:id="258"/>
-    <w:bookmarkStart w:id="259" w:name="ref-wheatlyWhoWeChoose2023"/>
+    <w:bookmarkEnd w:id="259"/>
+    <w:bookmarkStart w:id="260" w:name="ref-wheatlyWhoWeChoose2023"/>
     <w:p>
       <w:pPr>
         <w:pStyle w:val="Bibliography"/>
@@ -35946,8 +36007,8 @@
         <w:t xml:space="preserve">. Berrett-Koehler Publishers.</w:t>
       </w:r>
     </w:p>
-    <w:bookmarkEnd w:id="259"/>
-    <w:bookmarkStart w:id="260" w:name="ref-whitneyPowerAppreciativeInquiry2010"/>
+    <w:bookmarkEnd w:id="260"/>
+    <w:bookmarkStart w:id="261" w:name="ref-whitneyPowerAppreciativeInquiry2010"/>
     <w:p>
       <w:pPr>
         <w:pStyle w:val="Bibliography"/>
@@ -36000,8 +36061,8 @@
         <w:t xml:space="preserve">(2nd ed). Berrett-Koehler Publishers.</w:t>
       </w:r>
     </w:p>
-    <w:bookmarkEnd w:id="260"/>
-    <w:bookmarkStart w:id="261" w:name="ref-whyteHouseBelonging2024"/>
+    <w:bookmarkEnd w:id="261"/>
+    <w:bookmarkStart w:id="262" w:name="ref-whyteHouseBelonging2024"/>
     <w:p>
       <w:pPr>
         <w:pStyle w:val="Bibliography"/>
@@ -36026,8 +36087,8 @@
         <w:t xml:space="preserve">[Video]. YouTube.</w:t>
       </w:r>
     </w:p>
-    <w:bookmarkEnd w:id="261"/>
-    <w:bookmarkStart w:id="262" w:name="ref-xeniumhrHowGiveConstructive2018"/>
+    <w:bookmarkEnd w:id="262"/>
+    <w:bookmarkStart w:id="263" w:name="ref-xeniumhrHowGiveConstructive2018"/>
     <w:p>
       <w:pPr>
         <w:pStyle w:val="Bibliography"/>
@@ -36052,8 +36113,8 @@
         <w:t xml:space="preserve">[Video]. YouTube.</w:t>
       </w:r>
     </w:p>
-    <w:bookmarkEnd w:id="262"/>
     <w:bookmarkEnd w:id="263"/>
+    <w:bookmarkEnd w:id="264"/>
     <w:sectPr>
       <w:footnotePr>
         <w:numRestart w:val="eachSect"/>

</xml_diff>

<commit_message>
Updating U1 Topic list
</commit_message>
<xml_diff>
--- a/docs/LDRS-664.docx
+++ b/docs/LDRS-664.docx
@@ -481,6 +481,18 @@
     </w:p>
     <w:p>
       <w:pPr>
+        <w:pStyle w:val="Compact"/>
+        <w:numPr>
+          <w:ilvl w:val="0"/>
+          <w:numId w:val="1003"/>
+        </w:numPr>
+      </w:pPr>
+      <w:r>
+        <w:t xml:space="preserve">Creating Authentic Learning Spaces</w:t>
+      </w:r>
+    </w:p>
+    <w:p>
+      <w:pPr>
         <w:pStyle w:val="Heading3"/>
       </w:pPr>
       <w:r>
@@ -810,7 +822,7 @@
         <w:pStyle w:val="Heading2"/>
       </w:pPr>
       <w:r>
-        <w:t xml:space="preserve">1.1 Prelude</w:t>
+        <w:t xml:space="preserve">Prelude</w:t>
       </w:r>
     </w:p>
     <w:p>
@@ -877,7 +889,7 @@
         <w:pStyle w:val="Heading3"/>
       </w:pPr>
       <w:r>
-        <w:t xml:space="preserve">1.1.1 Activity: Starting with Purpose</w:t>
+        <w:t xml:space="preserve">1.0.1 Activity: Starting with Purpose</w:t>
       </w:r>
     </w:p>
     <w:p>
@@ -985,7 +997,7 @@
         <w:pStyle w:val="Heading2"/>
       </w:pPr>
       <w:r>
-        <w:t xml:space="preserve">1.2 Authenticity in Teaching and Learning</w:t>
+        <w:t xml:space="preserve">1.1 Authenticity in Teaching and Learning</w:t>
       </w:r>
     </w:p>
     <w:p>
@@ -1502,7 +1514,7 @@
         <w:pStyle w:val="Heading3"/>
       </w:pPr>
       <w:r>
-        <w:t xml:space="preserve">1.2.1 Activity: The Heart of a Teacher</w:t>
+        <w:t xml:space="preserve">1.1.1 Activity: The Heart of a Teacher</w:t>
       </w:r>
     </w:p>
     <w:p>
@@ -1694,7 +1706,7 @@
         <w:pStyle w:val="Heading2"/>
       </w:pPr>
       <w:r>
-        <w:t xml:space="preserve">1.3 Identity and Integrity in Teaching, Facilitating, or Leadership</w:t>
+        <w:t xml:space="preserve">1.2 Identity and Integrity in Teaching, Facilitating, or Leadership</w:t>
       </w:r>
     </w:p>
     <w:p>
@@ -1733,7 +1745,7 @@
         <w:pStyle w:val="Heading3"/>
       </w:pPr>
       <w:r>
-        <w:t xml:space="preserve">1.3.1 Activity: Value Sort</w:t>
+        <w:t xml:space="preserve">1.2.1 Activity: Value Sort</w:t>
       </w:r>
     </w:p>
     <w:p>
@@ -1872,7 +1884,7 @@
         <w:pStyle w:val="Heading2"/>
       </w:pPr>
       <w:r>
-        <w:t xml:space="preserve">1.4 Creating Authentic Learning Spaces</w:t>
+        <w:t xml:space="preserve">1.3 Creating Authentic Learning Spaces</w:t>
       </w:r>
     </w:p>
     <w:p>
@@ -2262,7 +2274,7 @@
         <w:pStyle w:val="Heading3"/>
       </w:pPr>
       <w:r>
-        <w:t xml:space="preserve">1.4.1 Activity: Strategies for Creating an Authentic Learning Environment</w:t>
+        <w:t xml:space="preserve">1.3.1 Activity: Strategies for Creating an Authentic Learning Environment</w:t>
       </w:r>
     </w:p>
     <w:p>
@@ -2630,7 +2642,7 @@
         <w:pStyle w:val="Heading3"/>
       </w:pPr>
       <w:r>
-        <w:t xml:space="preserve">1.4.2 Activity: Reflective Discussion</w:t>
+        <w:t xml:space="preserve">1.3.2 Activity: Reflective Discussion</w:t>
       </w:r>
     </w:p>
     <w:p>

</xml_diff>